<commit_message>
Update acknowledgements for new app icon
</commit_message>
<xml_diff>
--- a/Common/Documents/Acknowledgements.docx
+++ b/Common/Documents/Acknowledgements.docx
@@ -1,6 +1,6 @@
 
 <file path=word/document.xml><?xml version="1.0" encoding="utf-8"?>
-<w:document xmlns:wpc="http://schemas.microsoft.com/office/word/2010/wordprocessingCanvas" xmlns:cx="http://schemas.microsoft.com/office/drawing/2014/chartex" xmlns:cx1="http://schemas.microsoft.com/office/drawing/2015/9/8/chartex" xmlns:cx2="http://schemas.microsoft.com/office/drawing/2015/10/21/chartex" xmlns:cx3="http://schemas.microsoft.com/office/drawing/2016/5/9/chartex" xmlns:cx4="http://schemas.microsoft.com/office/drawing/2016/5/10/chartex" xmlns:cx5="http://schemas.microsoft.com/office/drawing/2016/5/11/chartex" xmlns:cx6="http://schemas.microsoft.com/office/drawing/2016/5/12/chartex" xmlns:cx7="http://schemas.microsoft.com/office/drawing/2016/5/13/chartex" xmlns:cx8="http://schemas.microsoft.com/office/drawing/2016/5/14/chartex" xmlns:mc="http://schemas.openxmlformats.org/markup-compatibility/2006" xmlns:aink="http://schemas.microsoft.com/office/drawing/2016/ink" xmlns:am3d="http://schemas.microsoft.com/office/drawing/2017/model3d" xmlns:o="urn:schemas-microsoft-com:office:office" xmlns:r="http://schemas.openxmlformats.org/officeDocument/2006/relationships" xmlns:m="http://schemas.openxmlformats.org/officeDocument/2006/math" xmlns:v="urn:schemas-microsoft-com:vml" xmlns:wp14="http://schemas.microsoft.com/office/word/2010/wordprocessingDrawing" xmlns:wp="http://schemas.openxmlformats.org/drawingml/2006/wordprocessingDrawing" xmlns:w10="urn:schemas-microsoft-com:office:word" xmlns:w="http://schemas.openxmlformats.org/wordprocessingml/2006/main" xmlns:w14="http://schemas.microsoft.com/office/word/2010/wordml" xmlns:w15="http://schemas.microsoft.com/office/word/2012/wordml" xmlns:w16cex="http://schemas.microsoft.com/office/word/2018/wordml/cex" xmlns:w16cid="http://schemas.microsoft.com/office/word/2016/wordml/cid" xmlns:w16="http://schemas.microsoft.com/office/word/2018/wordml" xmlns:w16se="http://schemas.microsoft.com/office/word/2015/wordml/symex" xmlns:wpg="http://schemas.microsoft.com/office/word/2010/wordprocessingGroup" xmlns:wpi="http://schemas.microsoft.com/office/word/2010/wordprocessingInk" xmlns:wne="http://schemas.microsoft.com/office/word/2006/wordml" xmlns:wps="http://schemas.microsoft.com/office/word/2010/wordprocessingShape" mc:Ignorable="w14 w15 w16se w16cid w16 w16cex wp14">
+<w:document xmlns:wpc="http://schemas.microsoft.com/office/word/2010/wordprocessingCanvas" xmlns:cx="http://schemas.microsoft.com/office/drawing/2014/chartex" xmlns:cx1="http://schemas.microsoft.com/office/drawing/2015/9/8/chartex" xmlns:cx2="http://schemas.microsoft.com/office/drawing/2015/10/21/chartex" xmlns:cx3="http://schemas.microsoft.com/office/drawing/2016/5/9/chartex" xmlns:cx4="http://schemas.microsoft.com/office/drawing/2016/5/10/chartex" xmlns:cx5="http://schemas.microsoft.com/office/drawing/2016/5/11/chartex" xmlns:cx6="http://schemas.microsoft.com/office/drawing/2016/5/12/chartex" xmlns:cx7="http://schemas.microsoft.com/office/drawing/2016/5/13/chartex" xmlns:cx8="http://schemas.microsoft.com/office/drawing/2016/5/14/chartex" xmlns:mc="http://schemas.openxmlformats.org/markup-compatibility/2006" xmlns:aink="http://schemas.microsoft.com/office/drawing/2016/ink" xmlns:am3d="http://schemas.microsoft.com/office/drawing/2017/model3d" xmlns:o="urn:schemas-microsoft-com:office:office" xmlns:oel="http://schemas.microsoft.com/office/2019/extlst" xmlns:r="http://schemas.openxmlformats.org/officeDocument/2006/relationships" xmlns:m="http://schemas.openxmlformats.org/officeDocument/2006/math" xmlns:v="urn:schemas-microsoft-com:vml" xmlns:wp14="http://schemas.microsoft.com/office/word/2010/wordprocessingDrawing" xmlns:wp="http://schemas.openxmlformats.org/drawingml/2006/wordprocessingDrawing" xmlns:w10="urn:schemas-microsoft-com:office:word" xmlns:w="http://schemas.openxmlformats.org/wordprocessingml/2006/main" xmlns:w14="http://schemas.microsoft.com/office/word/2010/wordml" xmlns:w15="http://schemas.microsoft.com/office/word/2012/wordml" xmlns:w16cex="http://schemas.microsoft.com/office/word/2018/wordml/cex" xmlns:w16cid="http://schemas.microsoft.com/office/word/2016/wordml/cid" xmlns:w16="http://schemas.microsoft.com/office/word/2018/wordml" xmlns:w16sdtdh="http://schemas.microsoft.com/office/word/2020/wordml/sdtdatahash" xmlns:w16se="http://schemas.microsoft.com/office/word/2015/wordml/symex" xmlns:wpg="http://schemas.microsoft.com/office/word/2010/wordprocessingGroup" xmlns:wpi="http://schemas.microsoft.com/office/word/2010/wordprocessingInk" xmlns:wne="http://schemas.microsoft.com/office/word/2006/wordml" xmlns:wps="http://schemas.microsoft.com/office/word/2010/wordprocessingShape" mc:Ignorable="w14 w15 w16se w16cid w16 w16cex w16sdtdh wp14">
   <w:body>
     <w:p>
       <w:pPr>
@@ -12,12 +12,6 @@
       <w:pPr>
         <w:pStyle w:val="Default"/>
         <w:spacing w:line="360" w:lineRule="atLeast"/>
-        <w:sectPr>
-          <w:pgSz w:w="15840" w:h="15840" w:orient="landscape" w:code="1"/>
-          <w:pgMar w:top="1080" w:right="1080" w:bottom="1080" w:left="1080" w:header="720" w:footer="864" w:gutter="0"/>
-          <w:cols w:space="720"/>
-          <w:docGrid w:linePitch="326"/>
-        </w:sectPr>
       </w:pPr>
       <w:r>
         <w:rPr>
@@ -26,7 +20,1679 @@
         <mc:AlternateContent>
           <mc:Choice Requires="wps">
             <w:drawing>
-              <wp:anchor distT="0" distB="0" distL="114300" distR="114300" simplePos="0" relativeHeight="251703296" behindDoc="0" locked="0" layoutInCell="1" allowOverlap="1" wp14:anchorId="02D6775D" wp14:editId="37D3A54A">
+              <wp:anchor distT="152400" distB="152400" distL="152400" distR="152400" simplePos="0" relativeHeight="251693056" behindDoc="0" locked="0" layoutInCell="1" allowOverlap="1" wp14:anchorId="413A41C1" wp14:editId="229A1841">
+                <wp:simplePos x="0" y="0"/>
+                <wp:positionH relativeFrom="margin">
+                  <wp:posOffset>1333500</wp:posOffset>
+                </wp:positionH>
+                <wp:positionV relativeFrom="margin">
+                  <wp:posOffset>1041400</wp:posOffset>
+                </wp:positionV>
+                <wp:extent cx="6019165" cy="6515100"/>
+                <wp:effectExtent l="0" t="0" r="0" b="0"/>
+                <wp:wrapSquare wrapText="bothSides"/>
+                <wp:docPr id="1073741826" name="officeArt object"/>
+                <wp:cNvGraphicFramePr/>
+                <a:graphic xmlns:a="http://schemas.openxmlformats.org/drawingml/2006/main">
+                  <a:graphicData uri="http://schemas.microsoft.com/office/word/2010/wordprocessingShape">
+                    <wps:wsp>
+                      <wps:cNvSpPr txBox="1"/>
+                      <wps:spPr>
+                        <a:xfrm>
+                          <a:off x="0" y="0"/>
+                          <a:ext cx="6019165" cy="6515100"/>
+                        </a:xfrm>
+                        <a:prstGeom prst="rect">
+                          <a:avLst/>
+                        </a:prstGeom>
+                        <a:noFill/>
+                        <a:ln w="12700" cap="flat">
+                          <a:noFill/>
+                          <a:miter lim="400000"/>
+                        </a:ln>
+                        <a:effectLst/>
+                      </wps:spPr>
+                      <wps:txbx>
+                        <w:txbxContent>
+                          <w:p>
+                            <w:pPr>
+                              <w:pStyle w:val="Default"/>
+                              <w:tabs>
+                                <w:tab w:val="left" w:pos="560"/>
+                                <w:tab w:val="left" w:pos="1120"/>
+                                <w:tab w:val="left" w:pos="1680"/>
+                                <w:tab w:val="left" w:pos="2240"/>
+                                <w:tab w:val="left" w:pos="2800"/>
+                                <w:tab w:val="left" w:pos="3360"/>
+                                <w:tab w:val="left" w:pos="3920"/>
+                                <w:tab w:val="left" w:pos="4480"/>
+                                <w:tab w:val="left" w:pos="5040"/>
+                                <w:tab w:val="left" w:pos="5600"/>
+                                <w:tab w:val="left" w:pos="6160"/>
+                                <w:tab w:val="left" w:pos="6720"/>
+                              </w:tabs>
+                              <w:spacing w:line="276" w:lineRule="auto"/>
+                              <w:rPr>
+                                <w:sz w:val="28"/>
+                                <w:szCs w:val="28"/>
+                              </w:rPr>
+                            </w:pPr>
+                            <w:r>
+                              <w:rPr>
+                                <w:sz w:val="28"/>
+                                <w:szCs w:val="28"/>
+                              </w:rPr>
+                              <w:t>Portions of “</w:t>
+                            </w:r>
+                            <w:proofErr w:type="spellStart"/>
+                            <w:r>
+                              <w:rPr>
+                                <w:sz w:val="28"/>
+                                <w:szCs w:val="28"/>
+                                <w:lang w:val="de-DE"/>
+                              </w:rPr>
+                              <w:t>Textual</w:t>
+                            </w:r>
+                            <w:proofErr w:type="spellEnd"/>
+                            <w:r>
+                              <w:rPr>
+                                <w:sz w:val="28"/>
+                                <w:szCs w:val="28"/>
+                              </w:rPr>
+                              <w:t>” (also known as the “Textual IRC Client”) may utilize copyrighted material</w:t>
+                            </w:r>
+                            <w:r>
+                              <w:rPr>
+                                <w:sz w:val="28"/>
+                                <w:szCs w:val="28"/>
+                              </w:rPr>
+                              <w:t>.</w:t>
+                            </w:r>
+                            <w:r>
+                              <w:rPr>
+                                <w:sz w:val="28"/>
+                                <w:szCs w:val="28"/>
+                              </w:rPr>
+                              <w:t xml:space="preserve"> </w:t>
+                            </w:r>
+                            <w:r>
+                              <w:rPr>
+                                <w:sz w:val="28"/>
+                                <w:szCs w:val="28"/>
+                              </w:rPr>
+                              <w:t>T</w:t>
+                            </w:r>
+                            <w:r>
+                              <w:rPr>
+                                <w:sz w:val="28"/>
+                                <w:szCs w:val="28"/>
+                              </w:rPr>
+                              <w:t>he use of which is hereby acknowledged.</w:t>
+                            </w:r>
+                          </w:p>
+                          <w:p>
+                            <w:pPr>
+                              <w:pStyle w:val="Default"/>
+                              <w:tabs>
+                                <w:tab w:val="left" w:pos="720"/>
+                                <w:tab w:val="left" w:pos="1440"/>
+                                <w:tab w:val="left" w:pos="2160"/>
+                                <w:tab w:val="left" w:pos="2880"/>
+                                <w:tab w:val="left" w:pos="3600"/>
+                                <w:tab w:val="left" w:pos="4320"/>
+                                <w:tab w:val="left" w:pos="5040"/>
+                                <w:tab w:val="left" w:pos="5760"/>
+                                <w:tab w:val="left" w:pos="6480"/>
+                                <w:tab w:val="left" w:pos="7200"/>
+                                <w:tab w:val="left" w:pos="7920"/>
+                                <w:tab w:val="left" w:pos="8640"/>
+                              </w:tabs>
+                              <w:spacing w:line="276" w:lineRule="auto"/>
+                              <w:jc w:val="center"/>
+                              <w:rPr>
+                                <w:sz w:val="28"/>
+                                <w:szCs w:val="28"/>
+                              </w:rPr>
+                            </w:pPr>
+                          </w:p>
+                          <w:p>
+                            <w:pPr>
+                              <w:pStyle w:val="Default"/>
+                              <w:tabs>
+                                <w:tab w:val="left" w:pos="720"/>
+                                <w:tab w:val="left" w:pos="1440"/>
+                                <w:tab w:val="left" w:pos="2160"/>
+                                <w:tab w:val="left" w:pos="2880"/>
+                                <w:tab w:val="left" w:pos="3600"/>
+                                <w:tab w:val="left" w:pos="4320"/>
+                                <w:tab w:val="left" w:pos="5040"/>
+                                <w:tab w:val="left" w:pos="5760"/>
+                                <w:tab w:val="left" w:pos="6480"/>
+                                <w:tab w:val="left" w:pos="7200"/>
+                                <w:tab w:val="left" w:pos="7920"/>
+                                <w:tab w:val="left" w:pos="8640"/>
+                              </w:tabs>
+                              <w:spacing w:line="276" w:lineRule="auto"/>
+                              <w:rPr>
+                                <w:sz w:val="28"/>
+                                <w:szCs w:val="28"/>
+                              </w:rPr>
+                            </w:pPr>
+                          </w:p>
+                          <w:p>
+                            <w:pPr>
+                              <w:pStyle w:val="Default"/>
+                              <w:numPr>
+                                <w:ilvl w:val="0"/>
+                                <w:numId w:val="1"/>
+                              </w:numPr>
+                              <w:spacing w:line="276" w:lineRule="auto"/>
+                              <w:rPr>
+                                <w:sz w:val="28"/>
+                                <w:szCs w:val="28"/>
+                                <w:lang w:val="fr-FR"/>
+                              </w:rPr>
+                            </w:pPr>
+                            <w:r>
+                              <w:rPr>
+                                <w:sz w:val="28"/>
+                                <w:szCs w:val="28"/>
+                                <w:lang w:val="fr-FR"/>
+                              </w:rPr>
+                              <w:t xml:space="preserve">Application </w:t>
+                            </w:r>
+                            <w:proofErr w:type="spellStart"/>
+                            <w:r>
+                              <w:rPr>
+                                <w:sz w:val="28"/>
+                                <w:szCs w:val="28"/>
+                                <w:lang w:val="fr-FR"/>
+                              </w:rPr>
+                              <w:t>icon</w:t>
+                            </w:r>
+                            <w:proofErr w:type="spellEnd"/>
+                            <w:r>
+                              <w:rPr>
+                                <w:sz w:val="28"/>
+                                <w:szCs w:val="28"/>
+                              </w:rPr>
+                              <w:t xml:space="preserve"> which contains three separate white speech bubbles surrounded by purple was created by </w:t>
+                            </w:r>
+                            <w:r>
+                              <w:rPr>
+                                <w:sz w:val="28"/>
+                                <w:szCs w:val="28"/>
+                                <w:lang w:val="pt-PT"/>
+                              </w:rPr>
+                              <w:t>Brandon Rodriguez</w:t>
+                            </w:r>
+                            <w:r>
+                              <w:rPr>
+                                <w:sz w:val="28"/>
+                                <w:szCs w:val="28"/>
+                              </w:rPr>
+                              <w:t xml:space="preserve"> with modifications performed by</w:t>
+                            </w:r>
+                            <w:r>
+                              <w:rPr>
+                                <w:sz w:val="28"/>
+                                <w:szCs w:val="28"/>
+                              </w:rPr>
+                              <w:t xml:space="preserve"> </w:t>
+                            </w:r>
+                            <w:hyperlink r:id="rId7" w:history="1">
+                              <w:r>
+                                <w:rPr>
+                                  <w:rStyle w:val="a3"/>
+                                  <w:color w:val="011EA9"/>
+                                  <w:sz w:val="28"/>
+                                  <w:szCs w:val="28"/>
+                                </w:rPr>
+                                <w:t>Daniel</w:t>
+                              </w:r>
+                            </w:hyperlink>
+                            <w:r>
+                              <w:rPr>
+                                <w:sz w:val="28"/>
+                                <w:szCs w:val="28"/>
+                              </w:rPr>
+                              <w:t xml:space="preserve"> to modernize appearance.</w:t>
+                            </w:r>
+                          </w:p>
+                          <w:p>
+                            <w:pPr>
+                              <w:pStyle w:val="Default"/>
+                              <w:tabs>
+                                <w:tab w:val="left" w:pos="720"/>
+                                <w:tab w:val="left" w:pos="1440"/>
+                                <w:tab w:val="left" w:pos="2160"/>
+                                <w:tab w:val="left" w:pos="2880"/>
+                                <w:tab w:val="left" w:pos="3600"/>
+                                <w:tab w:val="left" w:pos="4320"/>
+                                <w:tab w:val="left" w:pos="5040"/>
+                                <w:tab w:val="left" w:pos="5760"/>
+                                <w:tab w:val="left" w:pos="6480"/>
+                                <w:tab w:val="left" w:pos="7200"/>
+                                <w:tab w:val="left" w:pos="7920"/>
+                                <w:tab w:val="left" w:pos="8640"/>
+                              </w:tabs>
+                              <w:spacing w:line="276" w:lineRule="auto"/>
+                              <w:rPr>
+                                <w:sz w:val="28"/>
+                                <w:szCs w:val="28"/>
+                              </w:rPr>
+                            </w:pPr>
+                          </w:p>
+                          <w:p>
+                            <w:pPr>
+                              <w:pStyle w:val="Default"/>
+                              <w:numPr>
+                                <w:ilvl w:val="0"/>
+                                <w:numId w:val="1"/>
+                              </w:numPr>
+                              <w:spacing w:line="276" w:lineRule="auto"/>
+                              <w:rPr>
+                                <w:sz w:val="28"/>
+                                <w:szCs w:val="28"/>
+                              </w:rPr>
+                            </w:pPr>
+                            <w:r>
+                              <w:rPr>
+                                <w:sz w:val="28"/>
+                                <w:szCs w:val="28"/>
+                              </w:rPr>
+                              <w:t>Contains work that is Copyright © 2008 - 2010 Satoshi Nakagawa</w:t>
+                            </w:r>
+                          </w:p>
+                          <w:p>
+                            <w:pPr>
+                              <w:pStyle w:val="Default"/>
+                              <w:numPr>
+                                <w:ilvl w:val="0"/>
+                                <w:numId w:val="1"/>
+                              </w:numPr>
+                              <w:spacing w:line="276" w:lineRule="auto"/>
+                              <w:rPr>
+                                <w:sz w:val="28"/>
+                                <w:szCs w:val="28"/>
+                              </w:rPr>
+                            </w:pPr>
+                            <w:r>
+                              <w:rPr>
+                                <w:sz w:val="28"/>
+                                <w:szCs w:val="28"/>
+                              </w:rPr>
+                              <w:t xml:space="preserve">Contains work that is Copyright </w:t>
+                            </w:r>
+                            <w:r>
+                              <w:rPr>
+                                <w:sz w:val="28"/>
+                                <w:szCs w:val="28"/>
+                                <w:lang w:val="de-DE"/>
+                              </w:rPr>
+                              <w:t xml:space="preserve">© </w:t>
+                            </w:r>
+                            <w:r>
+                              <w:rPr>
+                                <w:sz w:val="28"/>
+                                <w:szCs w:val="28"/>
+                              </w:rPr>
+                              <w:t xml:space="preserve">2000 - 2012 the </w:t>
+                            </w:r>
+                            <w:hyperlink r:id="rId8" w:history="1">
+                              <w:r>
+                                <w:rPr>
+                                  <w:rStyle w:val="Hyperlink0"/>
+                                  <w:sz w:val="28"/>
+                                  <w:szCs w:val="28"/>
+                                  <w:lang w:val="es-ES_tradnl"/>
+                                </w:rPr>
+                                <w:t>Colloquy IRC Client</w:t>
+                              </w:r>
+                            </w:hyperlink>
+                          </w:p>
+                          <w:p>
+                            <w:pPr>
+                              <w:pStyle w:val="Default"/>
+                              <w:numPr>
+                                <w:ilvl w:val="0"/>
+                                <w:numId w:val="1"/>
+                              </w:numPr>
+                              <w:spacing w:line="276" w:lineRule="auto"/>
+                              <w:rPr>
+                                <w:sz w:val="28"/>
+                                <w:szCs w:val="28"/>
+                              </w:rPr>
+                            </w:pPr>
+                            <w:r>
+                              <w:rPr>
+                                <w:sz w:val="28"/>
+                                <w:szCs w:val="28"/>
+                              </w:rPr>
+                              <w:t xml:space="preserve">Contains work that is Copyright </w:t>
+                            </w:r>
+                            <w:r>
+                              <w:rPr>
+                                <w:sz w:val="28"/>
+                                <w:szCs w:val="28"/>
+                                <w:lang w:val="de-DE"/>
+                              </w:rPr>
+                              <w:t xml:space="preserve">© </w:t>
+                            </w:r>
+                            <w:r>
+                              <w:rPr>
+                                <w:rStyle w:val="None"/>
+                                <w:sz w:val="28"/>
+                                <w:szCs w:val="28"/>
+                              </w:rPr>
+                              <w:t xml:space="preserve">2014 </w:t>
+                            </w:r>
+                            <w:r>
+                              <w:rPr>
+                                <w:rStyle w:val="None"/>
+                                <w:sz w:val="28"/>
+                                <w:szCs w:val="28"/>
+                                <w:lang w:val="fr-FR"/>
+                              </w:rPr>
+                              <w:t>Alex S</w:t>
+                            </w:r>
+                            <w:r>
+                              <w:rPr>
+                                <w:rStyle w:val="None"/>
+                                <w:sz w:val="28"/>
+                                <w:szCs w:val="28"/>
+                                <w:lang w:val="da-DK"/>
+                              </w:rPr>
+                              <w:t>ø</w:t>
+                            </w:r>
+                            <w:proofErr w:type="spellStart"/>
+                            <w:r>
+                              <w:rPr>
+                                <w:rStyle w:val="None"/>
+                                <w:sz w:val="28"/>
+                                <w:szCs w:val="28"/>
+                              </w:rPr>
+                              <w:t>rlie</w:t>
+                            </w:r>
+                            <w:proofErr w:type="spellEnd"/>
+                            <w:r>
+                              <w:rPr>
+                                <w:rStyle w:val="None"/>
+                                <w:sz w:val="28"/>
+                                <w:szCs w:val="28"/>
+                              </w:rPr>
+                              <w:t xml:space="preserve"> </w:t>
+                            </w:r>
+                            <w:proofErr w:type="spellStart"/>
+                            <w:r>
+                              <w:rPr>
+                                <w:rStyle w:val="None"/>
+                                <w:sz w:val="28"/>
+                                <w:szCs w:val="28"/>
+                              </w:rPr>
+                              <w:t>Glomsaas</w:t>
+                            </w:r>
+                            <w:proofErr w:type="spellEnd"/>
+                            <w:r>
+                              <w:rPr>
+                                <w:rStyle w:val="None"/>
+                                <w:sz w:val="28"/>
+                                <w:szCs w:val="28"/>
+                              </w:rPr>
+                              <w:t xml:space="preserve"> </w:t>
+                            </w:r>
+                          </w:p>
+                          <w:p>
+                            <w:pPr>
+                              <w:pStyle w:val="Default"/>
+                              <w:numPr>
+                                <w:ilvl w:val="0"/>
+                                <w:numId w:val="1"/>
+                              </w:numPr>
+                              <w:spacing w:line="276" w:lineRule="auto"/>
+                              <w:rPr>
+                                <w:sz w:val="28"/>
+                                <w:szCs w:val="28"/>
+                              </w:rPr>
+                            </w:pPr>
+                            <w:r>
+                              <w:rPr>
+                                <w:sz w:val="28"/>
+                                <w:szCs w:val="28"/>
+                              </w:rPr>
+                              <w:t xml:space="preserve">Contains work that is Copyright </w:t>
+                            </w:r>
+                            <w:r>
+                              <w:rPr>
+                                <w:sz w:val="28"/>
+                                <w:szCs w:val="28"/>
+                                <w:lang w:val="de-DE"/>
+                              </w:rPr>
+                              <w:t xml:space="preserve">© </w:t>
+                            </w:r>
+                            <w:r>
+                              <w:rPr>
+                                <w:rStyle w:val="None"/>
+                                <w:sz w:val="28"/>
+                                <w:szCs w:val="28"/>
+                              </w:rPr>
+                              <w:t xml:space="preserve">2015 </w:t>
+                            </w:r>
+                            <w:hyperlink r:id="rId9" w:history="1">
+                              <w:r>
+                                <w:rPr>
+                                  <w:rStyle w:val="Hyperlink1"/>
+                                  <w:sz w:val="28"/>
+                                  <w:szCs w:val="28"/>
+                                </w:rPr>
+                                <w:t>April King</w:t>
+                              </w:r>
+                            </w:hyperlink>
+                          </w:p>
+                          <w:p>
+                            <w:pPr>
+                              <w:pStyle w:val="Default"/>
+                              <w:numPr>
+                                <w:ilvl w:val="0"/>
+                                <w:numId w:val="1"/>
+                              </w:numPr>
+                              <w:spacing w:line="276" w:lineRule="auto"/>
+                              <w:rPr>
+                                <w:sz w:val="28"/>
+                                <w:szCs w:val="28"/>
+                              </w:rPr>
+                            </w:pPr>
+                            <w:r>
+                              <w:rPr>
+                                <w:sz w:val="28"/>
+                                <w:szCs w:val="28"/>
+                              </w:rPr>
+                              <w:t xml:space="preserve">Contains work that is Copyright </w:t>
+                            </w:r>
+                            <w:r>
+                              <w:rPr>
+                                <w:sz w:val="28"/>
+                                <w:szCs w:val="28"/>
+                                <w:lang w:val="de-DE"/>
+                              </w:rPr>
+                              <w:t>©</w:t>
+                            </w:r>
+                            <w:r>
+                              <w:rPr>
+                                <w:sz w:val="28"/>
+                                <w:szCs w:val="28"/>
+                              </w:rPr>
+                              <w:t xml:space="preserve"> 2010 </w:t>
+                            </w:r>
+                            <w:hyperlink r:id="rId10" w:history="1">
+                              <w:r>
+                                <w:rPr>
+                                  <w:rStyle w:val="Hyperlink1"/>
+                                  <w:sz w:val="28"/>
+                                  <w:szCs w:val="28"/>
+                                </w:rPr>
+                                <w:t>“Cowboy” Ben Alman</w:t>
+                              </w:r>
+                            </w:hyperlink>
+                          </w:p>
+                          <w:p>
+                            <w:pPr>
+                              <w:pStyle w:val="Default"/>
+                              <w:tabs>
+                                <w:tab w:val="left" w:pos="720"/>
+                                <w:tab w:val="left" w:pos="1440"/>
+                                <w:tab w:val="left" w:pos="2160"/>
+                                <w:tab w:val="left" w:pos="2880"/>
+                                <w:tab w:val="left" w:pos="3600"/>
+                                <w:tab w:val="left" w:pos="4320"/>
+                                <w:tab w:val="left" w:pos="5040"/>
+                                <w:tab w:val="left" w:pos="5760"/>
+                                <w:tab w:val="left" w:pos="6480"/>
+                                <w:tab w:val="left" w:pos="7200"/>
+                                <w:tab w:val="left" w:pos="7920"/>
+                                <w:tab w:val="left" w:pos="8640"/>
+                              </w:tabs>
+                              <w:spacing w:line="276" w:lineRule="auto"/>
+                              <w:rPr>
+                                <w:sz w:val="28"/>
+                                <w:szCs w:val="28"/>
+                              </w:rPr>
+                            </w:pPr>
+                          </w:p>
+                          <w:p>
+                            <w:pPr>
+                              <w:pStyle w:val="Default"/>
+                              <w:numPr>
+                                <w:ilvl w:val="0"/>
+                                <w:numId w:val="1"/>
+                              </w:numPr>
+                              <w:spacing w:line="276" w:lineRule="auto"/>
+                              <w:rPr>
+                                <w:sz w:val="28"/>
+                                <w:szCs w:val="28"/>
+                                <w:u w:color="011EA9"/>
+                              </w:rPr>
+                            </w:pPr>
+                            <w:r>
+                              <w:rPr>
+                                <w:sz w:val="28"/>
+                                <w:szCs w:val="28"/>
+                                <w:u w:color="011EA9"/>
+                              </w:rPr>
+                              <w:t xml:space="preserve">Textual contains work contributed by </w:t>
+                            </w:r>
+                            <w:hyperlink r:id="rId11" w:history="1">
+                              <w:r>
+                                <w:rPr>
+                                  <w:rStyle w:val="Hyperlink1"/>
+                                  <w:sz w:val="28"/>
+                                  <w:szCs w:val="28"/>
+                                  <w:u w:color="011EA9"/>
+                                </w:rPr>
+                                <w:t>Reda Lemeden</w:t>
+                              </w:r>
+                            </w:hyperlink>
+                            <w:r>
+                              <w:rPr>
+                                <w:sz w:val="28"/>
+                                <w:szCs w:val="28"/>
+                                <w:u w:color="011EA9"/>
+                              </w:rPr>
+                              <w:t xml:space="preserve"> — All image assets originating from this author are Copyright </w:t>
+                            </w:r>
+                            <w:r>
+                              <w:rPr>
+                                <w:sz w:val="28"/>
+                                <w:szCs w:val="28"/>
+                                <w:u w:color="011EA9"/>
+                                <w:lang w:val="de-DE"/>
+                              </w:rPr>
+                              <w:t xml:space="preserve">© </w:t>
+                            </w:r>
+                            <w:r>
+                              <w:rPr>
+                                <w:sz w:val="28"/>
+                                <w:szCs w:val="28"/>
+                                <w:u w:color="011EA9"/>
+                              </w:rPr>
+                              <w:t xml:space="preserve">2015 Reda </w:t>
+                            </w:r>
+                            <w:proofErr w:type="spellStart"/>
+                            <w:r>
+                              <w:rPr>
+                                <w:sz w:val="28"/>
+                                <w:szCs w:val="28"/>
+                                <w:u w:color="011EA9"/>
+                              </w:rPr>
+                              <w:t>Lemeden</w:t>
+                            </w:r>
+                            <w:proofErr w:type="spellEnd"/>
+                            <w:r>
+                              <w:rPr>
+                                <w:sz w:val="28"/>
+                                <w:szCs w:val="28"/>
+                                <w:u w:color="011EA9"/>
+                              </w:rPr>
+                              <w:t>.</w:t>
+                            </w:r>
+                          </w:p>
+                          <w:p>
+                            <w:pPr>
+                              <w:pStyle w:val="Default"/>
+                              <w:tabs>
+                                <w:tab w:val="left" w:pos="720"/>
+                                <w:tab w:val="left" w:pos="1440"/>
+                                <w:tab w:val="left" w:pos="2160"/>
+                                <w:tab w:val="left" w:pos="2880"/>
+                                <w:tab w:val="left" w:pos="3600"/>
+                                <w:tab w:val="left" w:pos="4320"/>
+                                <w:tab w:val="left" w:pos="5040"/>
+                                <w:tab w:val="left" w:pos="5760"/>
+                                <w:tab w:val="left" w:pos="6480"/>
+                                <w:tab w:val="left" w:pos="7200"/>
+                                <w:tab w:val="left" w:pos="7920"/>
+                                <w:tab w:val="left" w:pos="8640"/>
+                              </w:tabs>
+                              <w:spacing w:line="276" w:lineRule="auto"/>
+                              <w:rPr>
+                                <w:sz w:val="28"/>
+                                <w:szCs w:val="28"/>
+                              </w:rPr>
+                            </w:pPr>
+                          </w:p>
+                          <w:p>
+                            <w:pPr>
+                              <w:pStyle w:val="Default"/>
+                              <w:numPr>
+                                <w:ilvl w:val="0"/>
+                                <w:numId w:val="1"/>
+                              </w:numPr>
+                              <w:spacing w:line="276" w:lineRule="auto"/>
+                              <w:rPr>
+                                <w:sz w:val="28"/>
+                                <w:szCs w:val="28"/>
+                                <w:u w:color="011EA9"/>
+                              </w:rPr>
+                            </w:pPr>
+                            <w:r>
+                              <w:rPr>
+                                <w:sz w:val="28"/>
+                                <w:szCs w:val="28"/>
+                                <w:u w:color="011EA9"/>
+                              </w:rPr>
+                              <w:t xml:space="preserve">Unless stated otherwise, all image assets related to Textual are Copyright </w:t>
+                            </w:r>
+                            <w:r>
+                              <w:rPr>
+                                <w:sz w:val="28"/>
+                                <w:szCs w:val="28"/>
+                                <w:u w:color="011EA9"/>
+                                <w:lang w:val="de-DE"/>
+                              </w:rPr>
+                              <w:t>©</w:t>
+                            </w:r>
+                            <w:r>
+                              <w:rPr>
+                                <w:sz w:val="28"/>
+                                <w:szCs w:val="28"/>
+                                <w:u w:color="011EA9"/>
+                              </w:rPr>
+                              <w:t xml:space="preserve"> 2010 - 20</w:t>
+                            </w:r>
+                            <w:r>
+                              <w:rPr>
+                                <w:sz w:val="28"/>
+                                <w:szCs w:val="28"/>
+                                <w:u w:color="011EA9"/>
+                              </w:rPr>
+                              <w:t>20</w:t>
+                            </w:r>
+                            <w:r>
+                              <w:rPr>
+                                <w:sz w:val="28"/>
+                                <w:szCs w:val="28"/>
+                                <w:u w:color="011EA9"/>
+                              </w:rPr>
+                              <w:t xml:space="preserve"> </w:t>
+                            </w:r>
+                            <w:hyperlink r:id="rId12" w:history="1">
+                              <w:r>
+                                <w:rPr>
+                                  <w:rStyle w:val="Hyperlink1"/>
+                                  <w:sz w:val="28"/>
+                                  <w:szCs w:val="28"/>
+                                  <w:u w:color="011EA9"/>
+                                </w:rPr>
+                                <w:t>Codeux Software, LLC</w:t>
+                              </w:r>
+                            </w:hyperlink>
+                            <w:r>
+                              <w:rPr>
+                                <w:rStyle w:val="None"/>
+                                <w:color w:val="011EA9"/>
+                                <w:sz w:val="28"/>
+                                <w:szCs w:val="28"/>
+                                <w:u w:color="011EA9"/>
+                              </w:rPr>
+                              <w:t xml:space="preserve">. </w:t>
+                            </w:r>
+                            <w:r>
+                              <w:rPr>
+                                <w:sz w:val="28"/>
+                                <w:szCs w:val="28"/>
+                                <w:u w:color="011EA9"/>
+                              </w:rPr>
+                              <w:t>They may</w:t>
+                            </w:r>
+                            <w:r>
+                              <w:rPr>
+                                <w:sz w:val="28"/>
+                                <w:szCs w:val="28"/>
+                                <w:u w:color="011EA9"/>
+                              </w:rPr>
+                              <w:t xml:space="preserve"> not be redistributed or modified without the permission of their authors.</w:t>
+                            </w:r>
+                          </w:p>
+                          <w:p>
+                            <w:pPr>
+                              <w:pStyle w:val="Default"/>
+                              <w:tabs>
+                                <w:tab w:val="left" w:pos="720"/>
+                                <w:tab w:val="left" w:pos="1440"/>
+                                <w:tab w:val="left" w:pos="2160"/>
+                                <w:tab w:val="left" w:pos="2880"/>
+                                <w:tab w:val="left" w:pos="3600"/>
+                                <w:tab w:val="left" w:pos="4320"/>
+                                <w:tab w:val="left" w:pos="5040"/>
+                                <w:tab w:val="left" w:pos="5760"/>
+                                <w:tab w:val="left" w:pos="6480"/>
+                                <w:tab w:val="left" w:pos="7200"/>
+                                <w:tab w:val="left" w:pos="7920"/>
+                                <w:tab w:val="left" w:pos="8640"/>
+                              </w:tabs>
+                              <w:spacing w:line="276" w:lineRule="auto"/>
+                              <w:rPr>
+                                <w:sz w:val="28"/>
+                                <w:szCs w:val="28"/>
+                              </w:rPr>
+                            </w:pPr>
+                          </w:p>
+                          <w:p>
+                            <w:pPr>
+                              <w:pStyle w:val="Default"/>
+                              <w:numPr>
+                                <w:ilvl w:val="0"/>
+                                <w:numId w:val="1"/>
+                              </w:numPr>
+                              <w:spacing w:line="276" w:lineRule="auto"/>
+                              <w:rPr>
+                                <w:sz w:val="28"/>
+                                <w:szCs w:val="28"/>
+                                <w:u w:color="011EA9"/>
+                              </w:rPr>
+                            </w:pPr>
+                            <w:r>
+                              <w:rPr>
+                                <w:sz w:val="28"/>
+                                <w:szCs w:val="28"/>
+                                <w:u w:color="011EA9"/>
+                              </w:rPr>
+                              <w:t xml:space="preserve">Textual is copyright </w:t>
+                            </w:r>
+                            <w:r>
+                              <w:rPr>
+                                <w:sz w:val="28"/>
+                                <w:szCs w:val="28"/>
+                                <w:u w:color="011EA9"/>
+                                <w:lang w:val="de-DE"/>
+                              </w:rPr>
+                              <w:t>©</w:t>
+                            </w:r>
+                            <w:r>
+                              <w:rPr>
+                                <w:sz w:val="28"/>
+                                <w:szCs w:val="28"/>
+                                <w:u w:color="011EA9"/>
+                              </w:rPr>
+                              <w:t xml:space="preserve"> 2010 - 20</w:t>
+                            </w:r>
+                            <w:r>
+                              <w:rPr>
+                                <w:sz w:val="28"/>
+                                <w:szCs w:val="28"/>
+                                <w:u w:color="011EA9"/>
+                              </w:rPr>
+                              <w:t>20</w:t>
+                            </w:r>
+                            <w:r>
+                              <w:rPr>
+                                <w:sz w:val="28"/>
+                                <w:szCs w:val="28"/>
+                                <w:u w:color="011EA9"/>
+                              </w:rPr>
+                              <w:t xml:space="preserve"> </w:t>
+                            </w:r>
+                            <w:hyperlink r:id="rId13" w:history="1">
+                              <w:r>
+                                <w:rPr>
+                                  <w:rStyle w:val="Hyperlink1"/>
+                                  <w:sz w:val="28"/>
+                                  <w:szCs w:val="28"/>
+                                  <w:u w:color="011EA9"/>
+                                </w:rPr>
+                                <w:t>Codeux Software, LLC</w:t>
+                              </w:r>
+                            </w:hyperlink>
+                            <w:r>
+                              <w:rPr>
+                                <w:sz w:val="28"/>
+                                <w:szCs w:val="28"/>
+                                <w:u w:color="011EA9"/>
+                              </w:rPr>
+                              <w:t>. All rights reserved.</w:t>
+                            </w:r>
+                          </w:p>
+                        </w:txbxContent>
+                      </wps:txbx>
+                      <wps:bodyPr wrap="square" lIns="50800" tIns="50800" rIns="50800" bIns="50800" numCol="1" anchor="t" anchorCtr="0">
+                        <a:noAutofit/>
+                      </wps:bodyPr>
+                    </wps:wsp>
+                  </a:graphicData>
+                </a:graphic>
+                <wp14:sizeRelH relativeFrom="margin">
+                  <wp14:pctWidth>0</wp14:pctWidth>
+                </wp14:sizeRelH>
+                <wp14:sizeRelV relativeFrom="margin">
+                  <wp14:pctHeight>0</wp14:pctHeight>
+                </wp14:sizeRelV>
+              </wp:anchor>
+            </w:drawing>
+          </mc:Choice>
+          <mc:Fallback>
+            <w:pict>
+              <v:shapetype w14:anchorId="413A41C1" id="_x0000_t202" coordsize="21600,21600" o:spt="202" path="m,l,21600r21600,l21600,xe">
+                <v:stroke joinstyle="miter"/>
+                <v:path gradientshapeok="t" o:connecttype="rect"/>
+              </v:shapetype>
+              <v:shape id="officeArt object" o:spid="_x0000_s1026" type="#_x0000_t202" style="position:absolute;margin-left:105pt;margin-top:82pt;width:473.95pt;height:513pt;z-index:251693056;visibility:visible;mso-wrap-style:square;mso-width-percent:0;mso-height-percent:0;mso-wrap-distance-left:12pt;mso-wrap-distance-top:12pt;mso-wrap-distance-right:12pt;mso-wrap-distance-bottom:12pt;mso-position-horizontal:absolute;mso-position-horizontal-relative:margin;mso-position-vertical:absolute;mso-position-vertical-relative:margin;mso-width-percent:0;mso-height-percent:0;mso-width-relative:margin;mso-height-relative:margin;v-text-anchor:top" o:gfxdata="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" filled="f" stroked="f" strokeweight="1pt">
+                <v:stroke miterlimit="4"/>
+                <v:textbox inset="4pt,4pt,4pt,4pt">
+                  <w:txbxContent>
+                    <w:p>
+                      <w:pPr>
+                        <w:pStyle w:val="Default"/>
+                        <w:tabs>
+                          <w:tab w:val="left" w:pos="560"/>
+                          <w:tab w:val="left" w:pos="1120"/>
+                          <w:tab w:val="left" w:pos="1680"/>
+                          <w:tab w:val="left" w:pos="2240"/>
+                          <w:tab w:val="left" w:pos="2800"/>
+                          <w:tab w:val="left" w:pos="3360"/>
+                          <w:tab w:val="left" w:pos="3920"/>
+                          <w:tab w:val="left" w:pos="4480"/>
+                          <w:tab w:val="left" w:pos="5040"/>
+                          <w:tab w:val="left" w:pos="5600"/>
+                          <w:tab w:val="left" w:pos="6160"/>
+                          <w:tab w:val="left" w:pos="6720"/>
+                        </w:tabs>
+                        <w:spacing w:line="276" w:lineRule="auto"/>
+                        <w:rPr>
+                          <w:sz w:val="28"/>
+                          <w:szCs w:val="28"/>
+                        </w:rPr>
+                      </w:pPr>
+                      <w:r>
+                        <w:rPr>
+                          <w:sz w:val="28"/>
+                          <w:szCs w:val="28"/>
+                        </w:rPr>
+                        <w:t>Portions of “</w:t>
+                      </w:r>
+                      <w:proofErr w:type="spellStart"/>
+                      <w:r>
+                        <w:rPr>
+                          <w:sz w:val="28"/>
+                          <w:szCs w:val="28"/>
+                          <w:lang w:val="de-DE"/>
+                        </w:rPr>
+                        <w:t>Textual</w:t>
+                      </w:r>
+                      <w:proofErr w:type="spellEnd"/>
+                      <w:r>
+                        <w:rPr>
+                          <w:sz w:val="28"/>
+                          <w:szCs w:val="28"/>
+                        </w:rPr>
+                        <w:t>” (also known as the “Textual IRC Client”) may utilize copyrighted material</w:t>
+                      </w:r>
+                      <w:r>
+                        <w:rPr>
+                          <w:sz w:val="28"/>
+                          <w:szCs w:val="28"/>
+                        </w:rPr>
+                        <w:t>.</w:t>
+                      </w:r>
+                      <w:r>
+                        <w:rPr>
+                          <w:sz w:val="28"/>
+                          <w:szCs w:val="28"/>
+                        </w:rPr>
+                        <w:t xml:space="preserve"> </w:t>
+                      </w:r>
+                      <w:r>
+                        <w:rPr>
+                          <w:sz w:val="28"/>
+                          <w:szCs w:val="28"/>
+                        </w:rPr>
+                        <w:t>T</w:t>
+                      </w:r>
+                      <w:r>
+                        <w:rPr>
+                          <w:sz w:val="28"/>
+                          <w:szCs w:val="28"/>
+                        </w:rPr>
+                        <w:t>he use of which is hereby acknowledged.</w:t>
+                      </w:r>
+                    </w:p>
+                    <w:p>
+                      <w:pPr>
+                        <w:pStyle w:val="Default"/>
+                        <w:tabs>
+                          <w:tab w:val="left" w:pos="720"/>
+                          <w:tab w:val="left" w:pos="1440"/>
+                          <w:tab w:val="left" w:pos="2160"/>
+                          <w:tab w:val="left" w:pos="2880"/>
+                          <w:tab w:val="left" w:pos="3600"/>
+                          <w:tab w:val="left" w:pos="4320"/>
+                          <w:tab w:val="left" w:pos="5040"/>
+                          <w:tab w:val="left" w:pos="5760"/>
+                          <w:tab w:val="left" w:pos="6480"/>
+                          <w:tab w:val="left" w:pos="7200"/>
+                          <w:tab w:val="left" w:pos="7920"/>
+                          <w:tab w:val="left" w:pos="8640"/>
+                        </w:tabs>
+                        <w:spacing w:line="276" w:lineRule="auto"/>
+                        <w:jc w:val="center"/>
+                        <w:rPr>
+                          <w:sz w:val="28"/>
+                          <w:szCs w:val="28"/>
+                        </w:rPr>
+                      </w:pPr>
+                    </w:p>
+                    <w:p>
+                      <w:pPr>
+                        <w:pStyle w:val="Default"/>
+                        <w:tabs>
+                          <w:tab w:val="left" w:pos="720"/>
+                          <w:tab w:val="left" w:pos="1440"/>
+                          <w:tab w:val="left" w:pos="2160"/>
+                          <w:tab w:val="left" w:pos="2880"/>
+                          <w:tab w:val="left" w:pos="3600"/>
+                          <w:tab w:val="left" w:pos="4320"/>
+                          <w:tab w:val="left" w:pos="5040"/>
+                          <w:tab w:val="left" w:pos="5760"/>
+                          <w:tab w:val="left" w:pos="6480"/>
+                          <w:tab w:val="left" w:pos="7200"/>
+                          <w:tab w:val="left" w:pos="7920"/>
+                          <w:tab w:val="left" w:pos="8640"/>
+                        </w:tabs>
+                        <w:spacing w:line="276" w:lineRule="auto"/>
+                        <w:rPr>
+                          <w:sz w:val="28"/>
+                          <w:szCs w:val="28"/>
+                        </w:rPr>
+                      </w:pPr>
+                    </w:p>
+                    <w:p>
+                      <w:pPr>
+                        <w:pStyle w:val="Default"/>
+                        <w:numPr>
+                          <w:ilvl w:val="0"/>
+                          <w:numId w:val="1"/>
+                        </w:numPr>
+                        <w:spacing w:line="276" w:lineRule="auto"/>
+                        <w:rPr>
+                          <w:sz w:val="28"/>
+                          <w:szCs w:val="28"/>
+                          <w:lang w:val="fr-FR"/>
+                        </w:rPr>
+                      </w:pPr>
+                      <w:r>
+                        <w:rPr>
+                          <w:sz w:val="28"/>
+                          <w:szCs w:val="28"/>
+                          <w:lang w:val="fr-FR"/>
+                        </w:rPr>
+                        <w:t xml:space="preserve">Application </w:t>
+                      </w:r>
+                      <w:proofErr w:type="spellStart"/>
+                      <w:r>
+                        <w:rPr>
+                          <w:sz w:val="28"/>
+                          <w:szCs w:val="28"/>
+                          <w:lang w:val="fr-FR"/>
+                        </w:rPr>
+                        <w:t>icon</w:t>
+                      </w:r>
+                      <w:proofErr w:type="spellEnd"/>
+                      <w:r>
+                        <w:rPr>
+                          <w:sz w:val="28"/>
+                          <w:szCs w:val="28"/>
+                        </w:rPr>
+                        <w:t xml:space="preserve"> which contains three separate white speech bubbles surrounded by purple was created by </w:t>
+                      </w:r>
+                      <w:r>
+                        <w:rPr>
+                          <w:sz w:val="28"/>
+                          <w:szCs w:val="28"/>
+                          <w:lang w:val="pt-PT"/>
+                        </w:rPr>
+                        <w:t>Brandon Rodriguez</w:t>
+                      </w:r>
+                      <w:r>
+                        <w:rPr>
+                          <w:sz w:val="28"/>
+                          <w:szCs w:val="28"/>
+                        </w:rPr>
+                        <w:t xml:space="preserve"> with modifications performed by</w:t>
+                      </w:r>
+                      <w:r>
+                        <w:rPr>
+                          <w:sz w:val="28"/>
+                          <w:szCs w:val="28"/>
+                        </w:rPr>
+                        <w:t xml:space="preserve"> </w:t>
+                      </w:r>
+                      <w:hyperlink r:id="rId14" w:history="1">
+                        <w:r>
+                          <w:rPr>
+                            <w:rStyle w:val="a3"/>
+                            <w:color w:val="011EA9"/>
+                            <w:sz w:val="28"/>
+                            <w:szCs w:val="28"/>
+                          </w:rPr>
+                          <w:t>Daniel</w:t>
+                        </w:r>
+                      </w:hyperlink>
+                      <w:r>
+                        <w:rPr>
+                          <w:sz w:val="28"/>
+                          <w:szCs w:val="28"/>
+                        </w:rPr>
+                        <w:t xml:space="preserve"> to modernize appearance.</w:t>
+                      </w:r>
+                    </w:p>
+                    <w:p>
+                      <w:pPr>
+                        <w:pStyle w:val="Default"/>
+                        <w:tabs>
+                          <w:tab w:val="left" w:pos="720"/>
+                          <w:tab w:val="left" w:pos="1440"/>
+                          <w:tab w:val="left" w:pos="2160"/>
+                          <w:tab w:val="left" w:pos="2880"/>
+                          <w:tab w:val="left" w:pos="3600"/>
+                          <w:tab w:val="left" w:pos="4320"/>
+                          <w:tab w:val="left" w:pos="5040"/>
+                          <w:tab w:val="left" w:pos="5760"/>
+                          <w:tab w:val="left" w:pos="6480"/>
+                          <w:tab w:val="left" w:pos="7200"/>
+                          <w:tab w:val="left" w:pos="7920"/>
+                          <w:tab w:val="left" w:pos="8640"/>
+                        </w:tabs>
+                        <w:spacing w:line="276" w:lineRule="auto"/>
+                        <w:rPr>
+                          <w:sz w:val="28"/>
+                          <w:szCs w:val="28"/>
+                        </w:rPr>
+                      </w:pPr>
+                    </w:p>
+                    <w:p>
+                      <w:pPr>
+                        <w:pStyle w:val="Default"/>
+                        <w:numPr>
+                          <w:ilvl w:val="0"/>
+                          <w:numId w:val="1"/>
+                        </w:numPr>
+                        <w:spacing w:line="276" w:lineRule="auto"/>
+                        <w:rPr>
+                          <w:sz w:val="28"/>
+                          <w:szCs w:val="28"/>
+                        </w:rPr>
+                      </w:pPr>
+                      <w:r>
+                        <w:rPr>
+                          <w:sz w:val="28"/>
+                          <w:szCs w:val="28"/>
+                        </w:rPr>
+                        <w:t>Contains work that is Copyright © 2008 - 2010 Satoshi Nakagawa</w:t>
+                      </w:r>
+                    </w:p>
+                    <w:p>
+                      <w:pPr>
+                        <w:pStyle w:val="Default"/>
+                        <w:numPr>
+                          <w:ilvl w:val="0"/>
+                          <w:numId w:val="1"/>
+                        </w:numPr>
+                        <w:spacing w:line="276" w:lineRule="auto"/>
+                        <w:rPr>
+                          <w:sz w:val="28"/>
+                          <w:szCs w:val="28"/>
+                        </w:rPr>
+                      </w:pPr>
+                      <w:r>
+                        <w:rPr>
+                          <w:sz w:val="28"/>
+                          <w:szCs w:val="28"/>
+                        </w:rPr>
+                        <w:t xml:space="preserve">Contains work that is Copyright </w:t>
+                      </w:r>
+                      <w:r>
+                        <w:rPr>
+                          <w:sz w:val="28"/>
+                          <w:szCs w:val="28"/>
+                          <w:lang w:val="de-DE"/>
+                        </w:rPr>
+                        <w:t xml:space="preserve">© </w:t>
+                      </w:r>
+                      <w:r>
+                        <w:rPr>
+                          <w:sz w:val="28"/>
+                          <w:szCs w:val="28"/>
+                        </w:rPr>
+                        <w:t xml:space="preserve">2000 - 2012 the </w:t>
+                      </w:r>
+                      <w:hyperlink r:id="rId15" w:history="1">
+                        <w:r>
+                          <w:rPr>
+                            <w:rStyle w:val="Hyperlink0"/>
+                            <w:sz w:val="28"/>
+                            <w:szCs w:val="28"/>
+                            <w:lang w:val="es-ES_tradnl"/>
+                          </w:rPr>
+                          <w:t>Colloquy IRC Client</w:t>
+                        </w:r>
+                      </w:hyperlink>
+                    </w:p>
+                    <w:p>
+                      <w:pPr>
+                        <w:pStyle w:val="Default"/>
+                        <w:numPr>
+                          <w:ilvl w:val="0"/>
+                          <w:numId w:val="1"/>
+                        </w:numPr>
+                        <w:spacing w:line="276" w:lineRule="auto"/>
+                        <w:rPr>
+                          <w:sz w:val="28"/>
+                          <w:szCs w:val="28"/>
+                        </w:rPr>
+                      </w:pPr>
+                      <w:r>
+                        <w:rPr>
+                          <w:sz w:val="28"/>
+                          <w:szCs w:val="28"/>
+                        </w:rPr>
+                        <w:t xml:space="preserve">Contains work that is Copyright </w:t>
+                      </w:r>
+                      <w:r>
+                        <w:rPr>
+                          <w:sz w:val="28"/>
+                          <w:szCs w:val="28"/>
+                          <w:lang w:val="de-DE"/>
+                        </w:rPr>
+                        <w:t xml:space="preserve">© </w:t>
+                      </w:r>
+                      <w:r>
+                        <w:rPr>
+                          <w:rStyle w:val="None"/>
+                          <w:sz w:val="28"/>
+                          <w:szCs w:val="28"/>
+                        </w:rPr>
+                        <w:t xml:space="preserve">2014 </w:t>
+                      </w:r>
+                      <w:r>
+                        <w:rPr>
+                          <w:rStyle w:val="None"/>
+                          <w:sz w:val="28"/>
+                          <w:szCs w:val="28"/>
+                          <w:lang w:val="fr-FR"/>
+                        </w:rPr>
+                        <w:t>Alex S</w:t>
+                      </w:r>
+                      <w:r>
+                        <w:rPr>
+                          <w:rStyle w:val="None"/>
+                          <w:sz w:val="28"/>
+                          <w:szCs w:val="28"/>
+                          <w:lang w:val="da-DK"/>
+                        </w:rPr>
+                        <w:t>ø</w:t>
+                      </w:r>
+                      <w:proofErr w:type="spellStart"/>
+                      <w:r>
+                        <w:rPr>
+                          <w:rStyle w:val="None"/>
+                          <w:sz w:val="28"/>
+                          <w:szCs w:val="28"/>
+                        </w:rPr>
+                        <w:t>rlie</w:t>
+                      </w:r>
+                      <w:proofErr w:type="spellEnd"/>
+                      <w:r>
+                        <w:rPr>
+                          <w:rStyle w:val="None"/>
+                          <w:sz w:val="28"/>
+                          <w:szCs w:val="28"/>
+                        </w:rPr>
+                        <w:t xml:space="preserve"> </w:t>
+                      </w:r>
+                      <w:proofErr w:type="spellStart"/>
+                      <w:r>
+                        <w:rPr>
+                          <w:rStyle w:val="None"/>
+                          <w:sz w:val="28"/>
+                          <w:szCs w:val="28"/>
+                        </w:rPr>
+                        <w:t>Glomsaas</w:t>
+                      </w:r>
+                      <w:proofErr w:type="spellEnd"/>
+                      <w:r>
+                        <w:rPr>
+                          <w:rStyle w:val="None"/>
+                          <w:sz w:val="28"/>
+                          <w:szCs w:val="28"/>
+                        </w:rPr>
+                        <w:t xml:space="preserve"> </w:t>
+                      </w:r>
+                    </w:p>
+                    <w:p>
+                      <w:pPr>
+                        <w:pStyle w:val="Default"/>
+                        <w:numPr>
+                          <w:ilvl w:val="0"/>
+                          <w:numId w:val="1"/>
+                        </w:numPr>
+                        <w:spacing w:line="276" w:lineRule="auto"/>
+                        <w:rPr>
+                          <w:sz w:val="28"/>
+                          <w:szCs w:val="28"/>
+                        </w:rPr>
+                      </w:pPr>
+                      <w:r>
+                        <w:rPr>
+                          <w:sz w:val="28"/>
+                          <w:szCs w:val="28"/>
+                        </w:rPr>
+                        <w:t xml:space="preserve">Contains work that is Copyright </w:t>
+                      </w:r>
+                      <w:r>
+                        <w:rPr>
+                          <w:sz w:val="28"/>
+                          <w:szCs w:val="28"/>
+                          <w:lang w:val="de-DE"/>
+                        </w:rPr>
+                        <w:t xml:space="preserve">© </w:t>
+                      </w:r>
+                      <w:r>
+                        <w:rPr>
+                          <w:rStyle w:val="None"/>
+                          <w:sz w:val="28"/>
+                          <w:szCs w:val="28"/>
+                        </w:rPr>
+                        <w:t xml:space="preserve">2015 </w:t>
+                      </w:r>
+                      <w:hyperlink r:id="rId16" w:history="1">
+                        <w:r>
+                          <w:rPr>
+                            <w:rStyle w:val="Hyperlink1"/>
+                            <w:sz w:val="28"/>
+                            <w:szCs w:val="28"/>
+                          </w:rPr>
+                          <w:t>April King</w:t>
+                        </w:r>
+                      </w:hyperlink>
+                    </w:p>
+                    <w:p>
+                      <w:pPr>
+                        <w:pStyle w:val="Default"/>
+                        <w:numPr>
+                          <w:ilvl w:val="0"/>
+                          <w:numId w:val="1"/>
+                        </w:numPr>
+                        <w:spacing w:line="276" w:lineRule="auto"/>
+                        <w:rPr>
+                          <w:sz w:val="28"/>
+                          <w:szCs w:val="28"/>
+                        </w:rPr>
+                      </w:pPr>
+                      <w:r>
+                        <w:rPr>
+                          <w:sz w:val="28"/>
+                          <w:szCs w:val="28"/>
+                        </w:rPr>
+                        <w:t xml:space="preserve">Contains work that is Copyright </w:t>
+                      </w:r>
+                      <w:r>
+                        <w:rPr>
+                          <w:sz w:val="28"/>
+                          <w:szCs w:val="28"/>
+                          <w:lang w:val="de-DE"/>
+                        </w:rPr>
+                        <w:t>©</w:t>
+                      </w:r>
+                      <w:r>
+                        <w:rPr>
+                          <w:sz w:val="28"/>
+                          <w:szCs w:val="28"/>
+                        </w:rPr>
+                        <w:t xml:space="preserve"> 2010 </w:t>
+                      </w:r>
+                      <w:hyperlink r:id="rId17" w:history="1">
+                        <w:r>
+                          <w:rPr>
+                            <w:rStyle w:val="Hyperlink1"/>
+                            <w:sz w:val="28"/>
+                            <w:szCs w:val="28"/>
+                          </w:rPr>
+                          <w:t>“Cowboy” Ben Alman</w:t>
+                        </w:r>
+                      </w:hyperlink>
+                    </w:p>
+                    <w:p>
+                      <w:pPr>
+                        <w:pStyle w:val="Default"/>
+                        <w:tabs>
+                          <w:tab w:val="left" w:pos="720"/>
+                          <w:tab w:val="left" w:pos="1440"/>
+                          <w:tab w:val="left" w:pos="2160"/>
+                          <w:tab w:val="left" w:pos="2880"/>
+                          <w:tab w:val="left" w:pos="3600"/>
+                          <w:tab w:val="left" w:pos="4320"/>
+                          <w:tab w:val="left" w:pos="5040"/>
+                          <w:tab w:val="left" w:pos="5760"/>
+                          <w:tab w:val="left" w:pos="6480"/>
+                          <w:tab w:val="left" w:pos="7200"/>
+                          <w:tab w:val="left" w:pos="7920"/>
+                          <w:tab w:val="left" w:pos="8640"/>
+                        </w:tabs>
+                        <w:spacing w:line="276" w:lineRule="auto"/>
+                        <w:rPr>
+                          <w:sz w:val="28"/>
+                          <w:szCs w:val="28"/>
+                        </w:rPr>
+                      </w:pPr>
+                    </w:p>
+                    <w:p>
+                      <w:pPr>
+                        <w:pStyle w:val="Default"/>
+                        <w:numPr>
+                          <w:ilvl w:val="0"/>
+                          <w:numId w:val="1"/>
+                        </w:numPr>
+                        <w:spacing w:line="276" w:lineRule="auto"/>
+                        <w:rPr>
+                          <w:sz w:val="28"/>
+                          <w:szCs w:val="28"/>
+                          <w:u w:color="011EA9"/>
+                        </w:rPr>
+                      </w:pPr>
+                      <w:r>
+                        <w:rPr>
+                          <w:sz w:val="28"/>
+                          <w:szCs w:val="28"/>
+                          <w:u w:color="011EA9"/>
+                        </w:rPr>
+                        <w:t xml:space="preserve">Textual contains work contributed by </w:t>
+                      </w:r>
+                      <w:hyperlink r:id="rId18" w:history="1">
+                        <w:r>
+                          <w:rPr>
+                            <w:rStyle w:val="Hyperlink1"/>
+                            <w:sz w:val="28"/>
+                            <w:szCs w:val="28"/>
+                            <w:u w:color="011EA9"/>
+                          </w:rPr>
+                          <w:t>Reda Lemeden</w:t>
+                        </w:r>
+                      </w:hyperlink>
+                      <w:r>
+                        <w:rPr>
+                          <w:sz w:val="28"/>
+                          <w:szCs w:val="28"/>
+                          <w:u w:color="011EA9"/>
+                        </w:rPr>
+                        <w:t xml:space="preserve"> — All image assets originating from this author are Copyright </w:t>
+                      </w:r>
+                      <w:r>
+                        <w:rPr>
+                          <w:sz w:val="28"/>
+                          <w:szCs w:val="28"/>
+                          <w:u w:color="011EA9"/>
+                          <w:lang w:val="de-DE"/>
+                        </w:rPr>
+                        <w:t xml:space="preserve">© </w:t>
+                      </w:r>
+                      <w:r>
+                        <w:rPr>
+                          <w:sz w:val="28"/>
+                          <w:szCs w:val="28"/>
+                          <w:u w:color="011EA9"/>
+                        </w:rPr>
+                        <w:t xml:space="preserve">2015 Reda </w:t>
+                      </w:r>
+                      <w:proofErr w:type="spellStart"/>
+                      <w:r>
+                        <w:rPr>
+                          <w:sz w:val="28"/>
+                          <w:szCs w:val="28"/>
+                          <w:u w:color="011EA9"/>
+                        </w:rPr>
+                        <w:t>Lemeden</w:t>
+                      </w:r>
+                      <w:proofErr w:type="spellEnd"/>
+                      <w:r>
+                        <w:rPr>
+                          <w:sz w:val="28"/>
+                          <w:szCs w:val="28"/>
+                          <w:u w:color="011EA9"/>
+                        </w:rPr>
+                        <w:t>.</w:t>
+                      </w:r>
+                    </w:p>
+                    <w:p>
+                      <w:pPr>
+                        <w:pStyle w:val="Default"/>
+                        <w:tabs>
+                          <w:tab w:val="left" w:pos="720"/>
+                          <w:tab w:val="left" w:pos="1440"/>
+                          <w:tab w:val="left" w:pos="2160"/>
+                          <w:tab w:val="left" w:pos="2880"/>
+                          <w:tab w:val="left" w:pos="3600"/>
+                          <w:tab w:val="left" w:pos="4320"/>
+                          <w:tab w:val="left" w:pos="5040"/>
+                          <w:tab w:val="left" w:pos="5760"/>
+                          <w:tab w:val="left" w:pos="6480"/>
+                          <w:tab w:val="left" w:pos="7200"/>
+                          <w:tab w:val="left" w:pos="7920"/>
+                          <w:tab w:val="left" w:pos="8640"/>
+                        </w:tabs>
+                        <w:spacing w:line="276" w:lineRule="auto"/>
+                        <w:rPr>
+                          <w:sz w:val="28"/>
+                          <w:szCs w:val="28"/>
+                        </w:rPr>
+                      </w:pPr>
+                    </w:p>
+                    <w:p>
+                      <w:pPr>
+                        <w:pStyle w:val="Default"/>
+                        <w:numPr>
+                          <w:ilvl w:val="0"/>
+                          <w:numId w:val="1"/>
+                        </w:numPr>
+                        <w:spacing w:line="276" w:lineRule="auto"/>
+                        <w:rPr>
+                          <w:sz w:val="28"/>
+                          <w:szCs w:val="28"/>
+                          <w:u w:color="011EA9"/>
+                        </w:rPr>
+                      </w:pPr>
+                      <w:r>
+                        <w:rPr>
+                          <w:sz w:val="28"/>
+                          <w:szCs w:val="28"/>
+                          <w:u w:color="011EA9"/>
+                        </w:rPr>
+                        <w:t xml:space="preserve">Unless stated otherwise, all image assets related to Textual are Copyright </w:t>
+                      </w:r>
+                      <w:r>
+                        <w:rPr>
+                          <w:sz w:val="28"/>
+                          <w:szCs w:val="28"/>
+                          <w:u w:color="011EA9"/>
+                          <w:lang w:val="de-DE"/>
+                        </w:rPr>
+                        <w:t>©</w:t>
+                      </w:r>
+                      <w:r>
+                        <w:rPr>
+                          <w:sz w:val="28"/>
+                          <w:szCs w:val="28"/>
+                          <w:u w:color="011EA9"/>
+                        </w:rPr>
+                        <w:t xml:space="preserve"> 2010 - 20</w:t>
+                      </w:r>
+                      <w:r>
+                        <w:rPr>
+                          <w:sz w:val="28"/>
+                          <w:szCs w:val="28"/>
+                          <w:u w:color="011EA9"/>
+                        </w:rPr>
+                        <w:t>20</w:t>
+                      </w:r>
+                      <w:r>
+                        <w:rPr>
+                          <w:sz w:val="28"/>
+                          <w:szCs w:val="28"/>
+                          <w:u w:color="011EA9"/>
+                        </w:rPr>
+                        <w:t xml:space="preserve"> </w:t>
+                      </w:r>
+                      <w:hyperlink r:id="rId19" w:history="1">
+                        <w:r>
+                          <w:rPr>
+                            <w:rStyle w:val="Hyperlink1"/>
+                            <w:sz w:val="28"/>
+                            <w:szCs w:val="28"/>
+                            <w:u w:color="011EA9"/>
+                          </w:rPr>
+                          <w:t>Codeux Software, LLC</w:t>
+                        </w:r>
+                      </w:hyperlink>
+                      <w:r>
+                        <w:rPr>
+                          <w:rStyle w:val="None"/>
+                          <w:color w:val="011EA9"/>
+                          <w:sz w:val="28"/>
+                          <w:szCs w:val="28"/>
+                          <w:u w:color="011EA9"/>
+                        </w:rPr>
+                        <w:t xml:space="preserve">. </w:t>
+                      </w:r>
+                      <w:r>
+                        <w:rPr>
+                          <w:sz w:val="28"/>
+                          <w:szCs w:val="28"/>
+                          <w:u w:color="011EA9"/>
+                        </w:rPr>
+                        <w:t>They may</w:t>
+                      </w:r>
+                      <w:r>
+                        <w:rPr>
+                          <w:sz w:val="28"/>
+                          <w:szCs w:val="28"/>
+                          <w:u w:color="011EA9"/>
+                        </w:rPr>
+                        <w:t xml:space="preserve"> not be redistributed or modified without the permission of their authors.</w:t>
+                      </w:r>
+                    </w:p>
+                    <w:p>
+                      <w:pPr>
+                        <w:pStyle w:val="Default"/>
+                        <w:tabs>
+                          <w:tab w:val="left" w:pos="720"/>
+                          <w:tab w:val="left" w:pos="1440"/>
+                          <w:tab w:val="left" w:pos="2160"/>
+                          <w:tab w:val="left" w:pos="2880"/>
+                          <w:tab w:val="left" w:pos="3600"/>
+                          <w:tab w:val="left" w:pos="4320"/>
+                          <w:tab w:val="left" w:pos="5040"/>
+                          <w:tab w:val="left" w:pos="5760"/>
+                          <w:tab w:val="left" w:pos="6480"/>
+                          <w:tab w:val="left" w:pos="7200"/>
+                          <w:tab w:val="left" w:pos="7920"/>
+                          <w:tab w:val="left" w:pos="8640"/>
+                        </w:tabs>
+                        <w:spacing w:line="276" w:lineRule="auto"/>
+                        <w:rPr>
+                          <w:sz w:val="28"/>
+                          <w:szCs w:val="28"/>
+                        </w:rPr>
+                      </w:pPr>
+                    </w:p>
+                    <w:p>
+                      <w:pPr>
+                        <w:pStyle w:val="Default"/>
+                        <w:numPr>
+                          <w:ilvl w:val="0"/>
+                          <w:numId w:val="1"/>
+                        </w:numPr>
+                        <w:spacing w:line="276" w:lineRule="auto"/>
+                        <w:rPr>
+                          <w:sz w:val="28"/>
+                          <w:szCs w:val="28"/>
+                          <w:u w:color="011EA9"/>
+                        </w:rPr>
+                      </w:pPr>
+                      <w:r>
+                        <w:rPr>
+                          <w:sz w:val="28"/>
+                          <w:szCs w:val="28"/>
+                          <w:u w:color="011EA9"/>
+                        </w:rPr>
+                        <w:t xml:space="preserve">Textual is copyright </w:t>
+                      </w:r>
+                      <w:r>
+                        <w:rPr>
+                          <w:sz w:val="28"/>
+                          <w:szCs w:val="28"/>
+                          <w:u w:color="011EA9"/>
+                          <w:lang w:val="de-DE"/>
+                        </w:rPr>
+                        <w:t>©</w:t>
+                      </w:r>
+                      <w:r>
+                        <w:rPr>
+                          <w:sz w:val="28"/>
+                          <w:szCs w:val="28"/>
+                          <w:u w:color="011EA9"/>
+                        </w:rPr>
+                        <w:t xml:space="preserve"> 2010 - 20</w:t>
+                      </w:r>
+                      <w:r>
+                        <w:rPr>
+                          <w:sz w:val="28"/>
+                          <w:szCs w:val="28"/>
+                          <w:u w:color="011EA9"/>
+                        </w:rPr>
+                        <w:t>20</w:t>
+                      </w:r>
+                      <w:r>
+                        <w:rPr>
+                          <w:sz w:val="28"/>
+                          <w:szCs w:val="28"/>
+                          <w:u w:color="011EA9"/>
+                        </w:rPr>
+                        <w:t xml:space="preserve"> </w:t>
+                      </w:r>
+                      <w:hyperlink r:id="rId20" w:history="1">
+                        <w:r>
+                          <w:rPr>
+                            <w:rStyle w:val="Hyperlink1"/>
+                            <w:sz w:val="28"/>
+                            <w:szCs w:val="28"/>
+                            <w:u w:color="011EA9"/>
+                          </w:rPr>
+                          <w:t>Codeux Software, LLC</w:t>
+                        </w:r>
+                      </w:hyperlink>
+                      <w:r>
+                        <w:rPr>
+                          <w:sz w:val="28"/>
+                          <w:szCs w:val="28"/>
+                          <w:u w:color="011EA9"/>
+                        </w:rPr>
+                        <w:t>. All rights reserved.</w:t>
+                      </w:r>
+                    </w:p>
+                  </w:txbxContent>
+                </v:textbox>
+                <w10:wrap type="square" anchorx="margin" anchory="margin"/>
+              </v:shape>
+            </w:pict>
+          </mc:Fallback>
+        </mc:AlternateContent>
+      </w:r>
+      <w:r>
+        <w:rPr>
+          <w:noProof/>
+        </w:rPr>
+        <mc:AlternateContent>
+          <mc:Choice Requires="wps">
+            <w:drawing>
+              <wp:anchor distT="0" distB="0" distL="114300" distR="114300" simplePos="0" relativeHeight="251703296" behindDoc="0" locked="0" layoutInCell="1" allowOverlap="1" wp14:anchorId="02D6775D" wp14:editId="6FBADF85">
                 <wp:simplePos x="0" y="0"/>
                 <wp:positionH relativeFrom="margin">
                   <wp:posOffset>2927350</wp:posOffset>
@@ -76,1761 +1742,9 @@
           </mc:Choice>
           <mc:Fallback>
             <w:pict>
-              <v:line w14:anchorId="11A77FE3" id="Straight Connector 1" o:spid="_x0000_s1026" style="position:absolute;z-index:251703296;visibility:visible;mso-wrap-style:square;mso-wrap-distance-left:9pt;mso-wrap-distance-top:0;mso-wrap-distance-right:9pt;mso-wrap-distance-bottom:0;mso-position-horizontal:absolute;mso-position-horizontal-relative:margin;mso-position-vertical:absolute;mso-position-vertical-relative:margin" from="230.5pt,146pt" to="452.5pt,146pt" o:gfxdata="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" strokecolor="black [3040]" strokeweight="2pt">
+              <v:line w14:anchorId="73F0D784" id="Straight Connector 1" o:spid="_x0000_s1026" style="position:absolute;left:0;text-align:left;z-index:251703296;visibility:visible;mso-wrap-style:square;mso-wrap-distance-left:9pt;mso-wrap-distance-top:0;mso-wrap-distance-right:9pt;mso-wrap-distance-bottom:0;mso-position-horizontal:absolute;mso-position-horizontal-relative:margin;mso-position-vertical:absolute;mso-position-vertical-relative:margin" from="230.5pt,146pt" to="452.5pt,146pt" o:gfxdata="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" strokecolor="black [3040]" strokeweight="2pt">
                 <w10:wrap type="square" anchorx="margin" anchory="margin"/>
               </v:line>
-            </w:pict>
-          </mc:Fallback>
-        </mc:AlternateContent>
-      </w:r>
-      <w:r>
-        <w:rPr>
-          <w:noProof/>
-        </w:rPr>
-        <mc:AlternateContent>
-          <mc:Choice Requires="wps">
-            <w:drawing>
-              <wp:anchor distT="152400" distB="152400" distL="152400" distR="152400" simplePos="0" relativeHeight="251693056" behindDoc="0" locked="0" layoutInCell="1" allowOverlap="1" wp14:anchorId="413A41C1" wp14:editId="44D942AA">
-                <wp:simplePos x="0" y="0"/>
-                <wp:positionH relativeFrom="margin">
-                  <wp:posOffset>1333500</wp:posOffset>
-                </wp:positionH>
-                <wp:positionV relativeFrom="margin">
-                  <wp:posOffset>1041400</wp:posOffset>
-                </wp:positionV>
-                <wp:extent cx="6019165" cy="6282690"/>
-                <wp:effectExtent l="0" t="0" r="0" b="0"/>
-                <wp:wrapSquare wrapText="bothSides"/>
-                <wp:docPr id="1073741826" name="officeArt object"/>
-                <wp:cNvGraphicFramePr/>
-                <a:graphic xmlns:a="http://schemas.openxmlformats.org/drawingml/2006/main">
-                  <a:graphicData uri="http://schemas.microsoft.com/office/word/2010/wordprocessingShape">
-                    <wps:wsp>
-                      <wps:cNvSpPr txBox="1"/>
-                      <wps:spPr>
-                        <a:xfrm>
-                          <a:off x="0" y="0"/>
-                          <a:ext cx="6019165" cy="6282690"/>
-                        </a:xfrm>
-                        <a:prstGeom prst="rect">
-                          <a:avLst/>
-                        </a:prstGeom>
-                        <a:noFill/>
-                        <a:ln w="12700" cap="flat">
-                          <a:noFill/>
-                          <a:miter lim="400000"/>
-                        </a:ln>
-                        <a:effectLst/>
-                      </wps:spPr>
-                      <wps:txbx>
-                        <w:txbxContent>
-                          <w:p>
-                            <w:pPr>
-                              <w:pStyle w:val="Default"/>
-                              <w:tabs>
-                                <w:tab w:val="left" w:pos="560"/>
-                                <w:tab w:val="left" w:pos="1120"/>
-                                <w:tab w:val="left" w:pos="1680"/>
-                                <w:tab w:val="left" w:pos="2240"/>
-                                <w:tab w:val="left" w:pos="2800"/>
-                                <w:tab w:val="left" w:pos="3360"/>
-                                <w:tab w:val="left" w:pos="3920"/>
-                                <w:tab w:val="left" w:pos="4480"/>
-                                <w:tab w:val="left" w:pos="5040"/>
-                                <w:tab w:val="left" w:pos="5600"/>
-                                <w:tab w:val="left" w:pos="6160"/>
-                                <w:tab w:val="left" w:pos="6720"/>
-                              </w:tabs>
-                              <w:spacing w:line="276" w:lineRule="auto"/>
-                              <w:rPr>
-                                <w:sz w:val="28"/>
-                                <w:szCs w:val="28"/>
-                              </w:rPr>
-                            </w:pPr>
-                            <w:r>
-                              <w:rPr>
-                                <w:sz w:val="28"/>
-                                <w:szCs w:val="28"/>
-                              </w:rPr>
-                              <w:t>Portions of “</w:t>
-                            </w:r>
-                            <w:proofErr w:type="spellStart"/>
-                            <w:r>
-                              <w:rPr>
-                                <w:sz w:val="28"/>
-                                <w:szCs w:val="28"/>
-                                <w:lang w:val="de-DE"/>
-                              </w:rPr>
-                              <w:t>Textual</w:t>
-                            </w:r>
-                            <w:proofErr w:type="spellEnd"/>
-                            <w:r>
-                              <w:rPr>
-                                <w:sz w:val="28"/>
-                                <w:szCs w:val="28"/>
-                              </w:rPr>
-                              <w:t>” (also known as the “Textual IRC Client”) may utilize copyrighted material</w:t>
-                            </w:r>
-                            <w:r>
-                              <w:rPr>
-                                <w:sz w:val="28"/>
-                                <w:szCs w:val="28"/>
-                              </w:rPr>
-                              <w:t>.</w:t>
-                            </w:r>
-                            <w:r>
-                              <w:rPr>
-                                <w:sz w:val="28"/>
-                                <w:szCs w:val="28"/>
-                              </w:rPr>
-                              <w:t xml:space="preserve"> </w:t>
-                            </w:r>
-                            <w:r>
-                              <w:rPr>
-                                <w:sz w:val="28"/>
-                                <w:szCs w:val="28"/>
-                              </w:rPr>
-                              <w:t>T</w:t>
-                            </w:r>
-                            <w:r>
-                              <w:rPr>
-                                <w:sz w:val="28"/>
-                                <w:szCs w:val="28"/>
-                              </w:rPr>
-                              <w:t>he use of which is hereby acknowledged.</w:t>
-                            </w:r>
-                          </w:p>
-                          <w:p>
-                            <w:pPr>
-                              <w:pStyle w:val="Default"/>
-                              <w:tabs>
-                                <w:tab w:val="left" w:pos="720"/>
-                                <w:tab w:val="left" w:pos="1440"/>
-                                <w:tab w:val="left" w:pos="2160"/>
-                                <w:tab w:val="left" w:pos="2880"/>
-                                <w:tab w:val="left" w:pos="3600"/>
-                                <w:tab w:val="left" w:pos="4320"/>
-                                <w:tab w:val="left" w:pos="5040"/>
-                                <w:tab w:val="left" w:pos="5760"/>
-                                <w:tab w:val="left" w:pos="6480"/>
-                                <w:tab w:val="left" w:pos="7200"/>
-                                <w:tab w:val="left" w:pos="7920"/>
-                                <w:tab w:val="left" w:pos="8640"/>
-                              </w:tabs>
-                              <w:spacing w:line="276" w:lineRule="auto"/>
-                              <w:jc w:val="center"/>
-                              <w:rPr>
-                                <w:sz w:val="28"/>
-                                <w:szCs w:val="28"/>
-                              </w:rPr>
-                            </w:pPr>
-                          </w:p>
-                          <w:p>
-                            <w:pPr>
-                              <w:pStyle w:val="Default"/>
-                              <w:tabs>
-                                <w:tab w:val="left" w:pos="720"/>
-                                <w:tab w:val="left" w:pos="1440"/>
-                                <w:tab w:val="left" w:pos="2160"/>
-                                <w:tab w:val="left" w:pos="2880"/>
-                                <w:tab w:val="left" w:pos="3600"/>
-                                <w:tab w:val="left" w:pos="4320"/>
-                                <w:tab w:val="left" w:pos="5040"/>
-                                <w:tab w:val="left" w:pos="5760"/>
-                                <w:tab w:val="left" w:pos="6480"/>
-                                <w:tab w:val="left" w:pos="7200"/>
-                                <w:tab w:val="left" w:pos="7920"/>
-                                <w:tab w:val="left" w:pos="8640"/>
-                              </w:tabs>
-                              <w:spacing w:line="276" w:lineRule="auto"/>
-                              <w:rPr>
-                                <w:sz w:val="28"/>
-                                <w:szCs w:val="28"/>
-                              </w:rPr>
-                            </w:pPr>
-                          </w:p>
-                          <w:p>
-                            <w:pPr>
-                              <w:pStyle w:val="Default"/>
-                              <w:numPr>
-                                <w:ilvl w:val="0"/>
-                                <w:numId w:val="1"/>
-                              </w:numPr>
-                              <w:spacing w:line="276" w:lineRule="auto"/>
-                              <w:rPr>
-                                <w:sz w:val="28"/>
-                                <w:szCs w:val="28"/>
-                                <w:lang w:val="fr-FR"/>
-                              </w:rPr>
-                            </w:pPr>
-                            <w:r>
-                              <w:rPr>
-                                <w:sz w:val="28"/>
-                                <w:szCs w:val="28"/>
-                                <w:lang w:val="fr-FR"/>
-                              </w:rPr>
-                              <w:t xml:space="preserve">Application </w:t>
-                            </w:r>
-                            <w:proofErr w:type="spellStart"/>
-                            <w:r>
-                              <w:rPr>
-                                <w:sz w:val="28"/>
-                                <w:szCs w:val="28"/>
-                                <w:lang w:val="fr-FR"/>
-                              </w:rPr>
-                              <w:t>icon</w:t>
-                            </w:r>
-                            <w:proofErr w:type="spellEnd"/>
-                            <w:r>
-                              <w:rPr>
-                                <w:sz w:val="28"/>
-                                <w:szCs w:val="28"/>
-                              </w:rPr>
-                              <w:t xml:space="preserve"> which contains three separate white speech bubbles surrounded by purple was created by </w:t>
-                            </w:r>
-                            <w:proofErr w:type="spellStart"/>
-                            <w:r>
-                              <w:rPr>
-                                <w:sz w:val="28"/>
-                                <w:szCs w:val="28"/>
-                                <w:lang w:val="pt-PT"/>
-                              </w:rPr>
-                              <w:t>Brandon</w:t>
-                            </w:r>
-                            <w:proofErr w:type="spellEnd"/>
-                            <w:r>
-                              <w:rPr>
-                                <w:sz w:val="28"/>
-                                <w:szCs w:val="28"/>
-                                <w:lang w:val="pt-PT"/>
-                              </w:rPr>
-                              <w:t xml:space="preserve"> Rodriguez</w:t>
-                            </w:r>
-                            <w:r>
-                              <w:rPr>
-                                <w:sz w:val="28"/>
-                                <w:szCs w:val="28"/>
-                              </w:rPr>
-                              <w:t>.</w:t>
-                            </w:r>
-                          </w:p>
-                          <w:p>
-                            <w:pPr>
-                              <w:pStyle w:val="Default"/>
-                              <w:tabs>
-                                <w:tab w:val="left" w:pos="720"/>
-                                <w:tab w:val="left" w:pos="1440"/>
-                                <w:tab w:val="left" w:pos="2160"/>
-                                <w:tab w:val="left" w:pos="2880"/>
-                                <w:tab w:val="left" w:pos="3600"/>
-                                <w:tab w:val="left" w:pos="4320"/>
-                                <w:tab w:val="left" w:pos="5040"/>
-                                <w:tab w:val="left" w:pos="5760"/>
-                                <w:tab w:val="left" w:pos="6480"/>
-                                <w:tab w:val="left" w:pos="7200"/>
-                                <w:tab w:val="left" w:pos="7920"/>
-                                <w:tab w:val="left" w:pos="8640"/>
-                              </w:tabs>
-                              <w:spacing w:line="276" w:lineRule="auto"/>
-                              <w:rPr>
-                                <w:sz w:val="28"/>
-                                <w:szCs w:val="28"/>
-                              </w:rPr>
-                            </w:pPr>
-                          </w:p>
-                          <w:p>
-                            <w:pPr>
-                              <w:pStyle w:val="Default"/>
-                              <w:numPr>
-                                <w:ilvl w:val="0"/>
-                                <w:numId w:val="1"/>
-                              </w:numPr>
-                              <w:spacing w:line="276" w:lineRule="auto"/>
-                              <w:rPr>
-                                <w:sz w:val="28"/>
-                                <w:szCs w:val="28"/>
-                              </w:rPr>
-                            </w:pPr>
-                            <w:r>
-                              <w:rPr>
-                                <w:sz w:val="28"/>
-                                <w:szCs w:val="28"/>
-                              </w:rPr>
-                              <w:t>Contains work that is Copyright © 2008 - 2010 Satoshi Nakagawa</w:t>
-                            </w:r>
-                          </w:p>
-                          <w:p>
-                            <w:pPr>
-                              <w:pStyle w:val="Default"/>
-                              <w:numPr>
-                                <w:ilvl w:val="0"/>
-                                <w:numId w:val="1"/>
-                              </w:numPr>
-                              <w:spacing w:line="276" w:lineRule="auto"/>
-                              <w:rPr>
-                                <w:sz w:val="28"/>
-                                <w:szCs w:val="28"/>
-                              </w:rPr>
-                            </w:pPr>
-                            <w:r>
-                              <w:rPr>
-                                <w:sz w:val="28"/>
-                                <w:szCs w:val="28"/>
-                              </w:rPr>
-                              <w:t xml:space="preserve">Contains work that is Copyright </w:t>
-                            </w:r>
-                            <w:r>
-                              <w:rPr>
-                                <w:sz w:val="28"/>
-                                <w:szCs w:val="28"/>
-                                <w:lang w:val="de-DE"/>
-                              </w:rPr>
-                              <w:t xml:space="preserve">© </w:t>
-                            </w:r>
-                            <w:r>
-                              <w:rPr>
-                                <w:sz w:val="28"/>
-                                <w:szCs w:val="28"/>
-                              </w:rPr>
-                              <w:t xml:space="preserve">2000 - 2012 the </w:t>
-                            </w:r>
-                            <w:hyperlink r:id="rId7" w:history="1">
-                              <w:proofErr w:type="spellStart"/>
-                              <w:r>
-                                <w:rPr>
-                                  <w:rStyle w:val="Hyperlink0"/>
-                                  <w:sz w:val="28"/>
-                                  <w:szCs w:val="28"/>
-                                  <w:lang w:val="es-ES_tradnl"/>
-                                </w:rPr>
-                                <w:t>Colloquy</w:t>
-                              </w:r>
-                              <w:proofErr w:type="spellEnd"/>
-                              <w:r>
-                                <w:rPr>
-                                  <w:rStyle w:val="Hyperlink0"/>
-                                  <w:sz w:val="28"/>
-                                  <w:szCs w:val="28"/>
-                                  <w:lang w:val="es-ES_tradnl"/>
-                                </w:rPr>
-                                <w:t xml:space="preserve"> IRC </w:t>
-                              </w:r>
-                              <w:proofErr w:type="spellStart"/>
-                              <w:r>
-                                <w:rPr>
-                                  <w:rStyle w:val="Hyperlink0"/>
-                                  <w:sz w:val="28"/>
-                                  <w:szCs w:val="28"/>
-                                  <w:lang w:val="es-ES_tradnl"/>
-                                </w:rPr>
-                                <w:t>Client</w:t>
-                              </w:r>
-                              <w:proofErr w:type="spellEnd"/>
-                            </w:hyperlink>
-                          </w:p>
-                          <w:p>
-                            <w:pPr>
-                              <w:pStyle w:val="Default"/>
-                              <w:numPr>
-                                <w:ilvl w:val="0"/>
-                                <w:numId w:val="1"/>
-                              </w:numPr>
-                              <w:spacing w:line="276" w:lineRule="auto"/>
-                              <w:rPr>
-                                <w:sz w:val="28"/>
-                                <w:szCs w:val="28"/>
-                              </w:rPr>
-                            </w:pPr>
-                            <w:r>
-                              <w:rPr>
-                                <w:sz w:val="28"/>
-                                <w:szCs w:val="28"/>
-                              </w:rPr>
-                              <w:t xml:space="preserve">Contains work that is Copyright </w:t>
-                            </w:r>
-                            <w:r>
-                              <w:rPr>
-                                <w:sz w:val="28"/>
-                                <w:szCs w:val="28"/>
-                                <w:lang w:val="de-DE"/>
-                              </w:rPr>
-                              <w:t xml:space="preserve">© </w:t>
-                            </w:r>
-                            <w:r>
-                              <w:rPr>
-                                <w:rStyle w:val="None"/>
-                                <w:sz w:val="28"/>
-                                <w:szCs w:val="28"/>
-                              </w:rPr>
-                              <w:t xml:space="preserve">2014 </w:t>
-                            </w:r>
-                            <w:r>
-                              <w:rPr>
-                                <w:rStyle w:val="None"/>
-                                <w:sz w:val="28"/>
-                                <w:szCs w:val="28"/>
-                                <w:lang w:val="fr-FR"/>
-                              </w:rPr>
-                              <w:t>Alex S</w:t>
-                            </w:r>
-                            <w:r>
-                              <w:rPr>
-                                <w:rStyle w:val="None"/>
-                                <w:sz w:val="28"/>
-                                <w:szCs w:val="28"/>
-                                <w:lang w:val="da-DK"/>
-                              </w:rPr>
-                              <w:t>ø</w:t>
-                            </w:r>
-                            <w:proofErr w:type="spellStart"/>
-                            <w:r>
-                              <w:rPr>
-                                <w:rStyle w:val="None"/>
-                                <w:sz w:val="28"/>
-                                <w:szCs w:val="28"/>
-                              </w:rPr>
-                              <w:t>rlie</w:t>
-                            </w:r>
-                            <w:proofErr w:type="spellEnd"/>
-                            <w:r>
-                              <w:rPr>
-                                <w:rStyle w:val="None"/>
-                                <w:sz w:val="28"/>
-                                <w:szCs w:val="28"/>
-                              </w:rPr>
-                              <w:t xml:space="preserve"> </w:t>
-                            </w:r>
-                            <w:proofErr w:type="spellStart"/>
-                            <w:r>
-                              <w:rPr>
-                                <w:rStyle w:val="None"/>
-                                <w:sz w:val="28"/>
-                                <w:szCs w:val="28"/>
-                              </w:rPr>
-                              <w:t>Glomsaas</w:t>
-                            </w:r>
-                            <w:proofErr w:type="spellEnd"/>
-                            <w:r>
-                              <w:rPr>
-                                <w:rStyle w:val="None"/>
-                                <w:sz w:val="28"/>
-                                <w:szCs w:val="28"/>
-                              </w:rPr>
-                              <w:t xml:space="preserve"> </w:t>
-                            </w:r>
-                          </w:p>
-                          <w:p>
-                            <w:pPr>
-                              <w:pStyle w:val="Default"/>
-                              <w:numPr>
-                                <w:ilvl w:val="0"/>
-                                <w:numId w:val="1"/>
-                              </w:numPr>
-                              <w:spacing w:line="276" w:lineRule="auto"/>
-                              <w:rPr>
-                                <w:sz w:val="28"/>
-                                <w:szCs w:val="28"/>
-                              </w:rPr>
-                            </w:pPr>
-                            <w:r>
-                              <w:rPr>
-                                <w:sz w:val="28"/>
-                                <w:szCs w:val="28"/>
-                              </w:rPr>
-                              <w:t xml:space="preserve">Contains work that is Copyright </w:t>
-                            </w:r>
-                            <w:r>
-                              <w:rPr>
-                                <w:sz w:val="28"/>
-                                <w:szCs w:val="28"/>
-                                <w:lang w:val="de-DE"/>
-                              </w:rPr>
-                              <w:t xml:space="preserve">© </w:t>
-                            </w:r>
-                            <w:r>
-                              <w:rPr>
-                                <w:rStyle w:val="None"/>
-                                <w:sz w:val="28"/>
-                                <w:szCs w:val="28"/>
-                              </w:rPr>
-                              <w:t xml:space="preserve">2015 </w:t>
-                            </w:r>
-                            <w:hyperlink r:id="rId8" w:history="1">
-                              <w:r>
-                                <w:rPr>
-                                  <w:rStyle w:val="Hyperlink1"/>
-                                  <w:sz w:val="28"/>
-                                  <w:szCs w:val="28"/>
-                                </w:rPr>
-                                <w:t>April King</w:t>
-                              </w:r>
-                            </w:hyperlink>
-                          </w:p>
-                          <w:p>
-                            <w:pPr>
-                              <w:pStyle w:val="Default"/>
-                              <w:numPr>
-                                <w:ilvl w:val="0"/>
-                                <w:numId w:val="1"/>
-                              </w:numPr>
-                              <w:spacing w:line="276" w:lineRule="auto"/>
-                              <w:rPr>
-                                <w:sz w:val="28"/>
-                                <w:szCs w:val="28"/>
-                              </w:rPr>
-                            </w:pPr>
-                            <w:r>
-                              <w:rPr>
-                                <w:sz w:val="28"/>
-                                <w:szCs w:val="28"/>
-                              </w:rPr>
-                              <w:t xml:space="preserve">Contains work that is Copyright </w:t>
-                            </w:r>
-                            <w:r>
-                              <w:rPr>
-                                <w:sz w:val="28"/>
-                                <w:szCs w:val="28"/>
-                                <w:lang w:val="de-DE"/>
-                              </w:rPr>
-                              <w:t>©</w:t>
-                            </w:r>
-                            <w:r>
-                              <w:rPr>
-                                <w:sz w:val="28"/>
-                                <w:szCs w:val="28"/>
-                              </w:rPr>
-                              <w:t xml:space="preserve"> 2010 </w:t>
-                            </w:r>
-                            <w:hyperlink r:id="rId9" w:history="1">
-                              <w:r>
-                                <w:rPr>
-                                  <w:rStyle w:val="Hyperlink1"/>
-                                  <w:sz w:val="28"/>
-                                  <w:szCs w:val="28"/>
-                                </w:rPr>
-                                <w:t>“Cowboy” Ben Alman</w:t>
-                              </w:r>
-                            </w:hyperlink>
-                          </w:p>
-                          <w:p>
-                            <w:pPr>
-                              <w:pStyle w:val="Default"/>
-                              <w:tabs>
-                                <w:tab w:val="left" w:pos="720"/>
-                                <w:tab w:val="left" w:pos="1440"/>
-                                <w:tab w:val="left" w:pos="2160"/>
-                                <w:tab w:val="left" w:pos="2880"/>
-                                <w:tab w:val="left" w:pos="3600"/>
-                                <w:tab w:val="left" w:pos="4320"/>
-                                <w:tab w:val="left" w:pos="5040"/>
-                                <w:tab w:val="left" w:pos="5760"/>
-                                <w:tab w:val="left" w:pos="6480"/>
-                                <w:tab w:val="left" w:pos="7200"/>
-                                <w:tab w:val="left" w:pos="7920"/>
-                                <w:tab w:val="left" w:pos="8640"/>
-                              </w:tabs>
-                              <w:spacing w:line="276" w:lineRule="auto"/>
-                              <w:rPr>
-                                <w:sz w:val="28"/>
-                                <w:szCs w:val="28"/>
-                              </w:rPr>
-                            </w:pPr>
-                          </w:p>
-                          <w:p>
-                            <w:pPr>
-                              <w:pStyle w:val="Default"/>
-                              <w:numPr>
-                                <w:ilvl w:val="0"/>
-                                <w:numId w:val="1"/>
-                              </w:numPr>
-                              <w:spacing w:line="276" w:lineRule="auto"/>
-                              <w:rPr>
-                                <w:sz w:val="28"/>
-                                <w:szCs w:val="28"/>
-                                <w:u w:color="011EA9"/>
-                              </w:rPr>
-                            </w:pPr>
-                            <w:r>
-                              <w:rPr>
-                                <w:sz w:val="28"/>
-                                <w:szCs w:val="28"/>
-                                <w:u w:color="011EA9"/>
-                              </w:rPr>
-                              <w:t xml:space="preserve">Textual contains work contributed by </w:t>
-                            </w:r>
-                            <w:hyperlink r:id="rId10" w:history="1">
-                              <w:r>
-                                <w:rPr>
-                                  <w:rStyle w:val="Hyperlink1"/>
-                                  <w:sz w:val="28"/>
-                                  <w:szCs w:val="28"/>
-                                  <w:u w:color="011EA9"/>
-                                </w:rPr>
-                                <w:t xml:space="preserve">Reda </w:t>
-                              </w:r>
-                              <w:proofErr w:type="spellStart"/>
-                              <w:r>
-                                <w:rPr>
-                                  <w:rStyle w:val="Hyperlink1"/>
-                                  <w:sz w:val="28"/>
-                                  <w:szCs w:val="28"/>
-                                  <w:u w:color="011EA9"/>
-                                </w:rPr>
-                                <w:t>Lemeden</w:t>
-                              </w:r>
-                              <w:proofErr w:type="spellEnd"/>
-                            </w:hyperlink>
-                            <w:r>
-                              <w:rPr>
-                                <w:sz w:val="28"/>
-                                <w:szCs w:val="28"/>
-                                <w:u w:color="011EA9"/>
-                              </w:rPr>
-                              <w:t xml:space="preserve"> — All image assets originating from this author are Copyright </w:t>
-                            </w:r>
-                            <w:r>
-                              <w:rPr>
-                                <w:sz w:val="28"/>
-                                <w:szCs w:val="28"/>
-                                <w:u w:color="011EA9"/>
-                                <w:lang w:val="de-DE"/>
-                              </w:rPr>
-                              <w:t xml:space="preserve">© </w:t>
-                            </w:r>
-                            <w:r>
-                              <w:rPr>
-                                <w:sz w:val="28"/>
-                                <w:szCs w:val="28"/>
-                                <w:u w:color="011EA9"/>
-                              </w:rPr>
-                              <w:t xml:space="preserve">2015 Reda </w:t>
-                            </w:r>
-                            <w:proofErr w:type="spellStart"/>
-                            <w:r>
-                              <w:rPr>
-                                <w:sz w:val="28"/>
-                                <w:szCs w:val="28"/>
-                                <w:u w:color="011EA9"/>
-                              </w:rPr>
-                              <w:t>Lemeden</w:t>
-                            </w:r>
-                            <w:proofErr w:type="spellEnd"/>
-                            <w:r>
-                              <w:rPr>
-                                <w:sz w:val="28"/>
-                                <w:szCs w:val="28"/>
-                                <w:u w:color="011EA9"/>
-                              </w:rPr>
-                              <w:t>.</w:t>
-                            </w:r>
-                          </w:p>
-                          <w:p>
-                            <w:pPr>
-                              <w:pStyle w:val="Default"/>
-                              <w:tabs>
-                                <w:tab w:val="left" w:pos="720"/>
-                                <w:tab w:val="left" w:pos="1440"/>
-                                <w:tab w:val="left" w:pos="2160"/>
-                                <w:tab w:val="left" w:pos="2880"/>
-                                <w:tab w:val="left" w:pos="3600"/>
-                                <w:tab w:val="left" w:pos="4320"/>
-                                <w:tab w:val="left" w:pos="5040"/>
-                                <w:tab w:val="left" w:pos="5760"/>
-                                <w:tab w:val="left" w:pos="6480"/>
-                                <w:tab w:val="left" w:pos="7200"/>
-                                <w:tab w:val="left" w:pos="7920"/>
-                                <w:tab w:val="left" w:pos="8640"/>
-                              </w:tabs>
-                              <w:spacing w:line="276" w:lineRule="auto"/>
-                              <w:rPr>
-                                <w:sz w:val="28"/>
-                                <w:szCs w:val="28"/>
-                              </w:rPr>
-                            </w:pPr>
-                          </w:p>
-                          <w:p>
-                            <w:pPr>
-                              <w:pStyle w:val="Default"/>
-                              <w:numPr>
-                                <w:ilvl w:val="0"/>
-                                <w:numId w:val="1"/>
-                              </w:numPr>
-                              <w:spacing w:line="276" w:lineRule="auto"/>
-                              <w:rPr>
-                                <w:sz w:val="28"/>
-                                <w:szCs w:val="28"/>
-                                <w:u w:color="011EA9"/>
-                              </w:rPr>
-                            </w:pPr>
-                            <w:r>
-                              <w:rPr>
-                                <w:sz w:val="28"/>
-                                <w:szCs w:val="28"/>
-                                <w:u w:color="011EA9"/>
-                              </w:rPr>
-                              <w:t xml:space="preserve">Unless stated otherwise, all image assets related to Textual are Copyright </w:t>
-                            </w:r>
-                            <w:r>
-                              <w:rPr>
-                                <w:sz w:val="28"/>
-                                <w:szCs w:val="28"/>
-                                <w:u w:color="011EA9"/>
-                                <w:lang w:val="de-DE"/>
-                              </w:rPr>
-                              <w:t>©</w:t>
-                            </w:r>
-                            <w:r>
-                              <w:rPr>
-                                <w:sz w:val="28"/>
-                                <w:szCs w:val="28"/>
-                                <w:u w:color="011EA9"/>
-                              </w:rPr>
-                              <w:t xml:space="preserve"> 2010 - 20</w:t>
-                            </w:r>
-                            <w:r>
-                              <w:rPr>
-                                <w:sz w:val="28"/>
-                                <w:szCs w:val="28"/>
-                                <w:u w:color="011EA9"/>
-                              </w:rPr>
-                              <w:t>20</w:t>
-                            </w:r>
-                            <w:r>
-                              <w:rPr>
-                                <w:sz w:val="28"/>
-                                <w:szCs w:val="28"/>
-                                <w:u w:color="011EA9"/>
-                              </w:rPr>
-                              <w:t xml:space="preserve"> </w:t>
-                            </w:r>
-                            <w:hyperlink r:id="rId11" w:history="1">
-                              <w:proofErr w:type="spellStart"/>
-                              <w:r>
-                                <w:rPr>
-                                  <w:rStyle w:val="Hyperlink1"/>
-                                  <w:sz w:val="28"/>
-                                  <w:szCs w:val="28"/>
-                                  <w:u w:color="011EA9"/>
-                                </w:rPr>
-                                <w:t>Codeux</w:t>
-                              </w:r>
-                              <w:proofErr w:type="spellEnd"/>
-                              <w:r>
-                                <w:rPr>
-                                  <w:rStyle w:val="Hyperlink1"/>
-                                  <w:sz w:val="28"/>
-                                  <w:szCs w:val="28"/>
-                                  <w:u w:color="011EA9"/>
-                                </w:rPr>
-                                <w:t xml:space="preserve"> Software, LLC</w:t>
-                              </w:r>
-                            </w:hyperlink>
-                            <w:r>
-                              <w:rPr>
-                                <w:rStyle w:val="None"/>
-                                <w:color w:val="011EA9"/>
-                                <w:sz w:val="28"/>
-                                <w:szCs w:val="28"/>
-                                <w:u w:color="011EA9"/>
-                              </w:rPr>
-                              <w:t xml:space="preserve">. </w:t>
-                            </w:r>
-                            <w:r>
-                              <w:rPr>
-                                <w:sz w:val="28"/>
-                                <w:szCs w:val="28"/>
-                                <w:u w:color="011EA9"/>
-                              </w:rPr>
-                              <w:t>They may</w:t>
-                            </w:r>
-                            <w:r>
-                              <w:rPr>
-                                <w:sz w:val="28"/>
-                                <w:szCs w:val="28"/>
-                                <w:u w:color="011EA9"/>
-                              </w:rPr>
-                              <w:t xml:space="preserve"> not be redistributed or modified without the permission of their authors.</w:t>
-                            </w:r>
-                          </w:p>
-                          <w:p>
-                            <w:pPr>
-                              <w:pStyle w:val="Default"/>
-                              <w:tabs>
-                                <w:tab w:val="left" w:pos="720"/>
-                                <w:tab w:val="left" w:pos="1440"/>
-                                <w:tab w:val="left" w:pos="2160"/>
-                                <w:tab w:val="left" w:pos="2880"/>
-                                <w:tab w:val="left" w:pos="3600"/>
-                                <w:tab w:val="left" w:pos="4320"/>
-                                <w:tab w:val="left" w:pos="5040"/>
-                                <w:tab w:val="left" w:pos="5760"/>
-                                <w:tab w:val="left" w:pos="6480"/>
-                                <w:tab w:val="left" w:pos="7200"/>
-                                <w:tab w:val="left" w:pos="7920"/>
-                                <w:tab w:val="left" w:pos="8640"/>
-                              </w:tabs>
-                              <w:spacing w:line="276" w:lineRule="auto"/>
-                              <w:rPr>
-                                <w:sz w:val="28"/>
-                                <w:szCs w:val="28"/>
-                              </w:rPr>
-                            </w:pPr>
-                          </w:p>
-                          <w:p>
-                            <w:pPr>
-                              <w:pStyle w:val="Default"/>
-                              <w:numPr>
-                                <w:ilvl w:val="0"/>
-                                <w:numId w:val="1"/>
-                              </w:numPr>
-                              <w:spacing w:line="276" w:lineRule="auto"/>
-                              <w:rPr>
-                                <w:sz w:val="28"/>
-                                <w:szCs w:val="28"/>
-                                <w:u w:color="011EA9"/>
-                              </w:rPr>
-                            </w:pPr>
-                            <w:r>
-                              <w:rPr>
-                                <w:sz w:val="28"/>
-                                <w:szCs w:val="28"/>
-                                <w:u w:color="011EA9"/>
-                              </w:rPr>
-                              <w:t xml:space="preserve">Textual is copyright </w:t>
-                            </w:r>
-                            <w:r>
-                              <w:rPr>
-                                <w:sz w:val="28"/>
-                                <w:szCs w:val="28"/>
-                                <w:u w:color="011EA9"/>
-                                <w:lang w:val="de-DE"/>
-                              </w:rPr>
-                              <w:t>©</w:t>
-                            </w:r>
-                            <w:r>
-                              <w:rPr>
-                                <w:sz w:val="28"/>
-                                <w:szCs w:val="28"/>
-                                <w:u w:color="011EA9"/>
-                              </w:rPr>
-                              <w:t xml:space="preserve"> 2010 - 20</w:t>
-                            </w:r>
-                            <w:r>
-                              <w:rPr>
-                                <w:sz w:val="28"/>
-                                <w:szCs w:val="28"/>
-                                <w:u w:color="011EA9"/>
-                              </w:rPr>
-                              <w:t>20</w:t>
-                            </w:r>
-                            <w:r>
-                              <w:rPr>
-                                <w:sz w:val="28"/>
-                                <w:szCs w:val="28"/>
-                                <w:u w:color="011EA9"/>
-                              </w:rPr>
-                              <w:t xml:space="preserve"> </w:t>
-                            </w:r>
-                            <w:hyperlink r:id="rId12" w:history="1">
-                              <w:proofErr w:type="spellStart"/>
-                              <w:r>
-                                <w:rPr>
-                                  <w:rStyle w:val="Hyperlink1"/>
-                                  <w:sz w:val="28"/>
-                                  <w:szCs w:val="28"/>
-                                  <w:u w:color="011EA9"/>
-                                </w:rPr>
-                                <w:t>Codeux</w:t>
-                              </w:r>
-                              <w:proofErr w:type="spellEnd"/>
-                              <w:r>
-                                <w:rPr>
-                                  <w:rStyle w:val="Hyperlink1"/>
-                                  <w:sz w:val="28"/>
-                                  <w:szCs w:val="28"/>
-                                  <w:u w:color="011EA9"/>
-                                </w:rPr>
-                                <w:t xml:space="preserve"> Software, LLC</w:t>
-                              </w:r>
-                            </w:hyperlink>
-                            <w:r>
-                              <w:rPr>
-                                <w:sz w:val="28"/>
-                                <w:szCs w:val="28"/>
-                                <w:u w:color="011EA9"/>
-                              </w:rPr>
-                              <w:t>. All rights reserved.</w:t>
-                            </w:r>
-                          </w:p>
-                        </w:txbxContent>
-                      </wps:txbx>
-                      <wps:bodyPr wrap="square" lIns="50800" tIns="50800" rIns="50800" bIns="50800" numCol="1" anchor="t" anchorCtr="0">
-                        <a:noAutofit/>
-                      </wps:bodyPr>
-                    </wps:wsp>
-                  </a:graphicData>
-                </a:graphic>
-                <wp14:sizeRelH relativeFrom="margin">
-                  <wp14:pctWidth>0</wp14:pctWidth>
-                </wp14:sizeRelH>
-                <wp14:sizeRelV relativeFrom="margin">
-                  <wp14:pctHeight>0</wp14:pctHeight>
-                </wp14:sizeRelV>
-              </wp:anchor>
-            </w:drawing>
-          </mc:Choice>
-          <mc:Fallback>
-            <w:pict>
-              <v:shapetype w14:anchorId="413A41C1" id="_x0000_t202" coordsize="21600,21600" o:spt="202" path="m,l,21600r21600,l21600,xe">
-                <v:stroke joinstyle="miter"/>
-                <v:path gradientshapeok="t" o:connecttype="rect"/>
-              </v:shapetype>
-              <v:shape id="officeArt object" o:spid="_x0000_s1026" type="#_x0000_t202" style="position:absolute;margin-left:105pt;margin-top:82pt;width:473.95pt;height:494.7pt;z-index:251693056;visibility:visible;mso-wrap-style:square;mso-width-percent:0;mso-height-percent:0;mso-wrap-distance-left:12pt;mso-wrap-distance-top:12pt;mso-wrap-distance-right:12pt;mso-wrap-distance-bottom:12pt;mso-position-horizontal:absolute;mso-position-horizontal-relative:margin;mso-position-vertical:absolute;mso-position-vertical-relative:margin;mso-width-percent:0;mso-height-percent:0;mso-width-relative:margin;mso-height-relative:margin;v-text-anchor:top" o:gfxdata="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" filled="f" stroked="f" strokeweight="1pt">
-                <v:stroke miterlimit="4"/>
-                <v:textbox inset="4pt,4pt,4pt,4pt">
-                  <w:txbxContent>
-                    <w:p>
-                      <w:pPr>
-                        <w:pStyle w:val="Default"/>
-                        <w:tabs>
-                          <w:tab w:val="left" w:pos="560"/>
-                          <w:tab w:val="left" w:pos="1120"/>
-                          <w:tab w:val="left" w:pos="1680"/>
-                          <w:tab w:val="left" w:pos="2240"/>
-                          <w:tab w:val="left" w:pos="2800"/>
-                          <w:tab w:val="left" w:pos="3360"/>
-                          <w:tab w:val="left" w:pos="3920"/>
-                          <w:tab w:val="left" w:pos="4480"/>
-                          <w:tab w:val="left" w:pos="5040"/>
-                          <w:tab w:val="left" w:pos="5600"/>
-                          <w:tab w:val="left" w:pos="6160"/>
-                          <w:tab w:val="left" w:pos="6720"/>
-                        </w:tabs>
-                        <w:spacing w:line="276" w:lineRule="auto"/>
-                        <w:rPr>
-                          <w:sz w:val="28"/>
-                          <w:szCs w:val="28"/>
-                        </w:rPr>
-                      </w:pPr>
-                      <w:r>
-                        <w:rPr>
-                          <w:sz w:val="28"/>
-                          <w:szCs w:val="28"/>
-                        </w:rPr>
-                        <w:t>Portions of “</w:t>
-                      </w:r>
-                      <w:proofErr w:type="spellStart"/>
-                      <w:r>
-                        <w:rPr>
-                          <w:sz w:val="28"/>
-                          <w:szCs w:val="28"/>
-                          <w:lang w:val="de-DE"/>
-                        </w:rPr>
-                        <w:t>Textual</w:t>
-                      </w:r>
-                      <w:proofErr w:type="spellEnd"/>
-                      <w:r>
-                        <w:rPr>
-                          <w:sz w:val="28"/>
-                          <w:szCs w:val="28"/>
-                        </w:rPr>
-                        <w:t>” (also known as the “Textual IRC Client”) may utilize copyrighted material</w:t>
-                      </w:r>
-                      <w:r>
-                        <w:rPr>
-                          <w:sz w:val="28"/>
-                          <w:szCs w:val="28"/>
-                        </w:rPr>
-                        <w:t>.</w:t>
-                      </w:r>
-                      <w:r>
-                        <w:rPr>
-                          <w:sz w:val="28"/>
-                          <w:szCs w:val="28"/>
-                        </w:rPr>
-                        <w:t xml:space="preserve"> </w:t>
-                      </w:r>
-                      <w:r>
-                        <w:rPr>
-                          <w:sz w:val="28"/>
-                          <w:szCs w:val="28"/>
-                        </w:rPr>
-                        <w:t>T</w:t>
-                      </w:r>
-                      <w:r>
-                        <w:rPr>
-                          <w:sz w:val="28"/>
-                          <w:szCs w:val="28"/>
-                        </w:rPr>
-                        <w:t>he use of which is hereby acknowledged.</w:t>
-                      </w:r>
-                    </w:p>
-                    <w:p>
-                      <w:pPr>
-                        <w:pStyle w:val="Default"/>
-                        <w:tabs>
-                          <w:tab w:val="left" w:pos="720"/>
-                          <w:tab w:val="left" w:pos="1440"/>
-                          <w:tab w:val="left" w:pos="2160"/>
-                          <w:tab w:val="left" w:pos="2880"/>
-                          <w:tab w:val="left" w:pos="3600"/>
-                          <w:tab w:val="left" w:pos="4320"/>
-                          <w:tab w:val="left" w:pos="5040"/>
-                          <w:tab w:val="left" w:pos="5760"/>
-                          <w:tab w:val="left" w:pos="6480"/>
-                          <w:tab w:val="left" w:pos="7200"/>
-                          <w:tab w:val="left" w:pos="7920"/>
-                          <w:tab w:val="left" w:pos="8640"/>
-                        </w:tabs>
-                        <w:spacing w:line="276" w:lineRule="auto"/>
-                        <w:jc w:val="center"/>
-                        <w:rPr>
-                          <w:sz w:val="28"/>
-                          <w:szCs w:val="28"/>
-                        </w:rPr>
-                      </w:pPr>
-                    </w:p>
-                    <w:p>
-                      <w:pPr>
-                        <w:pStyle w:val="Default"/>
-                        <w:tabs>
-                          <w:tab w:val="left" w:pos="720"/>
-                          <w:tab w:val="left" w:pos="1440"/>
-                          <w:tab w:val="left" w:pos="2160"/>
-                          <w:tab w:val="left" w:pos="2880"/>
-                          <w:tab w:val="left" w:pos="3600"/>
-                          <w:tab w:val="left" w:pos="4320"/>
-                          <w:tab w:val="left" w:pos="5040"/>
-                          <w:tab w:val="left" w:pos="5760"/>
-                          <w:tab w:val="left" w:pos="6480"/>
-                          <w:tab w:val="left" w:pos="7200"/>
-                          <w:tab w:val="left" w:pos="7920"/>
-                          <w:tab w:val="left" w:pos="8640"/>
-                        </w:tabs>
-                        <w:spacing w:line="276" w:lineRule="auto"/>
-                        <w:rPr>
-                          <w:sz w:val="28"/>
-                          <w:szCs w:val="28"/>
-                        </w:rPr>
-                      </w:pPr>
-                    </w:p>
-                    <w:p>
-                      <w:pPr>
-                        <w:pStyle w:val="Default"/>
-                        <w:numPr>
-                          <w:ilvl w:val="0"/>
-                          <w:numId w:val="1"/>
-                        </w:numPr>
-                        <w:spacing w:line="276" w:lineRule="auto"/>
-                        <w:rPr>
-                          <w:sz w:val="28"/>
-                          <w:szCs w:val="28"/>
-                          <w:lang w:val="fr-FR"/>
-                        </w:rPr>
-                      </w:pPr>
-                      <w:r>
-                        <w:rPr>
-                          <w:sz w:val="28"/>
-                          <w:szCs w:val="28"/>
-                          <w:lang w:val="fr-FR"/>
-                        </w:rPr>
-                        <w:t xml:space="preserve">Application </w:t>
-                      </w:r>
-                      <w:proofErr w:type="spellStart"/>
-                      <w:r>
-                        <w:rPr>
-                          <w:sz w:val="28"/>
-                          <w:szCs w:val="28"/>
-                          <w:lang w:val="fr-FR"/>
-                        </w:rPr>
-                        <w:t>icon</w:t>
-                      </w:r>
-                      <w:proofErr w:type="spellEnd"/>
-                      <w:r>
-                        <w:rPr>
-                          <w:sz w:val="28"/>
-                          <w:szCs w:val="28"/>
-                        </w:rPr>
-                        <w:t xml:space="preserve"> which contains three separate white speech bubbles surrounded by purple was created by </w:t>
-                      </w:r>
-                      <w:proofErr w:type="spellStart"/>
-                      <w:r>
-                        <w:rPr>
-                          <w:sz w:val="28"/>
-                          <w:szCs w:val="28"/>
-                          <w:lang w:val="pt-PT"/>
-                        </w:rPr>
-                        <w:t>Brandon</w:t>
-                      </w:r>
-                      <w:proofErr w:type="spellEnd"/>
-                      <w:r>
-                        <w:rPr>
-                          <w:sz w:val="28"/>
-                          <w:szCs w:val="28"/>
-                          <w:lang w:val="pt-PT"/>
-                        </w:rPr>
-                        <w:t xml:space="preserve"> Rodriguez</w:t>
-                      </w:r>
-                      <w:r>
-                        <w:rPr>
-                          <w:sz w:val="28"/>
-                          <w:szCs w:val="28"/>
-                        </w:rPr>
-                        <w:t>.</w:t>
-                      </w:r>
-                    </w:p>
-                    <w:p>
-                      <w:pPr>
-                        <w:pStyle w:val="Default"/>
-                        <w:tabs>
-                          <w:tab w:val="left" w:pos="720"/>
-                          <w:tab w:val="left" w:pos="1440"/>
-                          <w:tab w:val="left" w:pos="2160"/>
-                          <w:tab w:val="left" w:pos="2880"/>
-                          <w:tab w:val="left" w:pos="3600"/>
-                          <w:tab w:val="left" w:pos="4320"/>
-                          <w:tab w:val="left" w:pos="5040"/>
-                          <w:tab w:val="left" w:pos="5760"/>
-                          <w:tab w:val="left" w:pos="6480"/>
-                          <w:tab w:val="left" w:pos="7200"/>
-                          <w:tab w:val="left" w:pos="7920"/>
-                          <w:tab w:val="left" w:pos="8640"/>
-                        </w:tabs>
-                        <w:spacing w:line="276" w:lineRule="auto"/>
-                        <w:rPr>
-                          <w:sz w:val="28"/>
-                          <w:szCs w:val="28"/>
-                        </w:rPr>
-                      </w:pPr>
-                    </w:p>
-                    <w:p>
-                      <w:pPr>
-                        <w:pStyle w:val="Default"/>
-                        <w:numPr>
-                          <w:ilvl w:val="0"/>
-                          <w:numId w:val="1"/>
-                        </w:numPr>
-                        <w:spacing w:line="276" w:lineRule="auto"/>
-                        <w:rPr>
-                          <w:sz w:val="28"/>
-                          <w:szCs w:val="28"/>
-                        </w:rPr>
-                      </w:pPr>
-                      <w:r>
-                        <w:rPr>
-                          <w:sz w:val="28"/>
-                          <w:szCs w:val="28"/>
-                        </w:rPr>
-                        <w:t>Contains work that is Copyright © 2008 - 2010 Satoshi Nakagawa</w:t>
-                      </w:r>
-                    </w:p>
-                    <w:p>
-                      <w:pPr>
-                        <w:pStyle w:val="Default"/>
-                        <w:numPr>
-                          <w:ilvl w:val="0"/>
-                          <w:numId w:val="1"/>
-                        </w:numPr>
-                        <w:spacing w:line="276" w:lineRule="auto"/>
-                        <w:rPr>
-                          <w:sz w:val="28"/>
-                          <w:szCs w:val="28"/>
-                        </w:rPr>
-                      </w:pPr>
-                      <w:r>
-                        <w:rPr>
-                          <w:sz w:val="28"/>
-                          <w:szCs w:val="28"/>
-                        </w:rPr>
-                        <w:t xml:space="preserve">Contains work that is Copyright </w:t>
-                      </w:r>
-                      <w:r>
-                        <w:rPr>
-                          <w:sz w:val="28"/>
-                          <w:szCs w:val="28"/>
-                          <w:lang w:val="de-DE"/>
-                        </w:rPr>
-                        <w:t xml:space="preserve">© </w:t>
-                      </w:r>
-                      <w:r>
-                        <w:rPr>
-                          <w:sz w:val="28"/>
-                          <w:szCs w:val="28"/>
-                        </w:rPr>
-                        <w:t xml:space="preserve">2000 - 2012 the </w:t>
-                      </w:r>
-                      <w:hyperlink r:id="rId13" w:history="1">
-                        <w:proofErr w:type="spellStart"/>
-                        <w:r>
-                          <w:rPr>
-                            <w:rStyle w:val="Hyperlink0"/>
-                            <w:sz w:val="28"/>
-                            <w:szCs w:val="28"/>
-                            <w:lang w:val="es-ES_tradnl"/>
-                          </w:rPr>
-                          <w:t>Colloquy</w:t>
-                        </w:r>
-                        <w:proofErr w:type="spellEnd"/>
-                        <w:r>
-                          <w:rPr>
-                            <w:rStyle w:val="Hyperlink0"/>
-                            <w:sz w:val="28"/>
-                            <w:szCs w:val="28"/>
-                            <w:lang w:val="es-ES_tradnl"/>
-                          </w:rPr>
-                          <w:t xml:space="preserve"> IRC </w:t>
-                        </w:r>
-                        <w:proofErr w:type="spellStart"/>
-                        <w:r>
-                          <w:rPr>
-                            <w:rStyle w:val="Hyperlink0"/>
-                            <w:sz w:val="28"/>
-                            <w:szCs w:val="28"/>
-                            <w:lang w:val="es-ES_tradnl"/>
-                          </w:rPr>
-                          <w:t>Client</w:t>
-                        </w:r>
-                        <w:proofErr w:type="spellEnd"/>
-                      </w:hyperlink>
-                    </w:p>
-                    <w:p>
-                      <w:pPr>
-                        <w:pStyle w:val="Default"/>
-                        <w:numPr>
-                          <w:ilvl w:val="0"/>
-                          <w:numId w:val="1"/>
-                        </w:numPr>
-                        <w:spacing w:line="276" w:lineRule="auto"/>
-                        <w:rPr>
-                          <w:sz w:val="28"/>
-                          <w:szCs w:val="28"/>
-                        </w:rPr>
-                      </w:pPr>
-                      <w:r>
-                        <w:rPr>
-                          <w:sz w:val="28"/>
-                          <w:szCs w:val="28"/>
-                        </w:rPr>
-                        <w:t xml:space="preserve">Contains work that is Copyright </w:t>
-                      </w:r>
-                      <w:r>
-                        <w:rPr>
-                          <w:sz w:val="28"/>
-                          <w:szCs w:val="28"/>
-                          <w:lang w:val="de-DE"/>
-                        </w:rPr>
-                        <w:t xml:space="preserve">© </w:t>
-                      </w:r>
-                      <w:r>
-                        <w:rPr>
-                          <w:rStyle w:val="None"/>
-                          <w:sz w:val="28"/>
-                          <w:szCs w:val="28"/>
-                        </w:rPr>
-                        <w:t xml:space="preserve">2014 </w:t>
-                      </w:r>
-                      <w:r>
-                        <w:rPr>
-                          <w:rStyle w:val="None"/>
-                          <w:sz w:val="28"/>
-                          <w:szCs w:val="28"/>
-                          <w:lang w:val="fr-FR"/>
-                        </w:rPr>
-                        <w:t>Alex S</w:t>
-                      </w:r>
-                      <w:r>
-                        <w:rPr>
-                          <w:rStyle w:val="None"/>
-                          <w:sz w:val="28"/>
-                          <w:szCs w:val="28"/>
-                          <w:lang w:val="da-DK"/>
-                        </w:rPr>
-                        <w:t>ø</w:t>
-                      </w:r>
-                      <w:proofErr w:type="spellStart"/>
-                      <w:r>
-                        <w:rPr>
-                          <w:rStyle w:val="None"/>
-                          <w:sz w:val="28"/>
-                          <w:szCs w:val="28"/>
-                        </w:rPr>
-                        <w:t>rlie</w:t>
-                      </w:r>
-                      <w:proofErr w:type="spellEnd"/>
-                      <w:r>
-                        <w:rPr>
-                          <w:rStyle w:val="None"/>
-                          <w:sz w:val="28"/>
-                          <w:szCs w:val="28"/>
-                        </w:rPr>
-                        <w:t xml:space="preserve"> </w:t>
-                      </w:r>
-                      <w:proofErr w:type="spellStart"/>
-                      <w:r>
-                        <w:rPr>
-                          <w:rStyle w:val="None"/>
-                          <w:sz w:val="28"/>
-                          <w:szCs w:val="28"/>
-                        </w:rPr>
-                        <w:t>Glomsaas</w:t>
-                      </w:r>
-                      <w:proofErr w:type="spellEnd"/>
-                      <w:r>
-                        <w:rPr>
-                          <w:rStyle w:val="None"/>
-                          <w:sz w:val="28"/>
-                          <w:szCs w:val="28"/>
-                        </w:rPr>
-                        <w:t xml:space="preserve"> </w:t>
-                      </w:r>
-                    </w:p>
-                    <w:p>
-                      <w:pPr>
-                        <w:pStyle w:val="Default"/>
-                        <w:numPr>
-                          <w:ilvl w:val="0"/>
-                          <w:numId w:val="1"/>
-                        </w:numPr>
-                        <w:spacing w:line="276" w:lineRule="auto"/>
-                        <w:rPr>
-                          <w:sz w:val="28"/>
-                          <w:szCs w:val="28"/>
-                        </w:rPr>
-                      </w:pPr>
-                      <w:r>
-                        <w:rPr>
-                          <w:sz w:val="28"/>
-                          <w:szCs w:val="28"/>
-                        </w:rPr>
-                        <w:t xml:space="preserve">Contains work that is Copyright </w:t>
-                      </w:r>
-                      <w:r>
-                        <w:rPr>
-                          <w:sz w:val="28"/>
-                          <w:szCs w:val="28"/>
-                          <w:lang w:val="de-DE"/>
-                        </w:rPr>
-                        <w:t xml:space="preserve">© </w:t>
-                      </w:r>
-                      <w:r>
-                        <w:rPr>
-                          <w:rStyle w:val="None"/>
-                          <w:sz w:val="28"/>
-                          <w:szCs w:val="28"/>
-                        </w:rPr>
-                        <w:t xml:space="preserve">2015 </w:t>
-                      </w:r>
-                      <w:hyperlink r:id="rId14" w:history="1">
-                        <w:r>
-                          <w:rPr>
-                            <w:rStyle w:val="Hyperlink1"/>
-                            <w:sz w:val="28"/>
-                            <w:szCs w:val="28"/>
-                          </w:rPr>
-                          <w:t>April King</w:t>
-                        </w:r>
-                      </w:hyperlink>
-                    </w:p>
-                    <w:p>
-                      <w:pPr>
-                        <w:pStyle w:val="Default"/>
-                        <w:numPr>
-                          <w:ilvl w:val="0"/>
-                          <w:numId w:val="1"/>
-                        </w:numPr>
-                        <w:spacing w:line="276" w:lineRule="auto"/>
-                        <w:rPr>
-                          <w:sz w:val="28"/>
-                          <w:szCs w:val="28"/>
-                        </w:rPr>
-                      </w:pPr>
-                      <w:r>
-                        <w:rPr>
-                          <w:sz w:val="28"/>
-                          <w:szCs w:val="28"/>
-                        </w:rPr>
-                        <w:t xml:space="preserve">Contains work that is Copyright </w:t>
-                      </w:r>
-                      <w:r>
-                        <w:rPr>
-                          <w:sz w:val="28"/>
-                          <w:szCs w:val="28"/>
-                          <w:lang w:val="de-DE"/>
-                        </w:rPr>
-                        <w:t>©</w:t>
-                      </w:r>
-                      <w:r>
-                        <w:rPr>
-                          <w:sz w:val="28"/>
-                          <w:szCs w:val="28"/>
-                        </w:rPr>
-                        <w:t xml:space="preserve"> 2010 </w:t>
-                      </w:r>
-                      <w:hyperlink r:id="rId15" w:history="1">
-                        <w:r>
-                          <w:rPr>
-                            <w:rStyle w:val="Hyperlink1"/>
-                            <w:sz w:val="28"/>
-                            <w:szCs w:val="28"/>
-                          </w:rPr>
-                          <w:t>“Cowboy” Ben Alman</w:t>
-                        </w:r>
-                      </w:hyperlink>
-                    </w:p>
-                    <w:p>
-                      <w:pPr>
-                        <w:pStyle w:val="Default"/>
-                        <w:tabs>
-                          <w:tab w:val="left" w:pos="720"/>
-                          <w:tab w:val="left" w:pos="1440"/>
-                          <w:tab w:val="left" w:pos="2160"/>
-                          <w:tab w:val="left" w:pos="2880"/>
-                          <w:tab w:val="left" w:pos="3600"/>
-                          <w:tab w:val="left" w:pos="4320"/>
-                          <w:tab w:val="left" w:pos="5040"/>
-                          <w:tab w:val="left" w:pos="5760"/>
-                          <w:tab w:val="left" w:pos="6480"/>
-                          <w:tab w:val="left" w:pos="7200"/>
-                          <w:tab w:val="left" w:pos="7920"/>
-                          <w:tab w:val="left" w:pos="8640"/>
-                        </w:tabs>
-                        <w:spacing w:line="276" w:lineRule="auto"/>
-                        <w:rPr>
-                          <w:sz w:val="28"/>
-                          <w:szCs w:val="28"/>
-                        </w:rPr>
-                      </w:pPr>
-                    </w:p>
-                    <w:p>
-                      <w:pPr>
-                        <w:pStyle w:val="Default"/>
-                        <w:numPr>
-                          <w:ilvl w:val="0"/>
-                          <w:numId w:val="1"/>
-                        </w:numPr>
-                        <w:spacing w:line="276" w:lineRule="auto"/>
-                        <w:rPr>
-                          <w:sz w:val="28"/>
-                          <w:szCs w:val="28"/>
-                          <w:u w:color="011EA9"/>
-                        </w:rPr>
-                      </w:pPr>
-                      <w:r>
-                        <w:rPr>
-                          <w:sz w:val="28"/>
-                          <w:szCs w:val="28"/>
-                          <w:u w:color="011EA9"/>
-                        </w:rPr>
-                        <w:t xml:space="preserve">Textual contains work contributed by </w:t>
-                      </w:r>
-                      <w:hyperlink r:id="rId16" w:history="1">
-                        <w:r>
-                          <w:rPr>
-                            <w:rStyle w:val="Hyperlink1"/>
-                            <w:sz w:val="28"/>
-                            <w:szCs w:val="28"/>
-                            <w:u w:color="011EA9"/>
-                          </w:rPr>
-                          <w:t xml:space="preserve">Reda </w:t>
-                        </w:r>
-                        <w:proofErr w:type="spellStart"/>
-                        <w:r>
-                          <w:rPr>
-                            <w:rStyle w:val="Hyperlink1"/>
-                            <w:sz w:val="28"/>
-                            <w:szCs w:val="28"/>
-                            <w:u w:color="011EA9"/>
-                          </w:rPr>
-                          <w:t>Lemeden</w:t>
-                        </w:r>
-                        <w:proofErr w:type="spellEnd"/>
-                      </w:hyperlink>
-                      <w:r>
-                        <w:rPr>
-                          <w:sz w:val="28"/>
-                          <w:szCs w:val="28"/>
-                          <w:u w:color="011EA9"/>
-                        </w:rPr>
-                        <w:t xml:space="preserve"> — All image assets originating from this author are Copyright </w:t>
-                      </w:r>
-                      <w:r>
-                        <w:rPr>
-                          <w:sz w:val="28"/>
-                          <w:szCs w:val="28"/>
-                          <w:u w:color="011EA9"/>
-                          <w:lang w:val="de-DE"/>
-                        </w:rPr>
-                        <w:t xml:space="preserve">© </w:t>
-                      </w:r>
-                      <w:r>
-                        <w:rPr>
-                          <w:sz w:val="28"/>
-                          <w:szCs w:val="28"/>
-                          <w:u w:color="011EA9"/>
-                        </w:rPr>
-                        <w:t xml:space="preserve">2015 Reda </w:t>
-                      </w:r>
-                      <w:proofErr w:type="spellStart"/>
-                      <w:r>
-                        <w:rPr>
-                          <w:sz w:val="28"/>
-                          <w:szCs w:val="28"/>
-                          <w:u w:color="011EA9"/>
-                        </w:rPr>
-                        <w:t>Lemeden</w:t>
-                      </w:r>
-                      <w:proofErr w:type="spellEnd"/>
-                      <w:r>
-                        <w:rPr>
-                          <w:sz w:val="28"/>
-                          <w:szCs w:val="28"/>
-                          <w:u w:color="011EA9"/>
-                        </w:rPr>
-                        <w:t>.</w:t>
-                      </w:r>
-                    </w:p>
-                    <w:p>
-                      <w:pPr>
-                        <w:pStyle w:val="Default"/>
-                        <w:tabs>
-                          <w:tab w:val="left" w:pos="720"/>
-                          <w:tab w:val="left" w:pos="1440"/>
-                          <w:tab w:val="left" w:pos="2160"/>
-                          <w:tab w:val="left" w:pos="2880"/>
-                          <w:tab w:val="left" w:pos="3600"/>
-                          <w:tab w:val="left" w:pos="4320"/>
-                          <w:tab w:val="left" w:pos="5040"/>
-                          <w:tab w:val="left" w:pos="5760"/>
-                          <w:tab w:val="left" w:pos="6480"/>
-                          <w:tab w:val="left" w:pos="7200"/>
-                          <w:tab w:val="left" w:pos="7920"/>
-                          <w:tab w:val="left" w:pos="8640"/>
-                        </w:tabs>
-                        <w:spacing w:line="276" w:lineRule="auto"/>
-                        <w:rPr>
-                          <w:sz w:val="28"/>
-                          <w:szCs w:val="28"/>
-                        </w:rPr>
-                      </w:pPr>
-                    </w:p>
-                    <w:p>
-                      <w:pPr>
-                        <w:pStyle w:val="Default"/>
-                        <w:numPr>
-                          <w:ilvl w:val="0"/>
-                          <w:numId w:val="1"/>
-                        </w:numPr>
-                        <w:spacing w:line="276" w:lineRule="auto"/>
-                        <w:rPr>
-                          <w:sz w:val="28"/>
-                          <w:szCs w:val="28"/>
-                          <w:u w:color="011EA9"/>
-                        </w:rPr>
-                      </w:pPr>
-                      <w:r>
-                        <w:rPr>
-                          <w:sz w:val="28"/>
-                          <w:szCs w:val="28"/>
-                          <w:u w:color="011EA9"/>
-                        </w:rPr>
-                        <w:t xml:space="preserve">Unless stated otherwise, all image assets related to Textual are Copyright </w:t>
-                      </w:r>
-                      <w:r>
-                        <w:rPr>
-                          <w:sz w:val="28"/>
-                          <w:szCs w:val="28"/>
-                          <w:u w:color="011EA9"/>
-                          <w:lang w:val="de-DE"/>
-                        </w:rPr>
-                        <w:t>©</w:t>
-                      </w:r>
-                      <w:r>
-                        <w:rPr>
-                          <w:sz w:val="28"/>
-                          <w:szCs w:val="28"/>
-                          <w:u w:color="011EA9"/>
-                        </w:rPr>
-                        <w:t xml:space="preserve"> 2010 - 20</w:t>
-                      </w:r>
-                      <w:r>
-                        <w:rPr>
-                          <w:sz w:val="28"/>
-                          <w:szCs w:val="28"/>
-                          <w:u w:color="011EA9"/>
-                        </w:rPr>
-                        <w:t>20</w:t>
-                      </w:r>
-                      <w:r>
-                        <w:rPr>
-                          <w:sz w:val="28"/>
-                          <w:szCs w:val="28"/>
-                          <w:u w:color="011EA9"/>
-                        </w:rPr>
-                        <w:t xml:space="preserve"> </w:t>
-                      </w:r>
-                      <w:hyperlink r:id="rId17" w:history="1">
-                        <w:proofErr w:type="spellStart"/>
-                        <w:r>
-                          <w:rPr>
-                            <w:rStyle w:val="Hyperlink1"/>
-                            <w:sz w:val="28"/>
-                            <w:szCs w:val="28"/>
-                            <w:u w:color="011EA9"/>
-                          </w:rPr>
-                          <w:t>Codeux</w:t>
-                        </w:r>
-                        <w:proofErr w:type="spellEnd"/>
-                        <w:r>
-                          <w:rPr>
-                            <w:rStyle w:val="Hyperlink1"/>
-                            <w:sz w:val="28"/>
-                            <w:szCs w:val="28"/>
-                            <w:u w:color="011EA9"/>
-                          </w:rPr>
-                          <w:t xml:space="preserve"> Software, LLC</w:t>
-                        </w:r>
-                      </w:hyperlink>
-                      <w:r>
-                        <w:rPr>
-                          <w:rStyle w:val="None"/>
-                          <w:color w:val="011EA9"/>
-                          <w:sz w:val="28"/>
-                          <w:szCs w:val="28"/>
-                          <w:u w:color="011EA9"/>
-                        </w:rPr>
-                        <w:t xml:space="preserve">. </w:t>
-                      </w:r>
-                      <w:r>
-                        <w:rPr>
-                          <w:sz w:val="28"/>
-                          <w:szCs w:val="28"/>
-                          <w:u w:color="011EA9"/>
-                        </w:rPr>
-                        <w:t>They may</w:t>
-                      </w:r>
-                      <w:r>
-                        <w:rPr>
-                          <w:sz w:val="28"/>
-                          <w:szCs w:val="28"/>
-                          <w:u w:color="011EA9"/>
-                        </w:rPr>
-                        <w:t xml:space="preserve"> not be redistributed or modified without the permission of their authors.</w:t>
-                      </w:r>
-                    </w:p>
-                    <w:p>
-                      <w:pPr>
-                        <w:pStyle w:val="Default"/>
-                        <w:tabs>
-                          <w:tab w:val="left" w:pos="720"/>
-                          <w:tab w:val="left" w:pos="1440"/>
-                          <w:tab w:val="left" w:pos="2160"/>
-                          <w:tab w:val="left" w:pos="2880"/>
-                          <w:tab w:val="left" w:pos="3600"/>
-                          <w:tab w:val="left" w:pos="4320"/>
-                          <w:tab w:val="left" w:pos="5040"/>
-                          <w:tab w:val="left" w:pos="5760"/>
-                          <w:tab w:val="left" w:pos="6480"/>
-                          <w:tab w:val="left" w:pos="7200"/>
-                          <w:tab w:val="left" w:pos="7920"/>
-                          <w:tab w:val="left" w:pos="8640"/>
-                        </w:tabs>
-                        <w:spacing w:line="276" w:lineRule="auto"/>
-                        <w:rPr>
-                          <w:sz w:val="28"/>
-                          <w:szCs w:val="28"/>
-                        </w:rPr>
-                      </w:pPr>
-                    </w:p>
-                    <w:p>
-                      <w:pPr>
-                        <w:pStyle w:val="Default"/>
-                        <w:numPr>
-                          <w:ilvl w:val="0"/>
-                          <w:numId w:val="1"/>
-                        </w:numPr>
-                        <w:spacing w:line="276" w:lineRule="auto"/>
-                        <w:rPr>
-                          <w:sz w:val="28"/>
-                          <w:szCs w:val="28"/>
-                          <w:u w:color="011EA9"/>
-                        </w:rPr>
-                      </w:pPr>
-                      <w:r>
-                        <w:rPr>
-                          <w:sz w:val="28"/>
-                          <w:szCs w:val="28"/>
-                          <w:u w:color="011EA9"/>
-                        </w:rPr>
-                        <w:t xml:space="preserve">Textual is copyright </w:t>
-                      </w:r>
-                      <w:r>
-                        <w:rPr>
-                          <w:sz w:val="28"/>
-                          <w:szCs w:val="28"/>
-                          <w:u w:color="011EA9"/>
-                          <w:lang w:val="de-DE"/>
-                        </w:rPr>
-                        <w:t>©</w:t>
-                      </w:r>
-                      <w:r>
-                        <w:rPr>
-                          <w:sz w:val="28"/>
-                          <w:szCs w:val="28"/>
-                          <w:u w:color="011EA9"/>
-                        </w:rPr>
-                        <w:t xml:space="preserve"> 2010 - 20</w:t>
-                      </w:r>
-                      <w:r>
-                        <w:rPr>
-                          <w:sz w:val="28"/>
-                          <w:szCs w:val="28"/>
-                          <w:u w:color="011EA9"/>
-                        </w:rPr>
-                        <w:t>20</w:t>
-                      </w:r>
-                      <w:r>
-                        <w:rPr>
-                          <w:sz w:val="28"/>
-                          <w:szCs w:val="28"/>
-                          <w:u w:color="011EA9"/>
-                        </w:rPr>
-                        <w:t xml:space="preserve"> </w:t>
-                      </w:r>
-                      <w:hyperlink r:id="rId18" w:history="1">
-                        <w:proofErr w:type="spellStart"/>
-                        <w:r>
-                          <w:rPr>
-                            <w:rStyle w:val="Hyperlink1"/>
-                            <w:sz w:val="28"/>
-                            <w:szCs w:val="28"/>
-                            <w:u w:color="011EA9"/>
-                          </w:rPr>
-                          <w:t>Codeux</w:t>
-                        </w:r>
-                        <w:proofErr w:type="spellEnd"/>
-                        <w:r>
-                          <w:rPr>
-                            <w:rStyle w:val="Hyperlink1"/>
-                            <w:sz w:val="28"/>
-                            <w:szCs w:val="28"/>
-                            <w:u w:color="011EA9"/>
-                          </w:rPr>
-                          <w:t xml:space="preserve"> Software, LLC</w:t>
-                        </w:r>
-                      </w:hyperlink>
-                      <w:r>
-                        <w:rPr>
-                          <w:sz w:val="28"/>
-                          <w:szCs w:val="28"/>
-                          <w:u w:color="011EA9"/>
-                        </w:rPr>
-                        <w:t>. All rights reserved.</w:t>
-                      </w:r>
-                    </w:p>
-                  </w:txbxContent>
-                </v:textbox>
-                <w10:wrap type="square" anchorx="margin" anchory="margin"/>
-              </v:shape>
             </w:pict>
           </mc:Fallback>
         </mc:AlternateContent>
@@ -1912,7 +1826,7 @@
           </mc:Choice>
           <mc:Fallback>
             <w:pict>
-              <v:shape w14:anchorId="667DE37B" id="_x0000_s1027" type="#_x0000_t202" style="position:absolute;margin-left:53.35pt;margin-top:55.35pt;width:250pt;height:36.4pt;z-index:251671552;visibility:visible;mso-wrap-style:square;mso-wrap-distance-left:12pt;mso-wrap-distance-top:12pt;mso-wrap-distance-right:12pt;mso-wrap-distance-bottom:12pt;mso-position-horizontal:absolute;mso-position-horizontal-relative:page;mso-position-vertical:absolute;mso-position-vertical-relative:page;v-text-anchor:top" wrapcoords="-4 -30 21596 -30 21596 21541 -4 21541 -4 -30" o:gfxdata="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" filled="f" stroked="f" strokeweight="1pt">
+              <v:shape w14:anchorId="667DE37B" id="_x0000_s1027" type="#_x0000_t202" style="position:absolute;margin-left:53.35pt;margin-top:55.35pt;width:250pt;height:36.4pt;z-index:251671552;visibility:visible;mso-wrap-style:square;mso-wrap-distance-left:12pt;mso-wrap-distance-top:12pt;mso-wrap-distance-right:12pt;mso-wrap-distance-bottom:12pt;mso-position-horizontal:absolute;mso-position-horizontal-relative:page;mso-position-vertical:absolute;mso-position-vertical-relative:page;v-text-anchor:top" wrapcoords="-4 -30 21596 -30 21596 21541 -4 21541 -4 -30" o:gfxdata="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" filled="f" stroked="f" strokeweight="1pt">
                 <v:stroke miterlimit="4"/>
                 <v:textbox inset="4pt,4pt,4pt,4pt">
                   <w:txbxContent>
@@ -1942,11 +1856,61 @@
     </w:p>
     <w:p>
       <w:pPr>
+        <w:rPr>
+          <w:rFonts w:ascii="Helvetica" w:hAnsi="Helvetica" w:cs="Arial Unicode MS"/>
+          <w:color w:val="000000"/>
+          <w:sz w:val="22"/>
+          <w:szCs w:val="22"/>
+        </w:rPr>
+      </w:pPr>
+    </w:p>
+    <w:p>
+      <w:pPr>
+        <w:rPr>
+          <w:rFonts w:ascii="Helvetica" w:hAnsi="Helvetica" w:cs="Arial Unicode MS"/>
+          <w:color w:val="000000"/>
+          <w:sz w:val="22"/>
+          <w:szCs w:val="22"/>
+        </w:rPr>
+      </w:pPr>
+    </w:p>
+    <w:p>
+      <w:pPr>
+        <w:rPr>
+          <w:rFonts w:ascii="Helvetica" w:hAnsi="Helvetica" w:cs="Arial Unicode MS"/>
+          <w:color w:val="000000"/>
+          <w:sz w:val="22"/>
+          <w:szCs w:val="22"/>
+        </w:rPr>
+      </w:pPr>
+    </w:p>
+    <w:p>
+      <w:pPr>
+        <w:rPr>
+          <w:rFonts w:ascii="Helvetica" w:hAnsi="Helvetica" w:cs="Arial Unicode MS"/>
+          <w:color w:val="000000"/>
+          <w:sz w:val="22"/>
+          <w:szCs w:val="22"/>
+        </w:rPr>
+      </w:pPr>
+    </w:p>
+    <w:p>
+      <w:pPr>
+        <w:sectPr>
+          <w:pgSz w:w="15840" w:h="15840" w:orient="landscape" w:code="1"/>
+          <w:pgMar w:top="1080" w:right="1080" w:bottom="1080" w:left="1080" w:header="720" w:footer="864" w:gutter="0"/>
+          <w:cols w:space="720"/>
+          <w:docGrid w:linePitch="326"/>
+        </w:sectPr>
+      </w:pPr>
+    </w:p>
+    <w:p>
+      <w:pPr>
         <w:pStyle w:val="Default"/>
         <w:spacing w:line="360" w:lineRule="atLeast"/>
         <w:sectPr>
-          <w:headerReference w:type="default" r:id="rId19"/>
-          <w:footerReference w:type="default" r:id="rId20"/>
+          <w:headerReference w:type="default" r:id="rId21"/>
+          <w:footerReference w:type="default" r:id="rId22"/>
           <w:pgSz w:w="15840" w:h="11520" w:code="1"/>
           <w:pgMar w:top="1080" w:right="1080" w:bottom="1080" w:left="1080" w:header="720" w:footer="864" w:gutter="0"/>
           <w:cols w:space="720"/>
@@ -2036,7 +2000,7 @@
           </mc:Choice>
           <mc:Fallback>
             <w:pict>
-              <v:shape w14:anchorId="7C0A8F56" id="_x0000_s1028" type="#_x0000_t202" style="position:absolute;margin-left:53pt;margin-top:54pt;width:78pt;height:32pt;z-index:251689984;visibility:visible;mso-wrap-style:square;mso-width-percent:0;mso-height-percent:0;mso-wrap-distance-left:12pt;mso-wrap-distance-top:12pt;mso-wrap-distance-right:12pt;mso-wrap-distance-bottom:12pt;mso-position-horizontal:absolute;mso-position-horizontal-relative:page;mso-position-vertical:absolute;mso-position-vertical-relative:page;mso-width-percent:0;mso-height-percent:0;mso-width-relative:margin;mso-height-relative:margin;v-text-anchor:top" wrapcoords="0 0 21600 0 21600 21600 0 21600 0 0" o:gfxdata="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" filled="f" stroked="f" strokeweight="1pt">
+              <v:shape w14:anchorId="7C0A8F56" id="_x0000_s1028" type="#_x0000_t202" style="position:absolute;margin-left:53pt;margin-top:54pt;width:78pt;height:32pt;z-index:251689984;visibility:visible;mso-wrap-style:square;mso-width-percent:0;mso-height-percent:0;mso-wrap-distance-left:12pt;mso-wrap-distance-top:12pt;mso-wrap-distance-right:12pt;mso-wrap-distance-bottom:12pt;mso-position-horizontal:absolute;mso-position-horizontal-relative:page;mso-position-vertical:absolute;mso-position-vertical-relative:page;mso-width-percent:0;mso-height-percent:0;mso-width-relative:margin;mso-height-relative:margin;v-text-anchor:top" wrapcoords="0 0 21600 0 21600 21600 0 21600 0 0" o:gfxdata="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" filled="f" stroked="f" strokeweight="1pt">
                 <v:stroke miterlimit="4"/>
                 <v:textbox inset="4pt,4pt,4pt,4pt">
                   <w:txbxContent>
@@ -3087,7 +3051,7 @@
           </mc:Choice>
           <mc:Fallback>
             <w:pict>
-              <v:shape w14:anchorId="62B8B109" id="_x0000_s1029" type="#_x0000_t202" style="position:absolute;margin-left:-3pt;margin-top:86pt;width:687.25pt;height:434.1pt;z-index:251660288;visibility:visible;mso-wrap-style:square;mso-width-percent:0;mso-height-percent:0;mso-wrap-distance-left:12pt;mso-wrap-distance-top:12pt;mso-wrap-distance-right:12pt;mso-wrap-distance-bottom:12pt;mso-position-horizontal:absolute;mso-position-horizontal-relative:margin;mso-position-vertical:absolute;mso-position-vertical-relative:page;mso-width-percent:0;mso-height-percent:0;mso-width-relative:margin;mso-height-relative:margin;v-text-anchor:middle" o:gfxdata="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" fillcolor="#ececec" strokeweight="1pt">
+              <v:shape w14:anchorId="62B8B109" id="_x0000_s1029" type="#_x0000_t202" style="position:absolute;margin-left:-3pt;margin-top:86pt;width:687.25pt;height:434.1pt;z-index:251660288;visibility:visible;mso-wrap-style:square;mso-width-percent:0;mso-height-percent:0;mso-wrap-distance-left:12pt;mso-wrap-distance-top:12pt;mso-wrap-distance-right:12pt;mso-wrap-distance-bottom:12pt;mso-position-horizontal:absolute;mso-position-horizontal-relative:margin;mso-position-vertical:absolute;mso-position-vertical-relative:page;mso-width-percent:0;mso-height-percent:0;mso-width-relative:margin;mso-height-relative:margin;v-text-anchor:middle" o:gfxdata="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" fillcolor="#ececec" strokeweight="1pt">
                 <v:stroke miterlimit="4"/>
                 <v:textbox inset="4pt,4pt,4pt,4pt">
                   <w:txbxContent>
@@ -4065,8 +4029,8 @@
         <w:pStyle w:val="Default"/>
         <w:spacing w:line="360" w:lineRule="atLeast"/>
         <w:sectPr>
-          <w:headerReference w:type="default" r:id="rId21"/>
-          <w:footerReference w:type="default" r:id="rId22"/>
+          <w:headerReference w:type="default" r:id="rId23"/>
+          <w:footerReference w:type="default" r:id="rId24"/>
           <w:pgSz w:w="15840" w:h="11520" w:code="1"/>
           <w:pgMar w:top="1080" w:right="1080" w:bottom="1080" w:left="1080" w:header="720" w:footer="864" w:gutter="0"/>
           <w:cols w:space="720"/>
@@ -4158,7 +4122,7 @@
           </mc:Choice>
           <mc:Fallback>
             <w:pict>
-              <v:shape w14:anchorId="195FA4D6" id="_x0000_s1030" type="#_x0000_t202" style="position:absolute;margin-left:54pt;margin-top:54pt;width:90pt;height:33pt;z-index:251681792;visibility:visible;mso-wrap-style:square;mso-width-percent:0;mso-height-percent:0;mso-wrap-distance-left:12pt;mso-wrap-distance-top:12pt;mso-wrap-distance-right:12pt;mso-wrap-distance-bottom:12pt;mso-position-horizontal:absolute;mso-position-horizontal-relative:page;mso-position-vertical:absolute;mso-position-vertical-relative:page;mso-width-percent:0;mso-height-percent:0;mso-width-relative:margin;mso-height-relative:margin;v-text-anchor:top" wrapcoords="0 0 21600 0 21600 21600 0 21600 0 0" o:gfxdata="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" filled="f" stroked="f" strokeweight="1pt">
+              <v:shape w14:anchorId="195FA4D6" id="_x0000_s1030" type="#_x0000_t202" style="position:absolute;margin-left:54pt;margin-top:54pt;width:90pt;height:33pt;z-index:251681792;visibility:visible;mso-wrap-style:square;mso-width-percent:0;mso-height-percent:0;mso-wrap-distance-left:12pt;mso-wrap-distance-top:12pt;mso-wrap-distance-right:12pt;mso-wrap-distance-bottom:12pt;mso-position-horizontal:absolute;mso-position-horizontal-relative:page;mso-position-vertical:absolute;mso-position-vertical-relative:page;mso-width-percent:0;mso-height-percent:0;mso-width-relative:margin;mso-height-relative:margin;v-text-anchor:top" wrapcoords="0 0 21600 0 21600 21600 0 21600 0 0" o:gfxdata="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" filled="f" stroked="f" strokeweight="1pt">
                 <v:stroke miterlimit="4"/>
                 <v:textbox inset="4pt,4pt,4pt,4pt">
                   <w:txbxContent>
@@ -4982,7 +4946,7 @@
           </mc:Choice>
           <mc:Fallback>
             <w:pict>
-              <v:shape w14:anchorId="287CCE8C" id="_x0000_s1031" type="#_x0000_t202" style="position:absolute;margin-left:55pt;margin-top:87pt;width:683pt;height:433.1pt;z-index:251669504;visibility:visible;mso-wrap-style:square;mso-height-percent:0;mso-wrap-distance-left:12pt;mso-wrap-distance-top:12pt;mso-wrap-distance-right:12pt;mso-wrap-distance-bottom:12pt;mso-position-horizontal:absolute;mso-position-horizontal-relative:page;mso-position-vertical:absolute;mso-position-vertical-relative:page;mso-height-percent:0;mso-height-relative:margin;v-text-anchor:middle" o:gfxdata="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" fillcolor="#ececec" strokeweight="1pt">
+              <v:shape w14:anchorId="287CCE8C" id="_x0000_s1031" type="#_x0000_t202" style="position:absolute;margin-left:55pt;margin-top:87pt;width:683pt;height:433.1pt;z-index:251669504;visibility:visible;mso-wrap-style:square;mso-height-percent:0;mso-wrap-distance-left:12pt;mso-wrap-distance-top:12pt;mso-wrap-distance-right:12pt;mso-wrap-distance-bottom:12pt;mso-position-horizontal:absolute;mso-position-horizontal-relative:page;mso-position-vertical:absolute;mso-position-vertical-relative:page;mso-height-percent:0;mso-height-relative:margin;v-text-anchor:middle" o:gfxdata="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" fillcolor="#ececec" strokeweight="1pt">
                 <v:stroke miterlimit="4"/>
                 <v:textbox inset="4pt,4pt,4pt,4pt">
                   <w:txbxContent>
@@ -5734,8 +5698,8 @@
         <w:pStyle w:val="Default"/>
         <w:spacing w:line="360" w:lineRule="atLeast"/>
         <w:sectPr>
-          <w:headerReference w:type="default" r:id="rId23"/>
-          <w:footerReference w:type="default" r:id="rId24"/>
+          <w:headerReference w:type="default" r:id="rId25"/>
+          <w:footerReference w:type="default" r:id="rId26"/>
           <w:pgSz w:w="15840" w:h="11520" w:code="1"/>
           <w:pgMar w:top="1080" w:right="1080" w:bottom="1080" w:left="1080" w:header="720" w:footer="864" w:gutter="0"/>
           <w:cols w:space="720"/>
@@ -6420,7 +6384,7 @@
           </mc:Choice>
           <mc:Fallback>
             <w:pict>
-              <v:shape w14:anchorId="03DC69DB" id="_x0000_s1032" type="#_x0000_t202" style="position:absolute;margin-left:54pt;margin-top:87pt;width:683pt;height:433.1pt;z-index:251661312;visibility:visible;mso-wrap-style:square;mso-height-percent:0;mso-wrap-distance-left:12pt;mso-wrap-distance-top:12pt;mso-wrap-distance-right:12pt;mso-wrap-distance-bottom:12pt;mso-position-horizontal:absolute;mso-position-horizontal-relative:page;mso-position-vertical:absolute;mso-position-vertical-relative:page;mso-height-percent:0;mso-height-relative:margin;v-text-anchor:middle" o:gfxdata="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" fillcolor="#ececec" strokeweight="1pt">
+              <v:shape w14:anchorId="03DC69DB" id="_x0000_s1032" type="#_x0000_t202" style="position:absolute;margin-left:54pt;margin-top:87pt;width:683pt;height:433.1pt;z-index:251661312;visibility:visible;mso-wrap-style:square;mso-height-percent:0;mso-wrap-distance-left:12pt;mso-wrap-distance-top:12pt;mso-wrap-distance-right:12pt;mso-wrap-distance-bottom:12pt;mso-position-horizontal:absolute;mso-position-horizontal-relative:page;mso-position-vertical:absolute;mso-position-vertical-relative:page;mso-height-percent:0;mso-height-relative:margin;v-text-anchor:middle" o:gfxdata="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" fillcolor="#ececec" strokeweight="1pt">
                 <v:stroke miterlimit="4"/>
                 <v:textbox inset="4pt,4pt,4pt,4pt">
                   <w:txbxContent>
@@ -7140,7 +7104,7 @@
           </mc:Choice>
           <mc:Fallback>
             <w:pict>
-              <v:shape w14:anchorId="55088B85" id="_x0000_s1033" type="#_x0000_t202" style="position:absolute;margin-left:54pt;margin-top:54pt;width:198pt;height:32.6pt;z-index:251665408;visibility:visible;mso-wrap-style:square;mso-width-percent:0;mso-height-percent:0;mso-wrap-distance-left:12pt;mso-wrap-distance-top:12pt;mso-wrap-distance-right:12pt;mso-wrap-distance-bottom:12pt;mso-position-horizontal:absolute;mso-position-horizontal-relative:page;mso-position-vertical:absolute;mso-position-vertical-relative:page;mso-width-percent:0;mso-height-percent:0;mso-width-relative:margin;mso-height-relative:margin;v-text-anchor:top" wrapcoords="0 0 21600 0 21600 21600 0 21600 0 0" o:gfxdata="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" filled="f" stroked="f" strokeweight="1pt">
+              <v:shape w14:anchorId="55088B85" id="_x0000_s1033" type="#_x0000_t202" style="position:absolute;margin-left:54pt;margin-top:54pt;width:198pt;height:32.6pt;z-index:251665408;visibility:visible;mso-wrap-style:square;mso-width-percent:0;mso-height-percent:0;mso-wrap-distance-left:12pt;mso-wrap-distance-top:12pt;mso-wrap-distance-right:12pt;mso-wrap-distance-bottom:12pt;mso-position-horizontal:absolute;mso-position-horizontal-relative:page;mso-position-vertical:absolute;mso-position-vertical-relative:page;mso-width-percent:0;mso-height-percent:0;mso-width-relative:margin;mso-height-relative:margin;v-text-anchor:top" wrapcoords="0 0 21600 0 21600 21600 0 21600 0 0" o:gfxdata="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" filled="f" stroked="f" strokeweight="1pt">
                 <v:stroke miterlimit="4"/>
                 <v:textbox inset="4pt,4pt,4pt,4pt">
                   <w:txbxContent>
@@ -7274,7 +7238,7 @@
           </mc:Choice>
           <mc:Fallback>
             <w:pict>
-              <v:shape w14:anchorId="488BDB4F" id="_x0000_s1034" type="#_x0000_t202" style="position:absolute;margin-left:54pt;margin-top:54pt;width:126.5pt;height:32pt;z-index:251666432;visibility:visible;mso-wrap-style:square;mso-width-percent:0;mso-height-percent:0;mso-wrap-distance-left:12pt;mso-wrap-distance-top:12pt;mso-wrap-distance-right:12pt;mso-wrap-distance-bottom:12pt;mso-position-horizontal:absolute;mso-position-horizontal-relative:page;mso-position-vertical:absolute;mso-position-vertical-relative:page;mso-width-percent:0;mso-height-percent:0;mso-width-relative:margin;mso-height-relative:margin;v-text-anchor:top" wrapcoords="0 0 21600 0 21600 21600 0 21600 0 0" o:gfxdata="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" filled="f" stroked="f" strokeweight="1pt">
+              <v:shape w14:anchorId="488BDB4F" id="_x0000_s1034" type="#_x0000_t202" style="position:absolute;margin-left:54pt;margin-top:54pt;width:126.5pt;height:32pt;z-index:251666432;visibility:visible;mso-wrap-style:square;mso-width-percent:0;mso-height-percent:0;mso-wrap-distance-left:12pt;mso-wrap-distance-top:12pt;mso-wrap-distance-right:12pt;mso-wrap-distance-bottom:12pt;mso-position-horizontal:absolute;mso-position-horizontal-relative:page;mso-position-vertical:absolute;mso-position-vertical-relative:page;mso-width-percent:0;mso-height-percent:0;mso-width-relative:margin;mso-height-relative:margin;v-text-anchor:top" wrapcoords="0 0 21600 0 21600 21600 0 21600 0 0" o:gfxdata="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" filled="f" stroked="f" strokeweight="1pt">
                 <v:stroke miterlimit="4"/>
                 <v:textbox inset="4pt,4pt,4pt,4pt">
                   <w:txbxContent>
@@ -8042,7 +8006,7 @@
           </mc:Choice>
           <mc:Fallback>
             <w:pict>
-              <v:shape w14:anchorId="19E30802" id="_x0000_s1035" type="#_x0000_t202" style="position:absolute;margin-left:54pt;margin-top:86pt;width:684pt;height:442pt;z-index:251662336;visibility:visible;mso-wrap-style:square;mso-width-percent:0;mso-height-percent:0;mso-wrap-distance-left:12pt;mso-wrap-distance-top:12pt;mso-wrap-distance-right:12pt;mso-wrap-distance-bottom:12pt;mso-position-horizontal:absolute;mso-position-horizontal-relative:page;mso-position-vertical:absolute;mso-position-vertical-relative:page;mso-width-percent:0;mso-height-percent:0;mso-width-relative:margin;mso-height-relative:margin;v-text-anchor:middle" o:gfxdata="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" fillcolor="#ececec" strokeweight="1pt">
+              <v:shape w14:anchorId="19E30802" id="_x0000_s1035" type="#_x0000_t202" style="position:absolute;margin-left:54pt;margin-top:86pt;width:684pt;height:442pt;z-index:251662336;visibility:visible;mso-wrap-style:square;mso-width-percent:0;mso-height-percent:0;mso-wrap-distance-left:12pt;mso-wrap-distance-top:12pt;mso-wrap-distance-right:12pt;mso-wrap-distance-bottom:12pt;mso-position-horizontal:absolute;mso-position-horizontal-relative:page;mso-position-vertical:absolute;mso-position-vertical-relative:page;mso-width-percent:0;mso-height-percent:0;mso-width-relative:margin;mso-height-relative:margin;v-text-anchor:middle" o:gfxdata="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" fillcolor="#ececec" strokeweight="1pt">
                 <v:stroke miterlimit="4"/>
                 <v:textbox inset="4pt,4pt,4pt,4pt">
                   <w:txbxContent>
@@ -8824,7 +8788,7 @@
           </mc:Choice>
           <mc:Fallback>
             <w:pict>
-              <v:shape w14:anchorId="28FC7C4D" id="_x0000_s1036" type="#_x0000_t202" style="position:absolute;margin-left:54pt;margin-top:55pt;width:224.25pt;height:32pt;z-index:251667456;visibility:visible;mso-wrap-style:square;mso-width-percent:0;mso-height-percent:0;mso-wrap-distance-left:12pt;mso-wrap-distance-top:12pt;mso-wrap-distance-right:12pt;mso-wrap-distance-bottom:12pt;mso-position-horizontal:absolute;mso-position-horizontal-relative:page;mso-position-vertical:absolute;mso-position-vertical-relative:page;mso-width-percent:0;mso-height-percent:0;mso-width-relative:margin;mso-height-relative:margin;v-text-anchor:top" wrapcoords="0 0 21600 0 21600 21600 0 21600 0 0" o:gfxdata="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" filled="f" stroked="f" strokeweight="1pt">
+              <v:shape w14:anchorId="28FC7C4D" id="_x0000_s1036" type="#_x0000_t202" style="position:absolute;margin-left:54pt;margin-top:55pt;width:224.25pt;height:32pt;z-index:251667456;visibility:visible;mso-wrap-style:square;mso-width-percent:0;mso-height-percent:0;mso-wrap-distance-left:12pt;mso-wrap-distance-top:12pt;mso-wrap-distance-right:12pt;mso-wrap-distance-bottom:12pt;mso-position-horizontal:absolute;mso-position-horizontal-relative:page;mso-position-vertical:absolute;mso-position-vertical-relative:page;mso-width-percent:0;mso-height-percent:0;mso-width-relative:margin;mso-height-relative:margin;v-text-anchor:top" wrapcoords="0 0 21600 0 21600 21600 0 21600 0 0" o:gfxdata="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" filled="f" stroked="f" strokeweight="1pt">
                 <v:stroke miterlimit="4"/>
                 <v:textbox inset="4pt,4pt,4pt,4pt">
                   <w:txbxContent>
@@ -9611,7 +9575,7 @@
           </mc:Choice>
           <mc:Fallback>
             <w:pict>
-              <v:shape w14:anchorId="371C554D" id="_x0000_s1037" type="#_x0000_t202" style="position:absolute;margin-left:54pt;margin-top:87pt;width:683pt;height:433.1pt;z-index:251663360;visibility:visible;mso-wrap-style:square;mso-height-percent:0;mso-wrap-distance-left:12pt;mso-wrap-distance-top:12pt;mso-wrap-distance-right:12pt;mso-wrap-distance-bottom:12pt;mso-position-horizontal:absolute;mso-position-horizontal-relative:page;mso-position-vertical:absolute;mso-position-vertical-relative:page;mso-height-percent:0;mso-height-relative:margin;v-text-anchor:middle" o:gfxdata="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" fillcolor="#ececec" strokeweight="1pt">
+              <v:shape w14:anchorId="371C554D" id="_x0000_s1037" type="#_x0000_t202" style="position:absolute;margin-left:54pt;margin-top:87pt;width:683pt;height:433.1pt;z-index:251663360;visibility:visible;mso-wrap-style:square;mso-height-percent:0;mso-wrap-distance-left:12pt;mso-wrap-distance-top:12pt;mso-wrap-distance-right:12pt;mso-wrap-distance-bottom:12pt;mso-position-horizontal:absolute;mso-position-horizontal-relative:page;mso-position-vertical:absolute;mso-position-vertical-relative:page;mso-height-percent:0;mso-height-relative:margin;v-text-anchor:middle" o:gfxdata="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" fillcolor="#ececec" strokeweight="1pt">
                 <v:stroke miterlimit="4"/>
                 <v:textbox inset="4pt,4pt,4pt,4pt">
                   <w:txbxContent>
@@ -10417,7 +10381,7 @@
           </mc:Choice>
           <mc:Fallback>
             <w:pict>
-              <v:shape w14:anchorId="666F4197" id="_x0000_s1038" type="#_x0000_t202" style="position:absolute;margin-left:54pt;margin-top:54pt;width:126.5pt;height:32pt;z-index:251668480;visibility:visible;mso-wrap-style:square;mso-width-percent:0;mso-height-percent:0;mso-wrap-distance-left:12pt;mso-wrap-distance-top:12pt;mso-wrap-distance-right:12pt;mso-wrap-distance-bottom:12pt;mso-position-horizontal:absolute;mso-position-horizontal-relative:page;mso-position-vertical:absolute;mso-position-vertical-relative:page;mso-width-percent:0;mso-height-percent:0;mso-width-relative:margin;mso-height-relative:margin;v-text-anchor:top" wrapcoords="0 0 21600 0 21600 21600 0 21600 0 0" o:gfxdata="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" filled="f" stroked="f" strokeweight="1pt">
+              <v:shape w14:anchorId="666F4197" id="_x0000_s1038" type="#_x0000_t202" style="position:absolute;margin-left:54pt;margin-top:54pt;width:126.5pt;height:32pt;z-index:251668480;visibility:visible;mso-wrap-style:square;mso-width-percent:0;mso-height-percent:0;mso-wrap-distance-left:12pt;mso-wrap-distance-top:12pt;mso-wrap-distance-right:12pt;mso-wrap-distance-bottom:12pt;mso-position-horizontal:absolute;mso-position-horizontal-relative:page;mso-position-vertical:absolute;mso-position-vertical-relative:page;mso-width-percent:0;mso-height-percent:0;mso-width-relative:margin;mso-height-relative:margin;v-text-anchor:top" wrapcoords="0 0 21600 0 21600 21600 0 21600 0 0" o:gfxdata="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" filled="f" stroked="f" strokeweight="1pt">
                 <v:stroke miterlimit="4"/>
                 <v:textbox inset="4pt,4pt,4pt,4pt">
                   <w:txbxContent>
@@ -11260,7 +11224,7 @@
           </mc:Choice>
           <mc:Fallback>
             <w:pict>
-              <v:shape w14:anchorId="2A21C025" id="_x0000_s1039" type="#_x0000_t202" style="position:absolute;margin-left:54pt;margin-top:86pt;width:683pt;height:434.1pt;z-index:251664384;visibility:visible;mso-wrap-style:square;mso-height-percent:0;mso-wrap-distance-left:12pt;mso-wrap-distance-top:12pt;mso-wrap-distance-right:12pt;mso-wrap-distance-bottom:12pt;mso-position-horizontal:absolute;mso-position-horizontal-relative:page;mso-position-vertical:absolute;mso-position-vertical-relative:page;mso-height-percent:0;mso-height-relative:margin;v-text-anchor:middle" o:gfxdata="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" fillcolor="#ececec" strokeweight="1pt">
+              <v:shape w14:anchorId="2A21C025" id="_x0000_s1039" type="#_x0000_t202" style="position:absolute;margin-left:54pt;margin-top:86pt;width:683pt;height:434.1pt;z-index:251664384;visibility:visible;mso-wrap-style:square;mso-height-percent:0;mso-wrap-distance-left:12pt;mso-wrap-distance-top:12pt;mso-wrap-distance-right:12pt;mso-wrap-distance-bottom:12pt;mso-position-horizontal:absolute;mso-position-horizontal-relative:page;mso-position-vertical:absolute;mso-position-vertical-relative:page;mso-height-percent:0;mso-height-relative:margin;v-text-anchor:middle" o:gfxdata="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" fillcolor="#ececec" strokeweight="1pt">
                 <v:stroke miterlimit="4"/>
                 <v:textbox inset="4pt,4pt,4pt,4pt">
                   <w:txbxContent>
@@ -12132,7 +12096,7 @@
           </mc:Choice>
           <mc:Fallback>
             <w:pict>
-              <v:shape w14:anchorId="14BE6194" id="_x0000_s1040" type="#_x0000_t202" style="position:absolute;margin-left:54pt;margin-top:54pt;width:241.5pt;height:32pt;z-index:251673600;visibility:visible;mso-wrap-style:square;mso-width-percent:0;mso-height-percent:0;mso-wrap-distance-left:12pt;mso-wrap-distance-top:12pt;mso-wrap-distance-right:12pt;mso-wrap-distance-bottom:12pt;mso-position-horizontal:absolute;mso-position-horizontal-relative:page;mso-position-vertical:absolute;mso-position-vertical-relative:page;mso-width-percent:0;mso-height-percent:0;mso-width-relative:margin;mso-height-relative:margin;v-text-anchor:top" wrapcoords="0 0 21600 0 21600 21600 0 21600 0 0" o:gfxdata="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" filled="f" stroked="f" strokeweight="1pt">
+              <v:shape w14:anchorId="14BE6194" id="_x0000_s1040" type="#_x0000_t202" style="position:absolute;margin-left:54pt;margin-top:54pt;width:241.5pt;height:32pt;z-index:251673600;visibility:visible;mso-wrap-style:square;mso-width-percent:0;mso-height-percent:0;mso-wrap-distance-left:12pt;mso-wrap-distance-top:12pt;mso-wrap-distance-right:12pt;mso-wrap-distance-bottom:12pt;mso-position-horizontal:absolute;mso-position-horizontal-relative:page;mso-position-vertical:absolute;mso-position-vertical-relative:page;mso-width-percent:0;mso-height-percent:0;mso-width-relative:margin;mso-height-relative:margin;v-text-anchor:top" wrapcoords="0 0 21600 0 21600 21600 0 21600 0 0" o:gfxdata="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" filled="f" stroked="f" strokeweight="1pt">
                 <v:stroke miterlimit="4"/>
                 <v:textbox inset="4pt,4pt,4pt,4pt">
                   <w:txbxContent>
@@ -13010,7 +12974,7 @@
           </mc:Choice>
           <mc:Fallback>
             <w:pict>
-              <v:shape w14:anchorId="4F352305" id="_x0000_s1041" type="#_x0000_t202" style="position:absolute;margin-left:54pt;margin-top:86pt;width:683pt;height:410pt;z-index:251672576;visibility:visible;mso-wrap-style:square;mso-height-percent:0;mso-wrap-distance-left:12pt;mso-wrap-distance-top:12pt;mso-wrap-distance-right:12pt;mso-wrap-distance-bottom:12pt;mso-position-horizontal:absolute;mso-position-horizontal-relative:page;mso-position-vertical:absolute;mso-position-vertical-relative:page;mso-height-percent:0;mso-height-relative:margin;v-text-anchor:middle" o:gfxdata="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" fillcolor="#ececec" strokeweight="1pt">
+              <v:shape w14:anchorId="4F352305" id="_x0000_s1041" type="#_x0000_t202" style="position:absolute;margin-left:54pt;margin-top:86pt;width:683pt;height:410pt;z-index:251672576;visibility:visible;mso-wrap-style:square;mso-height-percent:0;mso-wrap-distance-left:12pt;mso-wrap-distance-top:12pt;mso-wrap-distance-right:12pt;mso-wrap-distance-bottom:12pt;mso-position-horizontal:absolute;mso-position-horizontal-relative:page;mso-position-vertical:absolute;mso-position-vertical-relative:page;mso-height-percent:0;mso-height-relative:margin;v-text-anchor:middle" o:gfxdata="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" fillcolor="#ececec" strokeweight="1pt">
                 <v:stroke miterlimit="4"/>
                 <v:textbox inset="4pt,4pt,4pt,4pt">
                   <w:txbxContent>
@@ -13893,7 +13857,7 @@
           </mc:Choice>
           <mc:Fallback>
             <w:pict>
-              <v:shape w14:anchorId="7B9E573C" id="_x0000_s1042" type="#_x0000_t202" style="position:absolute;margin-left:54pt;margin-top:496.25pt;width:684pt;height:25pt;z-index:251674624;visibility:visible;mso-wrap-style:square;mso-height-percent:0;mso-wrap-distance-left:12pt;mso-wrap-distance-top:12pt;mso-wrap-distance-right:12pt;mso-wrap-distance-bottom:12pt;mso-position-horizontal:absolute;mso-position-horizontal-relative:page;mso-position-vertical:absolute;mso-position-vertical-relative:page;mso-height-percent:0;mso-height-relative:margin;v-text-anchor:bottom" o:gfxdata="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" filled="f" stroked="f" strokeweight="1pt">
+              <v:shape w14:anchorId="7B9E573C" id="_x0000_s1042" type="#_x0000_t202" style="position:absolute;margin-left:54pt;margin-top:496.25pt;width:684pt;height:25pt;z-index:251674624;visibility:visible;mso-wrap-style:square;mso-height-percent:0;mso-wrap-distance-left:12pt;mso-wrap-distance-top:12pt;mso-wrap-distance-right:12pt;mso-wrap-distance-bottom:12pt;mso-position-horizontal:absolute;mso-position-horizontal-relative:page;mso-position-vertical:absolute;mso-position-vertical-relative:page;mso-height-percent:0;mso-height-relative:margin;v-text-anchor:bottom" o:gfxdata="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" filled="f" stroked="f" strokeweight="1pt">
                 <v:stroke miterlimit="4"/>
                 <v:textbox inset="4pt,4pt,4pt,4pt">
                   <w:txbxContent>
@@ -14034,7 +13998,7 @@
           </mc:Choice>
           <mc:Fallback>
             <w:pict>
-              <v:shape w14:anchorId="7E01E5A1" id="_x0000_s1043" type="#_x0000_t202" style="position:absolute;margin-left:55pt;margin-top:54pt;width:206pt;height:33pt;z-index:251676672;visibility:visible;mso-wrap-style:square;mso-width-percent:0;mso-height-percent:0;mso-wrap-distance-left:12pt;mso-wrap-distance-top:12pt;mso-wrap-distance-right:12pt;mso-wrap-distance-bottom:12pt;mso-position-horizontal:absolute;mso-position-horizontal-relative:page;mso-position-vertical:absolute;mso-position-vertical-relative:page;mso-width-percent:0;mso-height-percent:0;mso-width-relative:margin;mso-height-relative:margin;v-text-anchor:top" wrapcoords="0 0 21600 0 21600 21600 0 21600 0 0" o:gfxdata="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" filled="f" stroked="f" strokeweight="1pt">
+              <v:shape w14:anchorId="7E01E5A1" id="_x0000_s1043" type="#_x0000_t202" style="position:absolute;margin-left:55pt;margin-top:54pt;width:206pt;height:33pt;z-index:251676672;visibility:visible;mso-wrap-style:square;mso-width-percent:0;mso-height-percent:0;mso-wrap-distance-left:12pt;mso-wrap-distance-top:12pt;mso-wrap-distance-right:12pt;mso-wrap-distance-bottom:12pt;mso-position-horizontal:absolute;mso-position-horizontal-relative:page;mso-position-vertical:absolute;mso-position-vertical-relative:page;mso-width-percent:0;mso-height-percent:0;mso-width-relative:margin;mso-height-relative:margin;v-text-anchor:top" wrapcoords="0 0 21600 0 21600 21600 0 21600 0 0" o:gfxdata="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" filled="f" stroked="f" strokeweight="1pt">
                 <v:stroke miterlimit="4"/>
                 <v:textbox inset="4pt,4pt,4pt,4pt">
                   <w:txbxContent>
@@ -14792,7 +14756,7 @@
           </mc:Choice>
           <mc:Fallback>
             <w:pict>
-              <v:shape w14:anchorId="59842A9A" id="_x0000_s1044" type="#_x0000_t202" style="position:absolute;margin-left:54pt;margin-top:87pt;width:683pt;height:433.1pt;z-index:251675648;visibility:visible;mso-wrap-style:square;mso-height-percent:0;mso-wrap-distance-left:12pt;mso-wrap-distance-top:12pt;mso-wrap-distance-right:12pt;mso-wrap-distance-bottom:12pt;mso-position-horizontal:absolute;mso-position-horizontal-relative:page;mso-position-vertical:absolute;mso-position-vertical-relative:page;mso-height-percent:0;mso-height-relative:margin;v-text-anchor:middle" o:gfxdata="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" fillcolor="#ececec" strokeweight="1pt">
+              <v:shape w14:anchorId="59842A9A" id="_x0000_s1044" type="#_x0000_t202" style="position:absolute;margin-left:54pt;margin-top:87pt;width:683pt;height:433.1pt;z-index:251675648;visibility:visible;mso-wrap-style:square;mso-height-percent:0;mso-wrap-distance-left:12pt;mso-wrap-distance-top:12pt;mso-wrap-distance-right:12pt;mso-wrap-distance-bottom:12pt;mso-position-horizontal:absolute;mso-position-horizontal-relative:page;mso-position-vertical:absolute;mso-position-vertical-relative:page;mso-height-percent:0;mso-height-relative:margin;v-text-anchor:middle" o:gfxdata="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" fillcolor="#ececec" strokeweight="1pt">
                 <v:stroke miterlimit="4"/>
                 <v:textbox inset="4pt,4pt,4pt,4pt">
                   <w:txbxContent>
@@ -15480,8 +15444,8 @@
         <w:pStyle w:val="Default"/>
         <w:spacing w:line="360" w:lineRule="atLeast"/>
         <w:sectPr>
-          <w:headerReference w:type="default" r:id="rId25"/>
-          <w:footerReference w:type="default" r:id="rId26"/>
+          <w:headerReference w:type="default" r:id="rId27"/>
+          <w:footerReference w:type="default" r:id="rId28"/>
           <w:pgSz w:w="15840" w:h="11520" w:code="1"/>
           <w:pgMar w:top="1080" w:right="1080" w:bottom="1080" w:left="1080" w:header="720" w:footer="864" w:gutter="0"/>
           <w:cols w:space="720"/>
@@ -15571,7 +15535,7 @@
           </mc:Choice>
           <mc:Fallback>
             <w:pict>
-              <v:shape w14:anchorId="1873B646" id="_x0000_s1045" type="#_x0000_t202" style="position:absolute;margin-left:55pt;margin-top:54pt;width:269.25pt;height:33pt;z-index:251678720;visibility:visible;mso-wrap-style:square;mso-width-percent:0;mso-height-percent:0;mso-wrap-distance-left:12pt;mso-wrap-distance-top:12pt;mso-wrap-distance-right:12pt;mso-wrap-distance-bottom:12pt;mso-position-horizontal:absolute;mso-position-horizontal-relative:page;mso-position-vertical:absolute;mso-position-vertical-relative:page;mso-width-percent:0;mso-height-percent:0;mso-width-relative:margin;mso-height-relative:margin;v-text-anchor:top" wrapcoords="0 0 21600 0 21600 21600 0 21600 0 0" o:gfxdata="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" filled="f" stroked="f" strokeweight="1pt">
+              <v:shape w14:anchorId="1873B646" id="_x0000_s1045" type="#_x0000_t202" style="position:absolute;margin-left:55pt;margin-top:54pt;width:269.25pt;height:33pt;z-index:251678720;visibility:visible;mso-wrap-style:square;mso-width-percent:0;mso-height-percent:0;mso-wrap-distance-left:12pt;mso-wrap-distance-top:12pt;mso-wrap-distance-right:12pt;mso-wrap-distance-bottom:12pt;mso-position-horizontal:absolute;mso-position-horizontal-relative:page;mso-position-vertical:absolute;mso-position-vertical-relative:page;mso-width-percent:0;mso-height-percent:0;mso-width-relative:margin;mso-height-relative:margin;v-text-anchor:top" wrapcoords="0 0 21600 0 21600 21600 0 21600 0 0" o:gfxdata="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" filled="f" stroked="f" strokeweight="1pt">
                 <v:stroke miterlimit="4"/>
                 <v:textbox inset="4pt,4pt,4pt,4pt">
                   <w:txbxContent>
@@ -16165,7 +16129,7 @@
           </mc:Choice>
           <mc:Fallback>
             <w:pict>
-              <v:shape w14:anchorId="28A47FA3" id="_x0000_s1046" type="#_x0000_t202" style="position:absolute;margin-left:54pt;margin-top:87pt;width:683pt;height:441pt;z-index:251677696;visibility:visible;mso-wrap-style:square;mso-height-percent:0;mso-wrap-distance-left:12pt;mso-wrap-distance-top:12pt;mso-wrap-distance-right:12pt;mso-wrap-distance-bottom:12pt;mso-position-horizontal:absolute;mso-position-horizontal-relative:page;mso-position-vertical:absolute;mso-position-vertical-relative:page;mso-height-percent:0;mso-height-relative:margin;v-text-anchor:middle" o:gfxdata="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" fillcolor="#ececec" strokeweight="1pt">
+              <v:shape w14:anchorId="28A47FA3" id="_x0000_s1046" type="#_x0000_t202" style="position:absolute;margin-left:54pt;margin-top:87pt;width:683pt;height:441pt;z-index:251677696;visibility:visible;mso-wrap-style:square;mso-height-percent:0;mso-wrap-distance-left:12pt;mso-wrap-distance-top:12pt;mso-wrap-distance-right:12pt;mso-wrap-distance-bottom:12pt;mso-position-horizontal:absolute;mso-position-horizontal-relative:page;mso-position-vertical:absolute;mso-position-vertical-relative:page;mso-height-percent:0;mso-height-relative:margin;v-text-anchor:middle" o:gfxdata="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" fillcolor="#ececec" strokeweight="1pt">
                 <v:stroke miterlimit="4"/>
                 <v:textbox inset="4pt,4pt,4pt,4pt">
                   <w:txbxContent>
@@ -16687,8 +16651,8 @@
     <w:p>
       <w:pPr>
         <w:sectPr>
-          <w:headerReference w:type="default" r:id="rId27"/>
-          <w:footerReference w:type="default" r:id="rId28"/>
+          <w:headerReference w:type="default" r:id="rId29"/>
+          <w:footerReference w:type="default" r:id="rId30"/>
           <w:pgSz w:w="15840" w:h="23040" w:code="1"/>
           <w:pgMar w:top="1080" w:right="1080" w:bottom="1080" w:left="1080" w:header="720" w:footer="864" w:gutter="0"/>
           <w:cols w:space="720"/>
@@ -16785,7 +16749,7 @@
           </mc:Choice>
           <mc:Fallback>
             <w:pict>
-              <v:shape w14:anchorId="59C9240A" id="_x0000_s1047" type="#_x0000_t202" style="position:absolute;margin-left:54pt;margin-top:54pt;width:92pt;height:33pt;z-index:251697152;visibility:visible;mso-wrap-style:square;mso-width-percent:0;mso-height-percent:0;mso-wrap-distance-left:12pt;mso-wrap-distance-top:12pt;mso-wrap-distance-right:12pt;mso-wrap-distance-bottom:12pt;mso-position-horizontal:absolute;mso-position-horizontal-relative:page;mso-position-vertical:absolute;mso-position-vertical-relative:page;mso-width-percent:0;mso-height-percent:0;mso-width-relative:margin;mso-height-relative:margin;v-text-anchor:top" wrapcoords="0 0 21600 0 21600 21600 0 21600 0 0" o:gfxdata="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" filled="f" stroked="f" strokeweight="1pt">
+              <v:shape w14:anchorId="59C9240A" id="_x0000_s1047" type="#_x0000_t202" style="position:absolute;margin-left:54pt;margin-top:54pt;width:92pt;height:33pt;z-index:251697152;visibility:visible;mso-wrap-style:square;mso-width-percent:0;mso-height-percent:0;mso-wrap-distance-left:12pt;mso-wrap-distance-top:12pt;mso-wrap-distance-right:12pt;mso-wrap-distance-bottom:12pt;mso-position-horizontal:absolute;mso-position-horizontal-relative:page;mso-position-vertical:absolute;mso-position-vertical-relative:page;mso-width-percent:0;mso-height-percent:0;mso-width-relative:margin;mso-height-relative:margin;v-text-anchor:top" wrapcoords="0 0 21600 0 21600 21600 0 21600 0 0" o:gfxdata="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" filled="f" stroked="f" strokeweight="1pt">
                 <v:stroke miterlimit="4"/>
                 <v:textbox inset="4pt,4pt,4pt,4pt">
                   <w:txbxContent>
@@ -18974,7 +18938,7 @@
           </mc:Choice>
           <mc:Fallback>
             <w:pict>
-              <v:shape w14:anchorId="1A9C6FD7" id="_x0000_s1048" type="#_x0000_t202" style="position:absolute;margin-left:54pt;margin-top:87pt;width:683pt;height:1017.7pt;z-index:251696128;visibility:visible;mso-wrap-style:square;mso-height-percent:0;mso-wrap-distance-left:12pt;mso-wrap-distance-top:12pt;mso-wrap-distance-right:12pt;mso-wrap-distance-bottom:12pt;mso-position-horizontal:absolute;mso-position-horizontal-relative:page;mso-position-vertical:absolute;mso-position-vertical-relative:page;mso-height-percent:0;mso-height-relative:margin;v-text-anchor:middle" o:gfxdata="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" fillcolor="#ececec" strokeweight="1pt">
+              <v:shape w14:anchorId="1A9C6FD7" id="_x0000_s1048" type="#_x0000_t202" style="position:absolute;margin-left:54pt;margin-top:87pt;width:683pt;height:1017.7pt;z-index:251696128;visibility:visible;mso-wrap-style:square;mso-height-percent:0;mso-wrap-distance-left:12pt;mso-wrap-distance-top:12pt;mso-wrap-distance-right:12pt;mso-wrap-distance-bottom:12pt;mso-position-horizontal:absolute;mso-position-horizontal-relative:page;mso-position-vertical:absolute;mso-position-vertical-relative:page;mso-height-percent:0;mso-height-relative:margin;v-text-anchor:middle" o:gfxdata="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" fillcolor="#ececec" strokeweight="1pt">
                 <v:stroke miterlimit="4"/>
                 <v:textbox inset="4pt,4pt,4pt,4pt">
                   <w:txbxContent>
@@ -21191,7 +21155,7 @@
           </mc:Choice>
           <mc:Fallback>
             <w:pict>
-              <v:shape w14:anchorId="71106F1F" id="_x0000_s1049" type="#_x0000_t202" style="position:absolute;margin-left:54pt;margin-top:53pt;width:149.5pt;height:33pt;z-index:251700224;visibility:visible;mso-wrap-style:square;mso-width-percent:0;mso-height-percent:0;mso-wrap-distance-left:12pt;mso-wrap-distance-top:12pt;mso-wrap-distance-right:12pt;mso-wrap-distance-bottom:12pt;mso-position-horizontal:absolute;mso-position-horizontal-relative:page;mso-position-vertical:absolute;mso-position-vertical-relative:page;mso-width-percent:0;mso-height-percent:0;mso-width-relative:margin;mso-height-relative:margin;v-text-anchor:top" wrapcoords="0 0 21600 0 21600 21600 0 21600 0 0" o:gfxdata="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" filled="f" stroked="f" strokeweight="1pt">
+              <v:shape w14:anchorId="71106F1F" id="_x0000_s1049" type="#_x0000_t202" style="position:absolute;margin-left:54pt;margin-top:53pt;width:149.5pt;height:33pt;z-index:251700224;visibility:visible;mso-wrap-style:square;mso-width-percent:0;mso-height-percent:0;mso-wrap-distance-left:12pt;mso-wrap-distance-top:12pt;mso-wrap-distance-right:12pt;mso-wrap-distance-bottom:12pt;mso-position-horizontal:absolute;mso-position-horizontal-relative:page;mso-position-vertical:absolute;mso-position-vertical-relative:page;mso-width-percent:0;mso-height-percent:0;mso-width-relative:margin;mso-height-relative:margin;v-text-anchor:top" wrapcoords="0 0 21600 0 21600 21600 0 21600 0 0" o:gfxdata="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" filled="f" stroked="f" strokeweight="1pt">
                 <v:stroke miterlimit="4"/>
                 <v:textbox inset="4pt,4pt,4pt,4pt">
                   <w:txbxContent>
@@ -21950,7 +21914,7 @@
                                 <w:sz w:val="22"/>
                                 <w:szCs w:val="22"/>
                               </w:rPr>
-                              <w:t xml:space="preserve"> * the code </w:t>
+                              <w:t xml:space="preserve"> * </w:t>
                             </w:r>
                             <w:proofErr w:type="gramStart"/>
                             <w:r>
@@ -21959,7 +21923,7 @@
                                 <w:sz w:val="22"/>
                                 <w:szCs w:val="22"/>
                               </w:rPr>
-                              <w:t>are</w:t>
+                              <w:t>the</w:t>
                             </w:r>
                             <w:proofErr w:type="gramEnd"/>
                             <w:r>
@@ -21968,7 +21932,7 @@
                                 <w:sz w:val="22"/>
                                 <w:szCs w:val="22"/>
                               </w:rPr>
-                              <w:t xml:space="preserve"> not to be removed.</w:t>
+                              <w:t xml:space="preserve"> code are not to be removed.</w:t>
                             </w:r>
                           </w:p>
                           <w:p>
@@ -23367,7 +23331,7 @@
           </mc:Choice>
           <mc:Fallback>
             <w:pict>
-              <v:shape w14:anchorId="1128268D" id="_x0000_s1050" type="#_x0000_t202" style="position:absolute;margin-left:54pt;margin-top:86pt;width:683pt;height:868.6pt;z-index:251699200;visibility:visible;mso-wrap-style:square;mso-height-percent:0;mso-wrap-distance-left:12pt;mso-wrap-distance-top:12pt;mso-wrap-distance-right:12pt;mso-wrap-distance-bottom:12pt;mso-position-horizontal:absolute;mso-position-horizontal-relative:page;mso-position-vertical:absolute;mso-position-vertical-relative:page;mso-height-percent:0;mso-height-relative:margin;v-text-anchor:middle" o:gfxdata="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" fillcolor="#ececec" strokeweight="1pt">
+              <v:shape w14:anchorId="1128268D" id="_x0000_s1050" type="#_x0000_t202" style="position:absolute;margin-left:54pt;margin-top:86pt;width:683pt;height:868.6pt;z-index:251699200;visibility:visible;mso-wrap-style:square;mso-height-percent:0;mso-wrap-distance-left:12pt;mso-wrap-distance-top:12pt;mso-wrap-distance-right:12pt;mso-wrap-distance-bottom:12pt;mso-position-horizontal:absolute;mso-position-horizontal-relative:page;mso-position-vertical:absolute;mso-position-vertical-relative:page;mso-height-percent:0;mso-height-relative:margin;v-text-anchor:middle" o:gfxdata="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" fillcolor="#ececec" strokeweight="1pt">
                 <v:stroke miterlimit="4"/>
                 <v:textbox inset="4pt,4pt,4pt,4pt">
                   <w:txbxContent>
@@ -24040,7 +24004,7 @@
                           <w:sz w:val="22"/>
                           <w:szCs w:val="22"/>
                         </w:rPr>
-                        <w:t xml:space="preserve"> * the code </w:t>
+                        <w:t xml:space="preserve"> * </w:t>
                       </w:r>
                       <w:proofErr w:type="gramStart"/>
                       <w:r>
@@ -24049,7 +24013,7 @@
                           <w:sz w:val="22"/>
                           <w:szCs w:val="22"/>
                         </w:rPr>
-                        <w:t>are</w:t>
+                        <w:t>the</w:t>
                       </w:r>
                       <w:proofErr w:type="gramEnd"/>
                       <w:r>
@@ -24058,7 +24022,7 @@
                           <w:sz w:val="22"/>
                           <w:szCs w:val="22"/>
                         </w:rPr>
-                        <w:t xml:space="preserve"> not to be removed.</w:t>
+                        <w:t xml:space="preserve"> code are not to be removed.</w:t>
                       </w:r>
                     </w:p>
                     <w:p>
@@ -25455,8 +25419,8 @@
         <w:pStyle w:val="Default"/>
         <w:spacing w:line="360" w:lineRule="atLeast"/>
         <w:sectPr>
-          <w:headerReference w:type="default" r:id="rId29"/>
-          <w:footerReference w:type="default" r:id="rId30"/>
+          <w:headerReference w:type="default" r:id="rId31"/>
+          <w:footerReference w:type="default" r:id="rId32"/>
           <w:pgSz w:w="15840" w:h="11520" w:code="1"/>
           <w:pgMar w:top="1080" w:right="1080" w:bottom="1080" w:left="1080" w:header="720" w:footer="864" w:gutter="0"/>
           <w:cols w:space="720"/>
@@ -25641,19 +25605,12 @@
                             <w:pPr>
                               <w:pStyle w:val="Default"/>
                               <w:spacing w:line="360" w:lineRule="atLeast"/>
+                              <w:ind w:leftChars="100" w:left="240"/>
                               <w:rPr>
                                 <w:sz w:val="28"/>
                                 <w:szCs w:val="28"/>
                               </w:rPr>
                             </w:pPr>
-                            <w:r>
-                              <w:rPr>
-                                <w:sz w:val="26"/>
-                                <w:szCs w:val="26"/>
-                                <w:lang w:val="de-DE"/>
-                              </w:rPr>
-                              <w:t xml:space="preserve">        </w:t>
-                            </w:r>
                             <w:r>
                               <w:rPr>
                                 <w:sz w:val="28"/>
@@ -25685,6 +25642,7 @@
                             <w:pPr>
                               <w:pStyle w:val="Default"/>
                               <w:spacing w:line="360" w:lineRule="atLeast"/>
+                              <w:ind w:leftChars="100" w:left="240"/>
                               <w:rPr>
                                 <w:sz w:val="28"/>
                                 <w:szCs w:val="28"/>
@@ -25695,7 +25653,7 @@
                                 <w:sz w:val="28"/>
                                 <w:szCs w:val="28"/>
                               </w:rPr>
-                              <w:t xml:space="preserve">        Released into the Public Domain</w:t>
+                              <w:t>Released into the Public Domain</w:t>
                             </w:r>
                           </w:p>
                         </w:txbxContent>
@@ -25717,7 +25675,7 @@
           </mc:Choice>
           <mc:Fallback>
             <w:pict>
-              <v:shape w14:anchorId="50C7D4CC" id="_x0000_s1051" type="#_x0000_t202" style="position:absolute;margin-left:54pt;margin-top:54pt;width:684pt;height:466.1pt;z-index:251702272;visibility:visible;mso-wrap-style:square;mso-width-percent:0;mso-height-percent:0;mso-wrap-distance-left:12pt;mso-wrap-distance-top:12pt;mso-wrap-distance-right:12pt;mso-wrap-distance-bottom:12pt;mso-position-horizontal:absolute;mso-position-horizontal-relative:page;mso-position-vertical:absolute;mso-position-vertical-relative:page;mso-width-percent:0;mso-height-percent:0;mso-width-relative:margin;mso-height-relative:margin;v-text-anchor:top" wrapcoords="0 0 21600 0 21600 21600 0 21600 0 0" o:gfxdata="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" filled="f" stroked="f" strokeweight="1pt">
+              <v:shape w14:anchorId="50C7D4CC" id="_x0000_s1051" type="#_x0000_t202" style="position:absolute;margin-left:54pt;margin-top:54pt;width:684pt;height:466.1pt;z-index:251702272;visibility:visible;mso-wrap-style:square;mso-width-percent:0;mso-height-percent:0;mso-wrap-distance-left:12pt;mso-wrap-distance-top:12pt;mso-wrap-distance-right:12pt;mso-wrap-distance-bottom:12pt;mso-position-horizontal:absolute;mso-position-horizontal-relative:page;mso-position-vertical:absolute;mso-position-vertical-relative:page;mso-width-percent:0;mso-height-percent:0;mso-width-relative:margin;mso-height-relative:margin;v-text-anchor:top" wrapcoords="0 0 21600 0 21600 21600 0 21600 0 0" o:gfxdata="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" filled="f" stroked="f" strokeweight="1pt">
                 <v:stroke miterlimit="4"/>
                 <v:textbox inset="4pt,4pt,4pt,4pt">
                   <w:txbxContent>
@@ -25849,19 +25807,12 @@
                       <w:pPr>
                         <w:pStyle w:val="Default"/>
                         <w:spacing w:line="360" w:lineRule="atLeast"/>
+                        <w:ind w:leftChars="100" w:left="240"/>
                         <w:rPr>
                           <w:sz w:val="28"/>
                           <w:szCs w:val="28"/>
                         </w:rPr>
                       </w:pPr>
-                      <w:r>
-                        <w:rPr>
-                          <w:sz w:val="26"/>
-                          <w:szCs w:val="26"/>
-                          <w:lang w:val="de-DE"/>
-                        </w:rPr>
-                        <w:t xml:space="preserve">        </w:t>
-                      </w:r>
                       <w:r>
                         <w:rPr>
                           <w:sz w:val="28"/>
@@ -25893,6 +25844,7 @@
                       <w:pPr>
                         <w:pStyle w:val="Default"/>
                         <w:spacing w:line="360" w:lineRule="atLeast"/>
+                        <w:ind w:leftChars="100" w:left="240"/>
                         <w:rPr>
                           <w:sz w:val="28"/>
                           <w:szCs w:val="28"/>
@@ -25903,7 +25855,7 @@
                           <w:sz w:val="28"/>
                           <w:szCs w:val="28"/>
                         </w:rPr>
-                        <w:t xml:space="preserve">        Released into the Public Domain</w:t>
+                        <w:t>Released into the Public Domain</w:t>
                       </w:r>
                     </w:p>
                   </w:txbxContent>
@@ -25967,7 +25919,7 @@
                         <a:effectLst/>
                         <a:extLst>
                           <a:ext uri="{C572A759-6A51-4108-AA02-DFA0A04FC94B}">
-                            <ma14:wrappingTextBoxFlag xmlns:ma14="http://schemas.microsoft.com/office/mac/drawingml/2011/main" xmlns:w="http://schemas.openxmlformats.org/wordprocessingml/2006/main" xmlns:w10="urn:schemas-microsoft-com:office:word" xmlns:v="urn:schemas-microsoft-com:vml" xmlns:o="urn:schemas-microsoft-com:office:office" xmlns:mv="urn:schemas-microsoft-com:mac:vml" xmlns:mo="http://schemas.microsoft.com/office/mac/office/2008/main" xmlns="" val="1"/>
+                            <ma14:wrappingTextBoxFlag xmlns="" xmlns:mo="http://schemas.microsoft.com/office/mac/office/2008/main" xmlns:mv="urn:schemas-microsoft-com:mac:vml" xmlns:o="urn:schemas-microsoft-com:office:office" xmlns:v="urn:schemas-microsoft-com:vml" xmlns:w10="urn:schemas-microsoft-com:office:word" xmlns:w="http://schemas.openxmlformats.org/wordprocessingml/2006/main" xmlns:ma14="http://schemas.microsoft.com/office/mac/drawingml/2011/main" val="1"/>
                           </a:ext>
                         </a:extLst>
                       </wps:spPr>
@@ -26654,7 +26606,7 @@
           </mc:Choice>
           <mc:Fallback>
             <w:pict>
-              <v:shape w14:anchorId="370A4750" id="_x0000_s1052" type="#_x0000_t202" style="position:absolute;margin-left:54pt;margin-top:54pt;width:684pt;height:537.2pt;z-index:251683840;visibility:visible;mso-wrap-style:square;mso-height-percent:0;mso-wrap-distance-left:12pt;mso-wrap-distance-top:12pt;mso-wrap-distance-right:12pt;mso-wrap-distance-bottom:12pt;mso-position-horizontal:absolute;mso-position-horizontal-relative:page;mso-position-vertical:absolute;mso-position-vertical-relative:page;mso-height-percent:0;mso-height-relative:margin;v-text-anchor:top" o:gfxdata="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" filled="f" stroked="f" strokeweight="1pt">
+              <v:shape w14:anchorId="370A4750" id="_x0000_s1052" type="#_x0000_t202" style="position:absolute;margin-left:54pt;margin-top:54pt;width:684pt;height:537.2pt;z-index:251683840;visibility:visible;mso-wrap-style:square;mso-height-percent:0;mso-wrap-distance-left:12pt;mso-wrap-distance-top:12pt;mso-wrap-distance-right:12pt;mso-wrap-distance-bottom:12pt;mso-position-horizontal:absolute;mso-position-horizontal-relative:page;mso-position-vertical:absolute;mso-position-vertical-relative:page;mso-height-percent:0;mso-height-relative:margin;v-text-anchor:top" o:gfxdata="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" filled="f" stroked="f" strokeweight="1pt">
                 <v:stroke miterlimit="4"/>
                 <v:textbox inset="4pt,4pt,4pt,4pt">
                   <w:txbxContent>
@@ -27394,7 +27346,7 @@
           </mc:Choice>
           <mc:Fallback>
             <w:pict>
-              <v:line w14:anchorId="24AD5EED" id="officeArt object" o:spid="_x0000_s1026" style="position:absolute;z-index:251691008;visibility:visible;mso-wrap-style:square;mso-width-percent:0;mso-height-percent:0;mso-wrap-distance-left:12pt;mso-wrap-distance-top:12pt;mso-wrap-distance-right:12pt;mso-wrap-distance-bottom:12pt;mso-position-horizontal:absolute;mso-position-horizontal-relative:margin;mso-position-vertical:absolute;mso-position-vertical-relative:page;mso-width-percent:0;mso-height-percent:0;mso-width-relative:margin;mso-height-relative:margin" from="222pt,207.1pt" to="456pt,207.1pt" wrapcoords="0 0 21600 0 0 0" o:gfxdata="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" strokeweight="2pt">
+              <v:line w14:anchorId="67C37238" id="officeArt object" o:spid="_x0000_s1026" style="position:absolute;left:0;text-align:left;z-index:251691008;visibility:visible;mso-wrap-style:square;mso-width-percent:0;mso-height-percent:0;mso-wrap-distance-left:12pt;mso-wrap-distance-top:12pt;mso-wrap-distance-right:12pt;mso-wrap-distance-bottom:12pt;mso-position-horizontal:absolute;mso-position-horizontal-relative:margin;mso-position-vertical:absolute;mso-position-vertical-relative:page;mso-width-percent:0;mso-height-percent:0;mso-width-relative:margin;mso-height-relative:margin" from="222pt,207.1pt" to="456pt,207.1pt" wrapcoords="0 0 21600 0 0 0" o:gfxdata="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" strokeweight="2pt">
                 <v:stroke miterlimit="4" joinstyle="miter"/>
                 <w10:wrap type="through" anchorx="margin" anchory="page"/>
               </v:line>
@@ -27408,8 +27360,8 @@
         <w:pStyle w:val="Default"/>
         <w:spacing w:line="360" w:lineRule="atLeast"/>
         <w:sectPr>
-          <w:headerReference w:type="default" r:id="rId31"/>
-          <w:footerReference w:type="default" r:id="rId32"/>
+          <w:headerReference w:type="default" r:id="rId33"/>
+          <w:footerReference w:type="default" r:id="rId34"/>
           <w:pgSz w:w="15840" w:h="11520" w:code="1"/>
           <w:pgMar w:top="1080" w:right="1080" w:bottom="1080" w:left="1080" w:header="720" w:footer="864" w:gutter="0"/>
           <w:cols w:space="720"/>
@@ -27834,7 +27786,7 @@
           </mc:Choice>
           <mc:Fallback>
             <w:pict>
-              <v:shape w14:anchorId="1471E775" id="_x0000_s1053" type="#_x0000_t202" style="position:absolute;margin-left:54pt;margin-top:54pt;width:684pt;height:466.1pt;z-index:251685888;visibility:visible;mso-wrap-style:square;mso-height-percent:0;mso-wrap-distance-left:12pt;mso-wrap-distance-top:12pt;mso-wrap-distance-right:12pt;mso-wrap-distance-bottom:12pt;mso-position-horizontal:absolute;mso-position-horizontal-relative:page;mso-position-vertical:absolute;mso-position-vertical-relative:page;mso-height-percent:0;mso-height-relative:margin;v-text-anchor:top" o:gfxdata="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" filled="f" stroked="f" strokeweight="1pt">
+              <v:shape w14:anchorId="1471E775" id="_x0000_s1053" type="#_x0000_t202" style="position:absolute;margin-left:54pt;margin-top:54pt;width:684pt;height:466.1pt;z-index:251685888;visibility:visible;mso-wrap-style:square;mso-height-percent:0;mso-wrap-distance-left:12pt;mso-wrap-distance-top:12pt;mso-wrap-distance-right:12pt;mso-wrap-distance-bottom:12pt;mso-position-horizontal:absolute;mso-position-horizontal-relative:page;mso-position-vertical:absolute;mso-position-vertical-relative:page;mso-height-percent:0;mso-height-relative:margin;v-text-anchor:top" o:gfxdata="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" filled="f" stroked="f" strokeweight="1pt">
                 <v:stroke miterlimit="4"/>
                 <v:textbox inset="4pt,4pt,4pt,4pt">
                   <w:txbxContent>
@@ -28400,7 +28352,7 @@
                               </w:rPr>
                               <w:t>The work contributed includes the “</w:t>
                             </w:r>
-                            <w:hyperlink r:id="rId33" w:history="1">
+                            <w:hyperlink r:id="rId35" w:history="1">
                               <w:r>
                                 <w:rPr>
                                   <w:rStyle w:val="Hyperlink1"/>
@@ -28461,7 +28413,7 @@
           </mc:Choice>
           <mc:Fallback>
             <w:pict>
-              <v:shape w14:anchorId="6FF6883F" id="_x0000_s1054" type="#_x0000_t202" style="position:absolute;margin-left:54pt;margin-top:56pt;width:684pt;height:464.1pt;z-index:251686912;visibility:visible;mso-wrap-style:square;mso-height-percent:0;mso-wrap-distance-left:12pt;mso-wrap-distance-top:12pt;mso-wrap-distance-right:12pt;mso-wrap-distance-bottom:12pt;mso-position-horizontal:absolute;mso-position-horizontal-relative:page;mso-position-vertical:absolute;mso-position-vertical-relative:page;mso-height-percent:0;mso-height-relative:margin;v-text-anchor:top" o:gfxdata="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" filled="f" stroked="f" strokeweight="1pt">
+              <v:shape w14:anchorId="6FF6883F" id="_x0000_s1054" type="#_x0000_t202" style="position:absolute;margin-left:54pt;margin-top:56pt;width:684pt;height:464.1pt;z-index:251686912;visibility:visible;mso-wrap-style:square;mso-height-percent:0;mso-wrap-distance-left:12pt;mso-wrap-distance-top:12pt;mso-wrap-distance-right:12pt;mso-wrap-distance-bottom:12pt;mso-position-horizontal:absolute;mso-position-horizontal-relative:page;mso-position-vertical:absolute;mso-position-vertical-relative:page;mso-height-percent:0;mso-height-relative:margin;v-text-anchor:top" o:gfxdata="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" filled="f" stroked="f" strokeweight="1pt">
                 <v:stroke miterlimit="4"/>
                 <v:textbox inset="4pt,4pt,4pt,4pt">
                   <w:txbxContent>
@@ -28611,7 +28563,7 @@
                         </w:rPr>
                         <w:t>The work contributed includes the “</w:t>
                       </w:r>
-                      <w:hyperlink r:id="rId34" w:history="1">
+                      <w:hyperlink r:id="rId36" w:history="1">
                         <w:r>
                           <w:rPr>
                             <w:rStyle w:val="Hyperlink1"/>
@@ -28765,7 +28717,7 @@
           </mc:Choice>
           <mc:Fallback>
             <w:pict>
-              <v:shape w14:anchorId="26E83C48" id="_x0000_s1055" type="#_x0000_t202" style="position:absolute;margin-left:54pt;margin-top:53pt;width:684pt;height:458.2pt;z-index:251684864;visibility:visible;mso-wrap-style:square;mso-height-percent:0;mso-wrap-distance-left:12pt;mso-wrap-distance-top:12pt;mso-wrap-distance-right:12pt;mso-wrap-distance-bottom:12pt;mso-position-horizontal:absolute;mso-position-horizontal-relative:page;mso-position-vertical:absolute;mso-position-vertical-relative:page;mso-height-percent:0;mso-height-relative:margin;v-text-anchor:middle" o:gfxdata="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" filled="f" stroked="f" strokeweight="1pt">
+              <v:shape w14:anchorId="26E83C48" id="_x0000_s1055" type="#_x0000_t202" style="position:absolute;margin-left:54pt;margin-top:53pt;width:684pt;height:458.2pt;z-index:251684864;visibility:visible;mso-wrap-style:square;mso-height-percent:0;mso-wrap-distance-left:12pt;mso-wrap-distance-top:12pt;mso-wrap-distance-right:12pt;mso-wrap-distance-bottom:12pt;mso-position-horizontal:absolute;mso-position-horizontal-relative:page;mso-position-vertical:absolute;mso-position-vertical-relative:page;mso-height-percent:0;mso-height-relative:margin;v-text-anchor:middle" o:gfxdata="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" filled="f" stroked="f" strokeweight="1pt">
                 <v:stroke miterlimit="4"/>
                 <v:textbox inset="4pt,4pt,4pt,4pt">
                   <w:txbxContent>
@@ -28812,8 +28764,8 @@
       </w:r>
     </w:p>
     <w:sectPr>
-      <w:headerReference w:type="default" r:id="rId35"/>
-      <w:footerReference w:type="default" r:id="rId36"/>
+      <w:headerReference w:type="default" r:id="rId37"/>
+      <w:footerReference w:type="default" r:id="rId38"/>
       <w:pgSz w:w="15840" w:h="11520" w:code="1"/>
       <w:pgMar w:top="1080" w:right="1080" w:bottom="1080" w:left="1080" w:header="720" w:footer="864" w:gutter="0"/>
       <w:cols w:space="720"/>
@@ -28824,7 +28776,7 @@
 </file>
 
 <file path=word/endnotes.xml><?xml version="1.0" encoding="utf-8"?>
-<w:endnotes xmlns:wpc="http://schemas.microsoft.com/office/word/2010/wordprocessingCanvas" xmlns:cx="http://schemas.microsoft.com/office/drawing/2014/chartex" xmlns:cx1="http://schemas.microsoft.com/office/drawing/2015/9/8/chartex" xmlns:cx2="http://schemas.microsoft.com/office/drawing/2015/10/21/chartex" xmlns:cx3="http://schemas.microsoft.com/office/drawing/2016/5/9/chartex" xmlns:cx4="http://schemas.microsoft.com/office/drawing/2016/5/10/chartex" xmlns:cx5="http://schemas.microsoft.com/office/drawing/2016/5/11/chartex" xmlns:cx6="http://schemas.microsoft.com/office/drawing/2016/5/12/chartex" xmlns:cx7="http://schemas.microsoft.com/office/drawing/2016/5/13/chartex" xmlns:cx8="http://schemas.microsoft.com/office/drawing/2016/5/14/chartex" xmlns:mc="http://schemas.openxmlformats.org/markup-compatibility/2006" xmlns:aink="http://schemas.microsoft.com/office/drawing/2016/ink" xmlns:am3d="http://schemas.microsoft.com/office/drawing/2017/model3d" xmlns:o="urn:schemas-microsoft-com:office:office" xmlns:r="http://schemas.openxmlformats.org/officeDocument/2006/relationships" xmlns:m="http://schemas.openxmlformats.org/officeDocument/2006/math" xmlns:v="urn:schemas-microsoft-com:vml" xmlns:wp14="http://schemas.microsoft.com/office/word/2010/wordprocessingDrawing" xmlns:wp="http://schemas.openxmlformats.org/drawingml/2006/wordprocessingDrawing" xmlns:w10="urn:schemas-microsoft-com:office:word" xmlns:w="http://schemas.openxmlformats.org/wordprocessingml/2006/main" xmlns:w14="http://schemas.microsoft.com/office/word/2010/wordml" xmlns:w15="http://schemas.microsoft.com/office/word/2012/wordml" xmlns:w16cex="http://schemas.microsoft.com/office/word/2018/wordml/cex" xmlns:w16cid="http://schemas.microsoft.com/office/word/2016/wordml/cid" xmlns:w16="http://schemas.microsoft.com/office/word/2018/wordml" xmlns:w16se="http://schemas.microsoft.com/office/word/2015/wordml/symex" xmlns:wpg="http://schemas.microsoft.com/office/word/2010/wordprocessingGroup" xmlns:wpi="http://schemas.microsoft.com/office/word/2010/wordprocessingInk" xmlns:wne="http://schemas.microsoft.com/office/word/2006/wordml" xmlns:wps="http://schemas.microsoft.com/office/word/2010/wordprocessingShape" mc:Ignorable="w14 w15 w16se w16cid w16 w16cex wp14">
+<w:endnotes xmlns:wpc="http://schemas.microsoft.com/office/word/2010/wordprocessingCanvas" xmlns:cx="http://schemas.microsoft.com/office/drawing/2014/chartex" xmlns:cx1="http://schemas.microsoft.com/office/drawing/2015/9/8/chartex" xmlns:cx2="http://schemas.microsoft.com/office/drawing/2015/10/21/chartex" xmlns:cx3="http://schemas.microsoft.com/office/drawing/2016/5/9/chartex" xmlns:cx4="http://schemas.microsoft.com/office/drawing/2016/5/10/chartex" xmlns:cx5="http://schemas.microsoft.com/office/drawing/2016/5/11/chartex" xmlns:cx6="http://schemas.microsoft.com/office/drawing/2016/5/12/chartex" xmlns:cx7="http://schemas.microsoft.com/office/drawing/2016/5/13/chartex" xmlns:cx8="http://schemas.microsoft.com/office/drawing/2016/5/14/chartex" xmlns:mc="http://schemas.openxmlformats.org/markup-compatibility/2006" xmlns:aink="http://schemas.microsoft.com/office/drawing/2016/ink" xmlns:am3d="http://schemas.microsoft.com/office/drawing/2017/model3d" xmlns:o="urn:schemas-microsoft-com:office:office" xmlns:oel="http://schemas.microsoft.com/office/2019/extlst" xmlns:r="http://schemas.openxmlformats.org/officeDocument/2006/relationships" xmlns:m="http://schemas.openxmlformats.org/officeDocument/2006/math" xmlns:v="urn:schemas-microsoft-com:vml" xmlns:wp14="http://schemas.microsoft.com/office/word/2010/wordprocessingDrawing" xmlns:wp="http://schemas.openxmlformats.org/drawingml/2006/wordprocessingDrawing" xmlns:w10="urn:schemas-microsoft-com:office:word" xmlns:w="http://schemas.openxmlformats.org/wordprocessingml/2006/main" xmlns:w14="http://schemas.microsoft.com/office/word/2010/wordml" xmlns:w15="http://schemas.microsoft.com/office/word/2012/wordml" xmlns:w16cex="http://schemas.microsoft.com/office/word/2018/wordml/cex" xmlns:w16cid="http://schemas.microsoft.com/office/word/2016/wordml/cid" xmlns:w16="http://schemas.microsoft.com/office/word/2018/wordml" xmlns:w16sdtdh="http://schemas.microsoft.com/office/word/2020/wordml/sdtdatahash" xmlns:w16se="http://schemas.microsoft.com/office/word/2015/wordml/symex" xmlns:wpg="http://schemas.microsoft.com/office/word/2010/wordprocessingGroup" xmlns:wpi="http://schemas.microsoft.com/office/word/2010/wordprocessingInk" xmlns:wne="http://schemas.microsoft.com/office/word/2006/wordml" xmlns:wps="http://schemas.microsoft.com/office/word/2010/wordprocessingShape" mc:Ignorable="w14 w15 w16se w16cid w16 w16cex w16sdtdh wp14">
   <w:endnote w:type="separator" w:id="-1">
     <w:p>
       <w:r>
@@ -28843,56 +28795,56 @@
 </file>
 
 <file path=word/footer1.xml><?xml version="1.0" encoding="utf-8"?>
-<w:ftr xmlns:wpc="http://schemas.microsoft.com/office/word/2010/wordprocessingCanvas" xmlns:cx="http://schemas.microsoft.com/office/drawing/2014/chartex" xmlns:cx1="http://schemas.microsoft.com/office/drawing/2015/9/8/chartex" xmlns:cx2="http://schemas.microsoft.com/office/drawing/2015/10/21/chartex" xmlns:cx3="http://schemas.microsoft.com/office/drawing/2016/5/9/chartex" xmlns:cx4="http://schemas.microsoft.com/office/drawing/2016/5/10/chartex" xmlns:cx5="http://schemas.microsoft.com/office/drawing/2016/5/11/chartex" xmlns:cx6="http://schemas.microsoft.com/office/drawing/2016/5/12/chartex" xmlns:cx7="http://schemas.microsoft.com/office/drawing/2016/5/13/chartex" xmlns:cx8="http://schemas.microsoft.com/office/drawing/2016/5/14/chartex" xmlns:mc="http://schemas.openxmlformats.org/markup-compatibility/2006" xmlns:aink="http://schemas.microsoft.com/office/drawing/2016/ink" xmlns:am3d="http://schemas.microsoft.com/office/drawing/2017/model3d" xmlns:o="urn:schemas-microsoft-com:office:office" xmlns:r="http://schemas.openxmlformats.org/officeDocument/2006/relationships" xmlns:m="http://schemas.openxmlformats.org/officeDocument/2006/math" xmlns:v="urn:schemas-microsoft-com:vml" xmlns:wp14="http://schemas.microsoft.com/office/word/2010/wordprocessingDrawing" xmlns:wp="http://schemas.openxmlformats.org/drawingml/2006/wordprocessingDrawing" xmlns:w10="urn:schemas-microsoft-com:office:word" xmlns:w="http://schemas.openxmlformats.org/wordprocessingml/2006/main" xmlns:w14="http://schemas.microsoft.com/office/word/2010/wordml" xmlns:w15="http://schemas.microsoft.com/office/word/2012/wordml" xmlns:w16cex="http://schemas.microsoft.com/office/word/2018/wordml/cex" xmlns:w16cid="http://schemas.microsoft.com/office/word/2016/wordml/cid" xmlns:w16="http://schemas.microsoft.com/office/word/2018/wordml" xmlns:w16se="http://schemas.microsoft.com/office/word/2015/wordml/symex" xmlns:wpg="http://schemas.microsoft.com/office/word/2010/wordprocessingGroup" xmlns:wpi="http://schemas.microsoft.com/office/word/2010/wordprocessingInk" xmlns:wne="http://schemas.microsoft.com/office/word/2006/wordml" xmlns:wps="http://schemas.microsoft.com/office/word/2010/wordprocessingShape" mc:Ignorable="w14 w15 w16se w16cid w16 w16cex wp14">
+<w:ftr xmlns:wpc="http://schemas.microsoft.com/office/word/2010/wordprocessingCanvas" xmlns:cx="http://schemas.microsoft.com/office/drawing/2014/chartex" xmlns:cx1="http://schemas.microsoft.com/office/drawing/2015/9/8/chartex" xmlns:cx2="http://schemas.microsoft.com/office/drawing/2015/10/21/chartex" xmlns:cx3="http://schemas.microsoft.com/office/drawing/2016/5/9/chartex" xmlns:cx4="http://schemas.microsoft.com/office/drawing/2016/5/10/chartex" xmlns:cx5="http://schemas.microsoft.com/office/drawing/2016/5/11/chartex" xmlns:cx6="http://schemas.microsoft.com/office/drawing/2016/5/12/chartex" xmlns:cx7="http://schemas.microsoft.com/office/drawing/2016/5/13/chartex" xmlns:cx8="http://schemas.microsoft.com/office/drawing/2016/5/14/chartex" xmlns:mc="http://schemas.openxmlformats.org/markup-compatibility/2006" xmlns:aink="http://schemas.microsoft.com/office/drawing/2016/ink" xmlns:am3d="http://schemas.microsoft.com/office/drawing/2017/model3d" xmlns:o="urn:schemas-microsoft-com:office:office" xmlns:oel="http://schemas.microsoft.com/office/2019/extlst" xmlns:r="http://schemas.openxmlformats.org/officeDocument/2006/relationships" xmlns:m="http://schemas.openxmlformats.org/officeDocument/2006/math" xmlns:v="urn:schemas-microsoft-com:vml" xmlns:wp14="http://schemas.microsoft.com/office/word/2010/wordprocessingDrawing" xmlns:wp="http://schemas.openxmlformats.org/drawingml/2006/wordprocessingDrawing" xmlns:w10="urn:schemas-microsoft-com:office:word" xmlns:w="http://schemas.openxmlformats.org/wordprocessingml/2006/main" xmlns:w14="http://schemas.microsoft.com/office/word/2010/wordml" xmlns:w15="http://schemas.microsoft.com/office/word/2012/wordml" xmlns:w16cex="http://schemas.microsoft.com/office/word/2018/wordml/cex" xmlns:w16cid="http://schemas.microsoft.com/office/word/2016/wordml/cid" xmlns:w16="http://schemas.microsoft.com/office/word/2018/wordml" xmlns:w16sdtdh="http://schemas.microsoft.com/office/word/2020/wordml/sdtdatahash" xmlns:w16se="http://schemas.microsoft.com/office/word/2015/wordml/symex" xmlns:wpg="http://schemas.microsoft.com/office/word/2010/wordprocessingGroup" xmlns:wpi="http://schemas.microsoft.com/office/word/2010/wordprocessingInk" xmlns:wne="http://schemas.microsoft.com/office/word/2006/wordml" xmlns:wps="http://schemas.microsoft.com/office/word/2010/wordprocessingShape" mc:Ignorable="w14 w15 w16se w16cid w16 w16cex w16sdtdh wp14">
   <w:p/>
 </w:ftr>
 </file>
 
 <file path=word/footer2.xml><?xml version="1.0" encoding="utf-8"?>
-<w:ftr xmlns:wpc="http://schemas.microsoft.com/office/word/2010/wordprocessingCanvas" xmlns:cx="http://schemas.microsoft.com/office/drawing/2014/chartex" xmlns:cx1="http://schemas.microsoft.com/office/drawing/2015/9/8/chartex" xmlns:cx2="http://schemas.microsoft.com/office/drawing/2015/10/21/chartex" xmlns:cx3="http://schemas.microsoft.com/office/drawing/2016/5/9/chartex" xmlns:cx4="http://schemas.microsoft.com/office/drawing/2016/5/10/chartex" xmlns:cx5="http://schemas.microsoft.com/office/drawing/2016/5/11/chartex" xmlns:cx6="http://schemas.microsoft.com/office/drawing/2016/5/12/chartex" xmlns:cx7="http://schemas.microsoft.com/office/drawing/2016/5/13/chartex" xmlns:cx8="http://schemas.microsoft.com/office/drawing/2016/5/14/chartex" xmlns:mc="http://schemas.openxmlformats.org/markup-compatibility/2006" xmlns:aink="http://schemas.microsoft.com/office/drawing/2016/ink" xmlns:am3d="http://schemas.microsoft.com/office/drawing/2017/model3d" xmlns:o="urn:schemas-microsoft-com:office:office" xmlns:r="http://schemas.openxmlformats.org/officeDocument/2006/relationships" xmlns:m="http://schemas.openxmlformats.org/officeDocument/2006/math" xmlns:v="urn:schemas-microsoft-com:vml" xmlns:wp14="http://schemas.microsoft.com/office/word/2010/wordprocessingDrawing" xmlns:wp="http://schemas.openxmlformats.org/drawingml/2006/wordprocessingDrawing" xmlns:w10="urn:schemas-microsoft-com:office:word" xmlns:w="http://schemas.openxmlformats.org/wordprocessingml/2006/main" xmlns:w14="http://schemas.microsoft.com/office/word/2010/wordml" xmlns:w15="http://schemas.microsoft.com/office/word/2012/wordml" xmlns:w16cex="http://schemas.microsoft.com/office/word/2018/wordml/cex" xmlns:w16cid="http://schemas.microsoft.com/office/word/2016/wordml/cid" xmlns:w16="http://schemas.microsoft.com/office/word/2018/wordml" xmlns:w16se="http://schemas.microsoft.com/office/word/2015/wordml/symex" xmlns:wpg="http://schemas.microsoft.com/office/word/2010/wordprocessingGroup" xmlns:wpi="http://schemas.microsoft.com/office/word/2010/wordprocessingInk" xmlns:wne="http://schemas.microsoft.com/office/word/2006/wordml" xmlns:wps="http://schemas.microsoft.com/office/word/2010/wordprocessingShape" mc:Ignorable="w14 w15 w16se w16cid w16 w16cex wp14">
+<w:ftr xmlns:wpc="http://schemas.microsoft.com/office/word/2010/wordprocessingCanvas" xmlns:cx="http://schemas.microsoft.com/office/drawing/2014/chartex" xmlns:cx1="http://schemas.microsoft.com/office/drawing/2015/9/8/chartex" xmlns:cx2="http://schemas.microsoft.com/office/drawing/2015/10/21/chartex" xmlns:cx3="http://schemas.microsoft.com/office/drawing/2016/5/9/chartex" xmlns:cx4="http://schemas.microsoft.com/office/drawing/2016/5/10/chartex" xmlns:cx5="http://schemas.microsoft.com/office/drawing/2016/5/11/chartex" xmlns:cx6="http://schemas.microsoft.com/office/drawing/2016/5/12/chartex" xmlns:cx7="http://schemas.microsoft.com/office/drawing/2016/5/13/chartex" xmlns:cx8="http://schemas.microsoft.com/office/drawing/2016/5/14/chartex" xmlns:mc="http://schemas.openxmlformats.org/markup-compatibility/2006" xmlns:aink="http://schemas.microsoft.com/office/drawing/2016/ink" xmlns:am3d="http://schemas.microsoft.com/office/drawing/2017/model3d" xmlns:o="urn:schemas-microsoft-com:office:office" xmlns:oel="http://schemas.microsoft.com/office/2019/extlst" xmlns:r="http://schemas.openxmlformats.org/officeDocument/2006/relationships" xmlns:m="http://schemas.openxmlformats.org/officeDocument/2006/math" xmlns:v="urn:schemas-microsoft-com:vml" xmlns:wp14="http://schemas.microsoft.com/office/word/2010/wordprocessingDrawing" xmlns:wp="http://schemas.openxmlformats.org/drawingml/2006/wordprocessingDrawing" xmlns:w10="urn:schemas-microsoft-com:office:word" xmlns:w="http://schemas.openxmlformats.org/wordprocessingml/2006/main" xmlns:w14="http://schemas.microsoft.com/office/word/2010/wordml" xmlns:w15="http://schemas.microsoft.com/office/word/2012/wordml" xmlns:w16cex="http://schemas.microsoft.com/office/word/2018/wordml/cex" xmlns:w16cid="http://schemas.microsoft.com/office/word/2016/wordml/cid" xmlns:w16="http://schemas.microsoft.com/office/word/2018/wordml" xmlns:w16sdtdh="http://schemas.microsoft.com/office/word/2020/wordml/sdtdatahash" xmlns:w16se="http://schemas.microsoft.com/office/word/2015/wordml/symex" xmlns:wpg="http://schemas.microsoft.com/office/word/2010/wordprocessingGroup" xmlns:wpi="http://schemas.microsoft.com/office/word/2010/wordprocessingInk" xmlns:wne="http://schemas.microsoft.com/office/word/2006/wordml" xmlns:wps="http://schemas.microsoft.com/office/word/2010/wordprocessingShape" mc:Ignorable="w14 w15 w16se w16cid w16 w16cex w16sdtdh wp14">
   <w:p/>
 </w:ftr>
 </file>
 
 <file path=word/footer3.xml><?xml version="1.0" encoding="utf-8"?>
-<w:ftr xmlns:wpc="http://schemas.microsoft.com/office/word/2010/wordprocessingCanvas" xmlns:cx="http://schemas.microsoft.com/office/drawing/2014/chartex" xmlns:cx1="http://schemas.microsoft.com/office/drawing/2015/9/8/chartex" xmlns:cx2="http://schemas.microsoft.com/office/drawing/2015/10/21/chartex" xmlns:cx3="http://schemas.microsoft.com/office/drawing/2016/5/9/chartex" xmlns:cx4="http://schemas.microsoft.com/office/drawing/2016/5/10/chartex" xmlns:cx5="http://schemas.microsoft.com/office/drawing/2016/5/11/chartex" xmlns:cx6="http://schemas.microsoft.com/office/drawing/2016/5/12/chartex" xmlns:cx7="http://schemas.microsoft.com/office/drawing/2016/5/13/chartex" xmlns:cx8="http://schemas.microsoft.com/office/drawing/2016/5/14/chartex" xmlns:mc="http://schemas.openxmlformats.org/markup-compatibility/2006" xmlns:aink="http://schemas.microsoft.com/office/drawing/2016/ink" xmlns:am3d="http://schemas.microsoft.com/office/drawing/2017/model3d" xmlns:o="urn:schemas-microsoft-com:office:office" xmlns:r="http://schemas.openxmlformats.org/officeDocument/2006/relationships" xmlns:m="http://schemas.openxmlformats.org/officeDocument/2006/math" xmlns:v="urn:schemas-microsoft-com:vml" xmlns:wp14="http://schemas.microsoft.com/office/word/2010/wordprocessingDrawing" xmlns:wp="http://schemas.openxmlformats.org/drawingml/2006/wordprocessingDrawing" xmlns:w10="urn:schemas-microsoft-com:office:word" xmlns:w="http://schemas.openxmlformats.org/wordprocessingml/2006/main" xmlns:w14="http://schemas.microsoft.com/office/word/2010/wordml" xmlns:w15="http://schemas.microsoft.com/office/word/2012/wordml" xmlns:w16cex="http://schemas.microsoft.com/office/word/2018/wordml/cex" xmlns:w16cid="http://schemas.microsoft.com/office/word/2016/wordml/cid" xmlns:w16="http://schemas.microsoft.com/office/word/2018/wordml" xmlns:w16se="http://schemas.microsoft.com/office/word/2015/wordml/symex" xmlns:wpg="http://schemas.microsoft.com/office/word/2010/wordprocessingGroup" xmlns:wpi="http://schemas.microsoft.com/office/word/2010/wordprocessingInk" xmlns:wne="http://schemas.microsoft.com/office/word/2006/wordml" xmlns:wps="http://schemas.microsoft.com/office/word/2010/wordprocessingShape" mc:Ignorable="w14 w15 w16se w16cid w16 w16cex wp14">
+<w:ftr xmlns:wpc="http://schemas.microsoft.com/office/word/2010/wordprocessingCanvas" xmlns:cx="http://schemas.microsoft.com/office/drawing/2014/chartex" xmlns:cx1="http://schemas.microsoft.com/office/drawing/2015/9/8/chartex" xmlns:cx2="http://schemas.microsoft.com/office/drawing/2015/10/21/chartex" xmlns:cx3="http://schemas.microsoft.com/office/drawing/2016/5/9/chartex" xmlns:cx4="http://schemas.microsoft.com/office/drawing/2016/5/10/chartex" xmlns:cx5="http://schemas.microsoft.com/office/drawing/2016/5/11/chartex" xmlns:cx6="http://schemas.microsoft.com/office/drawing/2016/5/12/chartex" xmlns:cx7="http://schemas.microsoft.com/office/drawing/2016/5/13/chartex" xmlns:cx8="http://schemas.microsoft.com/office/drawing/2016/5/14/chartex" xmlns:mc="http://schemas.openxmlformats.org/markup-compatibility/2006" xmlns:aink="http://schemas.microsoft.com/office/drawing/2016/ink" xmlns:am3d="http://schemas.microsoft.com/office/drawing/2017/model3d" xmlns:o="urn:schemas-microsoft-com:office:office" xmlns:oel="http://schemas.microsoft.com/office/2019/extlst" xmlns:r="http://schemas.openxmlformats.org/officeDocument/2006/relationships" xmlns:m="http://schemas.openxmlformats.org/officeDocument/2006/math" xmlns:v="urn:schemas-microsoft-com:vml" xmlns:wp14="http://schemas.microsoft.com/office/word/2010/wordprocessingDrawing" xmlns:wp="http://schemas.openxmlformats.org/drawingml/2006/wordprocessingDrawing" xmlns:w10="urn:schemas-microsoft-com:office:word" xmlns:w="http://schemas.openxmlformats.org/wordprocessingml/2006/main" xmlns:w14="http://schemas.microsoft.com/office/word/2010/wordml" xmlns:w15="http://schemas.microsoft.com/office/word/2012/wordml" xmlns:w16cex="http://schemas.microsoft.com/office/word/2018/wordml/cex" xmlns:w16cid="http://schemas.microsoft.com/office/word/2016/wordml/cid" xmlns:w16="http://schemas.microsoft.com/office/word/2018/wordml" xmlns:w16sdtdh="http://schemas.microsoft.com/office/word/2020/wordml/sdtdatahash" xmlns:w16se="http://schemas.microsoft.com/office/word/2015/wordml/symex" xmlns:wpg="http://schemas.microsoft.com/office/word/2010/wordprocessingGroup" xmlns:wpi="http://schemas.microsoft.com/office/word/2010/wordprocessingInk" xmlns:wne="http://schemas.microsoft.com/office/word/2006/wordml" xmlns:wps="http://schemas.microsoft.com/office/word/2010/wordprocessingShape" mc:Ignorable="w14 w15 w16se w16cid w16 w16cex w16sdtdh wp14">
   <w:p/>
 </w:ftr>
 </file>
 
 <file path=word/footer4.xml><?xml version="1.0" encoding="utf-8"?>
-<w:ftr xmlns:wpc="http://schemas.microsoft.com/office/word/2010/wordprocessingCanvas" xmlns:cx="http://schemas.microsoft.com/office/drawing/2014/chartex" xmlns:cx1="http://schemas.microsoft.com/office/drawing/2015/9/8/chartex" xmlns:cx2="http://schemas.microsoft.com/office/drawing/2015/10/21/chartex" xmlns:cx3="http://schemas.microsoft.com/office/drawing/2016/5/9/chartex" xmlns:cx4="http://schemas.microsoft.com/office/drawing/2016/5/10/chartex" xmlns:cx5="http://schemas.microsoft.com/office/drawing/2016/5/11/chartex" xmlns:cx6="http://schemas.microsoft.com/office/drawing/2016/5/12/chartex" xmlns:cx7="http://schemas.microsoft.com/office/drawing/2016/5/13/chartex" xmlns:cx8="http://schemas.microsoft.com/office/drawing/2016/5/14/chartex" xmlns:mc="http://schemas.openxmlformats.org/markup-compatibility/2006" xmlns:aink="http://schemas.microsoft.com/office/drawing/2016/ink" xmlns:am3d="http://schemas.microsoft.com/office/drawing/2017/model3d" xmlns:o="urn:schemas-microsoft-com:office:office" xmlns:r="http://schemas.openxmlformats.org/officeDocument/2006/relationships" xmlns:m="http://schemas.openxmlformats.org/officeDocument/2006/math" xmlns:v="urn:schemas-microsoft-com:vml" xmlns:wp14="http://schemas.microsoft.com/office/word/2010/wordprocessingDrawing" xmlns:wp="http://schemas.openxmlformats.org/drawingml/2006/wordprocessingDrawing" xmlns:w10="urn:schemas-microsoft-com:office:word" xmlns:w="http://schemas.openxmlformats.org/wordprocessingml/2006/main" xmlns:w14="http://schemas.microsoft.com/office/word/2010/wordml" xmlns:w15="http://schemas.microsoft.com/office/word/2012/wordml" xmlns:w16cex="http://schemas.microsoft.com/office/word/2018/wordml/cex" xmlns:w16cid="http://schemas.microsoft.com/office/word/2016/wordml/cid" xmlns:w16="http://schemas.microsoft.com/office/word/2018/wordml" xmlns:w16se="http://schemas.microsoft.com/office/word/2015/wordml/symex" xmlns:wpg="http://schemas.microsoft.com/office/word/2010/wordprocessingGroup" xmlns:wpi="http://schemas.microsoft.com/office/word/2010/wordprocessingInk" xmlns:wne="http://schemas.microsoft.com/office/word/2006/wordml" xmlns:wps="http://schemas.microsoft.com/office/word/2010/wordprocessingShape" mc:Ignorable="w14 w15 w16se w16cid w16 w16cex wp14">
+<w:ftr xmlns:wpc="http://schemas.microsoft.com/office/word/2010/wordprocessingCanvas" xmlns:cx="http://schemas.microsoft.com/office/drawing/2014/chartex" xmlns:cx1="http://schemas.microsoft.com/office/drawing/2015/9/8/chartex" xmlns:cx2="http://schemas.microsoft.com/office/drawing/2015/10/21/chartex" xmlns:cx3="http://schemas.microsoft.com/office/drawing/2016/5/9/chartex" xmlns:cx4="http://schemas.microsoft.com/office/drawing/2016/5/10/chartex" xmlns:cx5="http://schemas.microsoft.com/office/drawing/2016/5/11/chartex" xmlns:cx6="http://schemas.microsoft.com/office/drawing/2016/5/12/chartex" xmlns:cx7="http://schemas.microsoft.com/office/drawing/2016/5/13/chartex" xmlns:cx8="http://schemas.microsoft.com/office/drawing/2016/5/14/chartex" xmlns:mc="http://schemas.openxmlformats.org/markup-compatibility/2006" xmlns:aink="http://schemas.microsoft.com/office/drawing/2016/ink" xmlns:am3d="http://schemas.microsoft.com/office/drawing/2017/model3d" xmlns:o="urn:schemas-microsoft-com:office:office" xmlns:oel="http://schemas.microsoft.com/office/2019/extlst" xmlns:r="http://schemas.openxmlformats.org/officeDocument/2006/relationships" xmlns:m="http://schemas.openxmlformats.org/officeDocument/2006/math" xmlns:v="urn:schemas-microsoft-com:vml" xmlns:wp14="http://schemas.microsoft.com/office/word/2010/wordprocessingDrawing" xmlns:wp="http://schemas.openxmlformats.org/drawingml/2006/wordprocessingDrawing" xmlns:w10="urn:schemas-microsoft-com:office:word" xmlns:w="http://schemas.openxmlformats.org/wordprocessingml/2006/main" xmlns:w14="http://schemas.microsoft.com/office/word/2010/wordml" xmlns:w15="http://schemas.microsoft.com/office/word/2012/wordml" xmlns:w16cex="http://schemas.microsoft.com/office/word/2018/wordml/cex" xmlns:w16cid="http://schemas.microsoft.com/office/word/2016/wordml/cid" xmlns:w16="http://schemas.microsoft.com/office/word/2018/wordml" xmlns:w16sdtdh="http://schemas.microsoft.com/office/word/2020/wordml/sdtdatahash" xmlns:w16se="http://schemas.microsoft.com/office/word/2015/wordml/symex" xmlns:wpg="http://schemas.microsoft.com/office/word/2010/wordprocessingGroup" xmlns:wpi="http://schemas.microsoft.com/office/word/2010/wordprocessingInk" xmlns:wne="http://schemas.microsoft.com/office/word/2006/wordml" xmlns:wps="http://schemas.microsoft.com/office/word/2010/wordprocessingShape" mc:Ignorable="w14 w15 w16se w16cid w16 w16cex w16sdtdh wp14">
   <w:p/>
 </w:ftr>
 </file>
 
 <file path=word/footer5.xml><?xml version="1.0" encoding="utf-8"?>
-<w:ftr xmlns:wpc="http://schemas.microsoft.com/office/word/2010/wordprocessingCanvas" xmlns:cx="http://schemas.microsoft.com/office/drawing/2014/chartex" xmlns:cx1="http://schemas.microsoft.com/office/drawing/2015/9/8/chartex" xmlns:cx2="http://schemas.microsoft.com/office/drawing/2015/10/21/chartex" xmlns:cx3="http://schemas.microsoft.com/office/drawing/2016/5/9/chartex" xmlns:cx4="http://schemas.microsoft.com/office/drawing/2016/5/10/chartex" xmlns:cx5="http://schemas.microsoft.com/office/drawing/2016/5/11/chartex" xmlns:cx6="http://schemas.microsoft.com/office/drawing/2016/5/12/chartex" xmlns:cx7="http://schemas.microsoft.com/office/drawing/2016/5/13/chartex" xmlns:cx8="http://schemas.microsoft.com/office/drawing/2016/5/14/chartex" xmlns:mc="http://schemas.openxmlformats.org/markup-compatibility/2006" xmlns:aink="http://schemas.microsoft.com/office/drawing/2016/ink" xmlns:am3d="http://schemas.microsoft.com/office/drawing/2017/model3d" xmlns:o="urn:schemas-microsoft-com:office:office" xmlns:r="http://schemas.openxmlformats.org/officeDocument/2006/relationships" xmlns:m="http://schemas.openxmlformats.org/officeDocument/2006/math" xmlns:v="urn:schemas-microsoft-com:vml" xmlns:wp14="http://schemas.microsoft.com/office/word/2010/wordprocessingDrawing" xmlns:wp="http://schemas.openxmlformats.org/drawingml/2006/wordprocessingDrawing" xmlns:w10="urn:schemas-microsoft-com:office:word" xmlns:w="http://schemas.openxmlformats.org/wordprocessingml/2006/main" xmlns:w14="http://schemas.microsoft.com/office/word/2010/wordml" xmlns:w15="http://schemas.microsoft.com/office/word/2012/wordml" xmlns:w16cex="http://schemas.microsoft.com/office/word/2018/wordml/cex" xmlns:w16cid="http://schemas.microsoft.com/office/word/2016/wordml/cid" xmlns:w16="http://schemas.microsoft.com/office/word/2018/wordml" xmlns:w16se="http://schemas.microsoft.com/office/word/2015/wordml/symex" xmlns:wpg="http://schemas.microsoft.com/office/word/2010/wordprocessingGroup" xmlns:wpi="http://schemas.microsoft.com/office/word/2010/wordprocessingInk" xmlns:wne="http://schemas.microsoft.com/office/word/2006/wordml" xmlns:wps="http://schemas.microsoft.com/office/word/2010/wordprocessingShape" mc:Ignorable="w14 w15 w16se w16cid w16 w16cex wp14">
+<w:ftr xmlns:wpc="http://schemas.microsoft.com/office/word/2010/wordprocessingCanvas" xmlns:cx="http://schemas.microsoft.com/office/drawing/2014/chartex" xmlns:cx1="http://schemas.microsoft.com/office/drawing/2015/9/8/chartex" xmlns:cx2="http://schemas.microsoft.com/office/drawing/2015/10/21/chartex" xmlns:cx3="http://schemas.microsoft.com/office/drawing/2016/5/9/chartex" xmlns:cx4="http://schemas.microsoft.com/office/drawing/2016/5/10/chartex" xmlns:cx5="http://schemas.microsoft.com/office/drawing/2016/5/11/chartex" xmlns:cx6="http://schemas.microsoft.com/office/drawing/2016/5/12/chartex" xmlns:cx7="http://schemas.microsoft.com/office/drawing/2016/5/13/chartex" xmlns:cx8="http://schemas.microsoft.com/office/drawing/2016/5/14/chartex" xmlns:mc="http://schemas.openxmlformats.org/markup-compatibility/2006" xmlns:aink="http://schemas.microsoft.com/office/drawing/2016/ink" xmlns:am3d="http://schemas.microsoft.com/office/drawing/2017/model3d" xmlns:o="urn:schemas-microsoft-com:office:office" xmlns:oel="http://schemas.microsoft.com/office/2019/extlst" xmlns:r="http://schemas.openxmlformats.org/officeDocument/2006/relationships" xmlns:m="http://schemas.openxmlformats.org/officeDocument/2006/math" xmlns:v="urn:schemas-microsoft-com:vml" xmlns:wp14="http://schemas.microsoft.com/office/word/2010/wordprocessingDrawing" xmlns:wp="http://schemas.openxmlformats.org/drawingml/2006/wordprocessingDrawing" xmlns:w10="urn:schemas-microsoft-com:office:word" xmlns:w="http://schemas.openxmlformats.org/wordprocessingml/2006/main" xmlns:w14="http://schemas.microsoft.com/office/word/2010/wordml" xmlns:w15="http://schemas.microsoft.com/office/word/2012/wordml" xmlns:w16cex="http://schemas.microsoft.com/office/word/2018/wordml/cex" xmlns:w16cid="http://schemas.microsoft.com/office/word/2016/wordml/cid" xmlns:w16="http://schemas.microsoft.com/office/word/2018/wordml" xmlns:w16sdtdh="http://schemas.microsoft.com/office/word/2020/wordml/sdtdatahash" xmlns:w16se="http://schemas.microsoft.com/office/word/2015/wordml/symex" xmlns:wpg="http://schemas.microsoft.com/office/word/2010/wordprocessingGroup" xmlns:wpi="http://schemas.microsoft.com/office/word/2010/wordprocessingInk" xmlns:wne="http://schemas.microsoft.com/office/word/2006/wordml" xmlns:wps="http://schemas.microsoft.com/office/word/2010/wordprocessingShape" mc:Ignorable="w14 w15 w16se w16cid w16 w16cex w16sdtdh wp14">
   <w:p/>
 </w:ftr>
 </file>
 
 <file path=word/footer6.xml><?xml version="1.0" encoding="utf-8"?>
-<w:ftr xmlns:wpc="http://schemas.microsoft.com/office/word/2010/wordprocessingCanvas" xmlns:cx="http://schemas.microsoft.com/office/drawing/2014/chartex" xmlns:cx1="http://schemas.microsoft.com/office/drawing/2015/9/8/chartex" xmlns:cx2="http://schemas.microsoft.com/office/drawing/2015/10/21/chartex" xmlns:cx3="http://schemas.microsoft.com/office/drawing/2016/5/9/chartex" xmlns:cx4="http://schemas.microsoft.com/office/drawing/2016/5/10/chartex" xmlns:cx5="http://schemas.microsoft.com/office/drawing/2016/5/11/chartex" xmlns:cx6="http://schemas.microsoft.com/office/drawing/2016/5/12/chartex" xmlns:cx7="http://schemas.microsoft.com/office/drawing/2016/5/13/chartex" xmlns:cx8="http://schemas.microsoft.com/office/drawing/2016/5/14/chartex" xmlns:mc="http://schemas.openxmlformats.org/markup-compatibility/2006" xmlns:aink="http://schemas.microsoft.com/office/drawing/2016/ink" xmlns:am3d="http://schemas.microsoft.com/office/drawing/2017/model3d" xmlns:o="urn:schemas-microsoft-com:office:office" xmlns:r="http://schemas.openxmlformats.org/officeDocument/2006/relationships" xmlns:m="http://schemas.openxmlformats.org/officeDocument/2006/math" xmlns:v="urn:schemas-microsoft-com:vml" xmlns:wp14="http://schemas.microsoft.com/office/word/2010/wordprocessingDrawing" xmlns:wp="http://schemas.openxmlformats.org/drawingml/2006/wordprocessingDrawing" xmlns:w10="urn:schemas-microsoft-com:office:word" xmlns:w="http://schemas.openxmlformats.org/wordprocessingml/2006/main" xmlns:w14="http://schemas.microsoft.com/office/word/2010/wordml" xmlns:w15="http://schemas.microsoft.com/office/word/2012/wordml" xmlns:w16cex="http://schemas.microsoft.com/office/word/2018/wordml/cex" xmlns:w16cid="http://schemas.microsoft.com/office/word/2016/wordml/cid" xmlns:w16="http://schemas.microsoft.com/office/word/2018/wordml" xmlns:w16se="http://schemas.microsoft.com/office/word/2015/wordml/symex" xmlns:wpg="http://schemas.microsoft.com/office/word/2010/wordprocessingGroup" xmlns:wpi="http://schemas.microsoft.com/office/word/2010/wordprocessingInk" xmlns:wne="http://schemas.microsoft.com/office/word/2006/wordml" xmlns:wps="http://schemas.microsoft.com/office/word/2010/wordprocessingShape" mc:Ignorable="w14 w15 w16se w16cid w16 w16cex wp14">
+<w:ftr xmlns:wpc="http://schemas.microsoft.com/office/word/2010/wordprocessingCanvas" xmlns:cx="http://schemas.microsoft.com/office/drawing/2014/chartex" xmlns:cx1="http://schemas.microsoft.com/office/drawing/2015/9/8/chartex" xmlns:cx2="http://schemas.microsoft.com/office/drawing/2015/10/21/chartex" xmlns:cx3="http://schemas.microsoft.com/office/drawing/2016/5/9/chartex" xmlns:cx4="http://schemas.microsoft.com/office/drawing/2016/5/10/chartex" xmlns:cx5="http://schemas.microsoft.com/office/drawing/2016/5/11/chartex" xmlns:cx6="http://schemas.microsoft.com/office/drawing/2016/5/12/chartex" xmlns:cx7="http://schemas.microsoft.com/office/drawing/2016/5/13/chartex" xmlns:cx8="http://schemas.microsoft.com/office/drawing/2016/5/14/chartex" xmlns:mc="http://schemas.openxmlformats.org/markup-compatibility/2006" xmlns:aink="http://schemas.microsoft.com/office/drawing/2016/ink" xmlns:am3d="http://schemas.microsoft.com/office/drawing/2017/model3d" xmlns:o="urn:schemas-microsoft-com:office:office" xmlns:oel="http://schemas.microsoft.com/office/2019/extlst" xmlns:r="http://schemas.openxmlformats.org/officeDocument/2006/relationships" xmlns:m="http://schemas.openxmlformats.org/officeDocument/2006/math" xmlns:v="urn:schemas-microsoft-com:vml" xmlns:wp14="http://schemas.microsoft.com/office/word/2010/wordprocessingDrawing" xmlns:wp="http://schemas.openxmlformats.org/drawingml/2006/wordprocessingDrawing" xmlns:w10="urn:schemas-microsoft-com:office:word" xmlns:w="http://schemas.openxmlformats.org/wordprocessingml/2006/main" xmlns:w14="http://schemas.microsoft.com/office/word/2010/wordml" xmlns:w15="http://schemas.microsoft.com/office/word/2012/wordml" xmlns:w16cex="http://schemas.microsoft.com/office/word/2018/wordml/cex" xmlns:w16cid="http://schemas.microsoft.com/office/word/2016/wordml/cid" xmlns:w16="http://schemas.microsoft.com/office/word/2018/wordml" xmlns:w16sdtdh="http://schemas.microsoft.com/office/word/2020/wordml/sdtdatahash" xmlns:w16se="http://schemas.microsoft.com/office/word/2015/wordml/symex" xmlns:wpg="http://schemas.microsoft.com/office/word/2010/wordprocessingGroup" xmlns:wpi="http://schemas.microsoft.com/office/word/2010/wordprocessingInk" xmlns:wne="http://schemas.microsoft.com/office/word/2006/wordml" xmlns:wps="http://schemas.microsoft.com/office/word/2010/wordprocessingShape" mc:Ignorable="w14 w15 w16se w16cid w16 w16cex w16sdtdh wp14">
   <w:p/>
 </w:ftr>
 </file>
 
 <file path=word/footer7.xml><?xml version="1.0" encoding="utf-8"?>
-<w:ftr xmlns:wpc="http://schemas.microsoft.com/office/word/2010/wordprocessingCanvas" xmlns:cx="http://schemas.microsoft.com/office/drawing/2014/chartex" xmlns:cx1="http://schemas.microsoft.com/office/drawing/2015/9/8/chartex" xmlns:cx2="http://schemas.microsoft.com/office/drawing/2015/10/21/chartex" xmlns:cx3="http://schemas.microsoft.com/office/drawing/2016/5/9/chartex" xmlns:cx4="http://schemas.microsoft.com/office/drawing/2016/5/10/chartex" xmlns:cx5="http://schemas.microsoft.com/office/drawing/2016/5/11/chartex" xmlns:cx6="http://schemas.microsoft.com/office/drawing/2016/5/12/chartex" xmlns:cx7="http://schemas.microsoft.com/office/drawing/2016/5/13/chartex" xmlns:cx8="http://schemas.microsoft.com/office/drawing/2016/5/14/chartex" xmlns:mc="http://schemas.openxmlformats.org/markup-compatibility/2006" xmlns:aink="http://schemas.microsoft.com/office/drawing/2016/ink" xmlns:am3d="http://schemas.microsoft.com/office/drawing/2017/model3d" xmlns:o="urn:schemas-microsoft-com:office:office" xmlns:r="http://schemas.openxmlformats.org/officeDocument/2006/relationships" xmlns:m="http://schemas.openxmlformats.org/officeDocument/2006/math" xmlns:v="urn:schemas-microsoft-com:vml" xmlns:wp14="http://schemas.microsoft.com/office/word/2010/wordprocessingDrawing" xmlns:wp="http://schemas.openxmlformats.org/drawingml/2006/wordprocessingDrawing" xmlns:w10="urn:schemas-microsoft-com:office:word" xmlns:w="http://schemas.openxmlformats.org/wordprocessingml/2006/main" xmlns:w14="http://schemas.microsoft.com/office/word/2010/wordml" xmlns:w15="http://schemas.microsoft.com/office/word/2012/wordml" xmlns:w16cex="http://schemas.microsoft.com/office/word/2018/wordml/cex" xmlns:w16cid="http://schemas.microsoft.com/office/word/2016/wordml/cid" xmlns:w16="http://schemas.microsoft.com/office/word/2018/wordml" xmlns:w16se="http://schemas.microsoft.com/office/word/2015/wordml/symex" xmlns:wpg="http://schemas.microsoft.com/office/word/2010/wordprocessingGroup" xmlns:wpi="http://schemas.microsoft.com/office/word/2010/wordprocessingInk" xmlns:wne="http://schemas.microsoft.com/office/word/2006/wordml" xmlns:wps="http://schemas.microsoft.com/office/word/2010/wordprocessingShape" mc:Ignorable="w14 w15 w16se w16cid w16 w16cex wp14">
+<w:ftr xmlns:wpc="http://schemas.microsoft.com/office/word/2010/wordprocessingCanvas" xmlns:cx="http://schemas.microsoft.com/office/drawing/2014/chartex" xmlns:cx1="http://schemas.microsoft.com/office/drawing/2015/9/8/chartex" xmlns:cx2="http://schemas.microsoft.com/office/drawing/2015/10/21/chartex" xmlns:cx3="http://schemas.microsoft.com/office/drawing/2016/5/9/chartex" xmlns:cx4="http://schemas.microsoft.com/office/drawing/2016/5/10/chartex" xmlns:cx5="http://schemas.microsoft.com/office/drawing/2016/5/11/chartex" xmlns:cx6="http://schemas.microsoft.com/office/drawing/2016/5/12/chartex" xmlns:cx7="http://schemas.microsoft.com/office/drawing/2016/5/13/chartex" xmlns:cx8="http://schemas.microsoft.com/office/drawing/2016/5/14/chartex" xmlns:mc="http://schemas.openxmlformats.org/markup-compatibility/2006" xmlns:aink="http://schemas.microsoft.com/office/drawing/2016/ink" xmlns:am3d="http://schemas.microsoft.com/office/drawing/2017/model3d" xmlns:o="urn:schemas-microsoft-com:office:office" xmlns:oel="http://schemas.microsoft.com/office/2019/extlst" xmlns:r="http://schemas.openxmlformats.org/officeDocument/2006/relationships" xmlns:m="http://schemas.openxmlformats.org/officeDocument/2006/math" xmlns:v="urn:schemas-microsoft-com:vml" xmlns:wp14="http://schemas.microsoft.com/office/word/2010/wordprocessingDrawing" xmlns:wp="http://schemas.openxmlformats.org/drawingml/2006/wordprocessingDrawing" xmlns:w10="urn:schemas-microsoft-com:office:word" xmlns:w="http://schemas.openxmlformats.org/wordprocessingml/2006/main" xmlns:w14="http://schemas.microsoft.com/office/word/2010/wordml" xmlns:w15="http://schemas.microsoft.com/office/word/2012/wordml" xmlns:w16cex="http://schemas.microsoft.com/office/word/2018/wordml/cex" xmlns:w16cid="http://schemas.microsoft.com/office/word/2016/wordml/cid" xmlns:w16="http://schemas.microsoft.com/office/word/2018/wordml" xmlns:w16sdtdh="http://schemas.microsoft.com/office/word/2020/wordml/sdtdatahash" xmlns:w16se="http://schemas.microsoft.com/office/word/2015/wordml/symex" xmlns:wpg="http://schemas.microsoft.com/office/word/2010/wordprocessingGroup" xmlns:wpi="http://schemas.microsoft.com/office/word/2010/wordprocessingInk" xmlns:wne="http://schemas.microsoft.com/office/word/2006/wordml" xmlns:wps="http://schemas.microsoft.com/office/word/2010/wordprocessingShape" mc:Ignorable="w14 w15 w16se w16cid w16 w16cex w16sdtdh wp14">
   <w:p/>
 </w:ftr>
 </file>
 
 <file path=word/footer8.xml><?xml version="1.0" encoding="utf-8"?>
-<w:ftr xmlns:wpc="http://schemas.microsoft.com/office/word/2010/wordprocessingCanvas" xmlns:cx="http://schemas.microsoft.com/office/drawing/2014/chartex" xmlns:cx1="http://schemas.microsoft.com/office/drawing/2015/9/8/chartex" xmlns:cx2="http://schemas.microsoft.com/office/drawing/2015/10/21/chartex" xmlns:cx3="http://schemas.microsoft.com/office/drawing/2016/5/9/chartex" xmlns:cx4="http://schemas.microsoft.com/office/drawing/2016/5/10/chartex" xmlns:cx5="http://schemas.microsoft.com/office/drawing/2016/5/11/chartex" xmlns:cx6="http://schemas.microsoft.com/office/drawing/2016/5/12/chartex" xmlns:cx7="http://schemas.microsoft.com/office/drawing/2016/5/13/chartex" xmlns:cx8="http://schemas.microsoft.com/office/drawing/2016/5/14/chartex" xmlns:mc="http://schemas.openxmlformats.org/markup-compatibility/2006" xmlns:aink="http://schemas.microsoft.com/office/drawing/2016/ink" xmlns:am3d="http://schemas.microsoft.com/office/drawing/2017/model3d" xmlns:o="urn:schemas-microsoft-com:office:office" xmlns:r="http://schemas.openxmlformats.org/officeDocument/2006/relationships" xmlns:m="http://schemas.openxmlformats.org/officeDocument/2006/math" xmlns:v="urn:schemas-microsoft-com:vml" xmlns:wp14="http://schemas.microsoft.com/office/word/2010/wordprocessingDrawing" xmlns:wp="http://schemas.openxmlformats.org/drawingml/2006/wordprocessingDrawing" xmlns:w10="urn:schemas-microsoft-com:office:word" xmlns:w="http://schemas.openxmlformats.org/wordprocessingml/2006/main" xmlns:w14="http://schemas.microsoft.com/office/word/2010/wordml" xmlns:w15="http://schemas.microsoft.com/office/word/2012/wordml" xmlns:w16cex="http://schemas.microsoft.com/office/word/2018/wordml/cex" xmlns:w16cid="http://schemas.microsoft.com/office/word/2016/wordml/cid" xmlns:w16="http://schemas.microsoft.com/office/word/2018/wordml" xmlns:w16se="http://schemas.microsoft.com/office/word/2015/wordml/symex" xmlns:wpg="http://schemas.microsoft.com/office/word/2010/wordprocessingGroup" xmlns:wpi="http://schemas.microsoft.com/office/word/2010/wordprocessingInk" xmlns:wne="http://schemas.microsoft.com/office/word/2006/wordml" xmlns:wps="http://schemas.microsoft.com/office/word/2010/wordprocessingShape" mc:Ignorable="w14 w15 w16se w16cid w16 w16cex wp14">
+<w:ftr xmlns:wpc="http://schemas.microsoft.com/office/word/2010/wordprocessingCanvas" xmlns:cx="http://schemas.microsoft.com/office/drawing/2014/chartex" xmlns:cx1="http://schemas.microsoft.com/office/drawing/2015/9/8/chartex" xmlns:cx2="http://schemas.microsoft.com/office/drawing/2015/10/21/chartex" xmlns:cx3="http://schemas.microsoft.com/office/drawing/2016/5/9/chartex" xmlns:cx4="http://schemas.microsoft.com/office/drawing/2016/5/10/chartex" xmlns:cx5="http://schemas.microsoft.com/office/drawing/2016/5/11/chartex" xmlns:cx6="http://schemas.microsoft.com/office/drawing/2016/5/12/chartex" xmlns:cx7="http://schemas.microsoft.com/office/drawing/2016/5/13/chartex" xmlns:cx8="http://schemas.microsoft.com/office/drawing/2016/5/14/chartex" xmlns:mc="http://schemas.openxmlformats.org/markup-compatibility/2006" xmlns:aink="http://schemas.microsoft.com/office/drawing/2016/ink" xmlns:am3d="http://schemas.microsoft.com/office/drawing/2017/model3d" xmlns:o="urn:schemas-microsoft-com:office:office" xmlns:oel="http://schemas.microsoft.com/office/2019/extlst" xmlns:r="http://schemas.openxmlformats.org/officeDocument/2006/relationships" xmlns:m="http://schemas.openxmlformats.org/officeDocument/2006/math" xmlns:v="urn:schemas-microsoft-com:vml" xmlns:wp14="http://schemas.microsoft.com/office/word/2010/wordprocessingDrawing" xmlns:wp="http://schemas.openxmlformats.org/drawingml/2006/wordprocessingDrawing" xmlns:w10="urn:schemas-microsoft-com:office:word" xmlns:w="http://schemas.openxmlformats.org/wordprocessingml/2006/main" xmlns:w14="http://schemas.microsoft.com/office/word/2010/wordml" xmlns:w15="http://schemas.microsoft.com/office/word/2012/wordml" xmlns:w16cex="http://schemas.microsoft.com/office/word/2018/wordml/cex" xmlns:w16cid="http://schemas.microsoft.com/office/word/2016/wordml/cid" xmlns:w16="http://schemas.microsoft.com/office/word/2018/wordml" xmlns:w16sdtdh="http://schemas.microsoft.com/office/word/2020/wordml/sdtdatahash" xmlns:w16se="http://schemas.microsoft.com/office/word/2015/wordml/symex" xmlns:wpg="http://schemas.microsoft.com/office/word/2010/wordprocessingGroup" xmlns:wpi="http://schemas.microsoft.com/office/word/2010/wordprocessingInk" xmlns:wne="http://schemas.microsoft.com/office/word/2006/wordml" xmlns:wps="http://schemas.microsoft.com/office/word/2010/wordprocessingShape" mc:Ignorable="w14 w15 w16se w16cid w16 w16cex w16sdtdh wp14">
   <w:p/>
   <w:p/>
 </w:ftr>
 </file>
 
 <file path=word/footnotes.xml><?xml version="1.0" encoding="utf-8"?>
-<w:footnotes xmlns:wpc="http://schemas.microsoft.com/office/word/2010/wordprocessingCanvas" xmlns:cx="http://schemas.microsoft.com/office/drawing/2014/chartex" xmlns:cx1="http://schemas.microsoft.com/office/drawing/2015/9/8/chartex" xmlns:cx2="http://schemas.microsoft.com/office/drawing/2015/10/21/chartex" xmlns:cx3="http://schemas.microsoft.com/office/drawing/2016/5/9/chartex" xmlns:cx4="http://schemas.microsoft.com/office/drawing/2016/5/10/chartex" xmlns:cx5="http://schemas.microsoft.com/office/drawing/2016/5/11/chartex" xmlns:cx6="http://schemas.microsoft.com/office/drawing/2016/5/12/chartex" xmlns:cx7="http://schemas.microsoft.com/office/drawing/2016/5/13/chartex" xmlns:cx8="http://schemas.microsoft.com/office/drawing/2016/5/14/chartex" xmlns:mc="http://schemas.openxmlformats.org/markup-compatibility/2006" xmlns:aink="http://schemas.microsoft.com/office/drawing/2016/ink" xmlns:am3d="http://schemas.microsoft.com/office/drawing/2017/model3d" xmlns:o="urn:schemas-microsoft-com:office:office" xmlns:r="http://schemas.openxmlformats.org/officeDocument/2006/relationships" xmlns:m="http://schemas.openxmlformats.org/officeDocument/2006/math" xmlns:v="urn:schemas-microsoft-com:vml" xmlns:wp14="http://schemas.microsoft.com/office/word/2010/wordprocessingDrawing" xmlns:wp="http://schemas.openxmlformats.org/drawingml/2006/wordprocessingDrawing" xmlns:w10="urn:schemas-microsoft-com:office:word" xmlns:w="http://schemas.openxmlformats.org/wordprocessingml/2006/main" xmlns:w14="http://schemas.microsoft.com/office/word/2010/wordml" xmlns:w15="http://schemas.microsoft.com/office/word/2012/wordml" xmlns:w16cex="http://schemas.microsoft.com/office/word/2018/wordml/cex" xmlns:w16cid="http://schemas.microsoft.com/office/word/2016/wordml/cid" xmlns:w16="http://schemas.microsoft.com/office/word/2018/wordml" xmlns:w16se="http://schemas.microsoft.com/office/word/2015/wordml/symex" xmlns:wpg="http://schemas.microsoft.com/office/word/2010/wordprocessingGroup" xmlns:wpi="http://schemas.microsoft.com/office/word/2010/wordprocessingInk" xmlns:wne="http://schemas.microsoft.com/office/word/2006/wordml" xmlns:wps="http://schemas.microsoft.com/office/word/2010/wordprocessingShape" mc:Ignorable="w14 w15 w16se w16cid w16 w16cex wp14">
+<w:footnotes xmlns:wpc="http://schemas.microsoft.com/office/word/2010/wordprocessingCanvas" xmlns:cx="http://schemas.microsoft.com/office/drawing/2014/chartex" xmlns:cx1="http://schemas.microsoft.com/office/drawing/2015/9/8/chartex" xmlns:cx2="http://schemas.microsoft.com/office/drawing/2015/10/21/chartex" xmlns:cx3="http://schemas.microsoft.com/office/drawing/2016/5/9/chartex" xmlns:cx4="http://schemas.microsoft.com/office/drawing/2016/5/10/chartex" xmlns:cx5="http://schemas.microsoft.com/office/drawing/2016/5/11/chartex" xmlns:cx6="http://schemas.microsoft.com/office/drawing/2016/5/12/chartex" xmlns:cx7="http://schemas.microsoft.com/office/drawing/2016/5/13/chartex" xmlns:cx8="http://schemas.microsoft.com/office/drawing/2016/5/14/chartex" xmlns:mc="http://schemas.openxmlformats.org/markup-compatibility/2006" xmlns:aink="http://schemas.microsoft.com/office/drawing/2016/ink" xmlns:am3d="http://schemas.microsoft.com/office/drawing/2017/model3d" xmlns:o="urn:schemas-microsoft-com:office:office" xmlns:oel="http://schemas.microsoft.com/office/2019/extlst" xmlns:r="http://schemas.openxmlformats.org/officeDocument/2006/relationships" xmlns:m="http://schemas.openxmlformats.org/officeDocument/2006/math" xmlns:v="urn:schemas-microsoft-com:vml" xmlns:wp14="http://schemas.microsoft.com/office/word/2010/wordprocessingDrawing" xmlns:wp="http://schemas.openxmlformats.org/drawingml/2006/wordprocessingDrawing" xmlns:w10="urn:schemas-microsoft-com:office:word" xmlns:w="http://schemas.openxmlformats.org/wordprocessingml/2006/main" xmlns:w14="http://schemas.microsoft.com/office/word/2010/wordml" xmlns:w15="http://schemas.microsoft.com/office/word/2012/wordml" xmlns:w16cex="http://schemas.microsoft.com/office/word/2018/wordml/cex" xmlns:w16cid="http://schemas.microsoft.com/office/word/2016/wordml/cid" xmlns:w16="http://schemas.microsoft.com/office/word/2018/wordml" xmlns:w16sdtdh="http://schemas.microsoft.com/office/word/2020/wordml/sdtdatahash" xmlns:w16se="http://schemas.microsoft.com/office/word/2015/wordml/symex" xmlns:wpg="http://schemas.microsoft.com/office/word/2010/wordprocessingGroup" xmlns:wpi="http://schemas.microsoft.com/office/word/2010/wordprocessingInk" xmlns:wne="http://schemas.microsoft.com/office/word/2006/wordml" xmlns:wps="http://schemas.microsoft.com/office/word/2010/wordprocessingShape" mc:Ignorable="w14 w15 w16se w16cid w16 w16cex w16sdtdh wp14">
   <w:footnote w:type="separator" w:id="-1">
     <w:p>
       <w:r>
@@ -28911,56 +28863,56 @@
 </file>
 
 <file path=word/header1.xml><?xml version="1.0" encoding="utf-8"?>
-<w:hdr xmlns:wpc="http://schemas.microsoft.com/office/word/2010/wordprocessingCanvas" xmlns:cx="http://schemas.microsoft.com/office/drawing/2014/chartex" xmlns:cx1="http://schemas.microsoft.com/office/drawing/2015/9/8/chartex" xmlns:cx2="http://schemas.microsoft.com/office/drawing/2015/10/21/chartex" xmlns:cx3="http://schemas.microsoft.com/office/drawing/2016/5/9/chartex" xmlns:cx4="http://schemas.microsoft.com/office/drawing/2016/5/10/chartex" xmlns:cx5="http://schemas.microsoft.com/office/drawing/2016/5/11/chartex" xmlns:cx6="http://schemas.microsoft.com/office/drawing/2016/5/12/chartex" xmlns:cx7="http://schemas.microsoft.com/office/drawing/2016/5/13/chartex" xmlns:cx8="http://schemas.microsoft.com/office/drawing/2016/5/14/chartex" xmlns:mc="http://schemas.openxmlformats.org/markup-compatibility/2006" xmlns:aink="http://schemas.microsoft.com/office/drawing/2016/ink" xmlns:am3d="http://schemas.microsoft.com/office/drawing/2017/model3d" xmlns:o="urn:schemas-microsoft-com:office:office" xmlns:r="http://schemas.openxmlformats.org/officeDocument/2006/relationships" xmlns:m="http://schemas.openxmlformats.org/officeDocument/2006/math" xmlns:v="urn:schemas-microsoft-com:vml" xmlns:wp14="http://schemas.microsoft.com/office/word/2010/wordprocessingDrawing" xmlns:wp="http://schemas.openxmlformats.org/drawingml/2006/wordprocessingDrawing" xmlns:w10="urn:schemas-microsoft-com:office:word" xmlns:w="http://schemas.openxmlformats.org/wordprocessingml/2006/main" xmlns:w14="http://schemas.microsoft.com/office/word/2010/wordml" xmlns:w15="http://schemas.microsoft.com/office/word/2012/wordml" xmlns:w16cex="http://schemas.microsoft.com/office/word/2018/wordml/cex" xmlns:w16cid="http://schemas.microsoft.com/office/word/2016/wordml/cid" xmlns:w16="http://schemas.microsoft.com/office/word/2018/wordml" xmlns:w16se="http://schemas.microsoft.com/office/word/2015/wordml/symex" xmlns:wpg="http://schemas.microsoft.com/office/word/2010/wordprocessingGroup" xmlns:wpi="http://schemas.microsoft.com/office/word/2010/wordprocessingInk" xmlns:wne="http://schemas.microsoft.com/office/word/2006/wordml" xmlns:wps="http://schemas.microsoft.com/office/word/2010/wordprocessingShape" mc:Ignorable="w14 w15 w16se w16cid w16 w16cex wp14">
+<w:hdr xmlns:wpc="http://schemas.microsoft.com/office/word/2010/wordprocessingCanvas" xmlns:cx="http://schemas.microsoft.com/office/drawing/2014/chartex" xmlns:cx1="http://schemas.microsoft.com/office/drawing/2015/9/8/chartex" xmlns:cx2="http://schemas.microsoft.com/office/drawing/2015/10/21/chartex" xmlns:cx3="http://schemas.microsoft.com/office/drawing/2016/5/9/chartex" xmlns:cx4="http://schemas.microsoft.com/office/drawing/2016/5/10/chartex" xmlns:cx5="http://schemas.microsoft.com/office/drawing/2016/5/11/chartex" xmlns:cx6="http://schemas.microsoft.com/office/drawing/2016/5/12/chartex" xmlns:cx7="http://schemas.microsoft.com/office/drawing/2016/5/13/chartex" xmlns:cx8="http://schemas.microsoft.com/office/drawing/2016/5/14/chartex" xmlns:mc="http://schemas.openxmlformats.org/markup-compatibility/2006" xmlns:aink="http://schemas.microsoft.com/office/drawing/2016/ink" xmlns:am3d="http://schemas.microsoft.com/office/drawing/2017/model3d" xmlns:o="urn:schemas-microsoft-com:office:office" xmlns:oel="http://schemas.microsoft.com/office/2019/extlst" xmlns:r="http://schemas.openxmlformats.org/officeDocument/2006/relationships" xmlns:m="http://schemas.openxmlformats.org/officeDocument/2006/math" xmlns:v="urn:schemas-microsoft-com:vml" xmlns:wp14="http://schemas.microsoft.com/office/word/2010/wordprocessingDrawing" xmlns:wp="http://schemas.openxmlformats.org/drawingml/2006/wordprocessingDrawing" xmlns:w10="urn:schemas-microsoft-com:office:word" xmlns:w="http://schemas.openxmlformats.org/wordprocessingml/2006/main" xmlns:w14="http://schemas.microsoft.com/office/word/2010/wordml" xmlns:w15="http://schemas.microsoft.com/office/word/2012/wordml" xmlns:w16cex="http://schemas.microsoft.com/office/word/2018/wordml/cex" xmlns:w16cid="http://schemas.microsoft.com/office/word/2016/wordml/cid" xmlns:w16="http://schemas.microsoft.com/office/word/2018/wordml" xmlns:w16sdtdh="http://schemas.microsoft.com/office/word/2020/wordml/sdtdatahash" xmlns:w16se="http://schemas.microsoft.com/office/word/2015/wordml/symex" xmlns:wpg="http://schemas.microsoft.com/office/word/2010/wordprocessingGroup" xmlns:wpi="http://schemas.microsoft.com/office/word/2010/wordprocessingInk" xmlns:wne="http://schemas.microsoft.com/office/word/2006/wordml" xmlns:wps="http://schemas.microsoft.com/office/word/2010/wordprocessingShape" mc:Ignorable="w14 w15 w16se w16cid w16 w16cex w16sdtdh wp14">
   <w:p/>
 </w:hdr>
 </file>
 
 <file path=word/header2.xml><?xml version="1.0" encoding="utf-8"?>
-<w:hdr xmlns:wpc="http://schemas.microsoft.com/office/word/2010/wordprocessingCanvas" xmlns:cx="http://schemas.microsoft.com/office/drawing/2014/chartex" xmlns:cx1="http://schemas.microsoft.com/office/drawing/2015/9/8/chartex" xmlns:cx2="http://schemas.microsoft.com/office/drawing/2015/10/21/chartex" xmlns:cx3="http://schemas.microsoft.com/office/drawing/2016/5/9/chartex" xmlns:cx4="http://schemas.microsoft.com/office/drawing/2016/5/10/chartex" xmlns:cx5="http://schemas.microsoft.com/office/drawing/2016/5/11/chartex" xmlns:cx6="http://schemas.microsoft.com/office/drawing/2016/5/12/chartex" xmlns:cx7="http://schemas.microsoft.com/office/drawing/2016/5/13/chartex" xmlns:cx8="http://schemas.microsoft.com/office/drawing/2016/5/14/chartex" xmlns:mc="http://schemas.openxmlformats.org/markup-compatibility/2006" xmlns:aink="http://schemas.microsoft.com/office/drawing/2016/ink" xmlns:am3d="http://schemas.microsoft.com/office/drawing/2017/model3d" xmlns:o="urn:schemas-microsoft-com:office:office" xmlns:r="http://schemas.openxmlformats.org/officeDocument/2006/relationships" xmlns:m="http://schemas.openxmlformats.org/officeDocument/2006/math" xmlns:v="urn:schemas-microsoft-com:vml" xmlns:wp14="http://schemas.microsoft.com/office/word/2010/wordprocessingDrawing" xmlns:wp="http://schemas.openxmlformats.org/drawingml/2006/wordprocessingDrawing" xmlns:w10="urn:schemas-microsoft-com:office:word" xmlns:w="http://schemas.openxmlformats.org/wordprocessingml/2006/main" xmlns:w14="http://schemas.microsoft.com/office/word/2010/wordml" xmlns:w15="http://schemas.microsoft.com/office/word/2012/wordml" xmlns:w16cex="http://schemas.microsoft.com/office/word/2018/wordml/cex" xmlns:w16cid="http://schemas.microsoft.com/office/word/2016/wordml/cid" xmlns:w16="http://schemas.microsoft.com/office/word/2018/wordml" xmlns:w16se="http://schemas.microsoft.com/office/word/2015/wordml/symex" xmlns:wpg="http://schemas.microsoft.com/office/word/2010/wordprocessingGroup" xmlns:wpi="http://schemas.microsoft.com/office/word/2010/wordprocessingInk" xmlns:wne="http://schemas.microsoft.com/office/word/2006/wordml" xmlns:wps="http://schemas.microsoft.com/office/word/2010/wordprocessingShape" mc:Ignorable="w14 w15 w16se w16cid w16 w16cex wp14">
+<w:hdr xmlns:wpc="http://schemas.microsoft.com/office/word/2010/wordprocessingCanvas" xmlns:cx="http://schemas.microsoft.com/office/drawing/2014/chartex" xmlns:cx1="http://schemas.microsoft.com/office/drawing/2015/9/8/chartex" xmlns:cx2="http://schemas.microsoft.com/office/drawing/2015/10/21/chartex" xmlns:cx3="http://schemas.microsoft.com/office/drawing/2016/5/9/chartex" xmlns:cx4="http://schemas.microsoft.com/office/drawing/2016/5/10/chartex" xmlns:cx5="http://schemas.microsoft.com/office/drawing/2016/5/11/chartex" xmlns:cx6="http://schemas.microsoft.com/office/drawing/2016/5/12/chartex" xmlns:cx7="http://schemas.microsoft.com/office/drawing/2016/5/13/chartex" xmlns:cx8="http://schemas.microsoft.com/office/drawing/2016/5/14/chartex" xmlns:mc="http://schemas.openxmlformats.org/markup-compatibility/2006" xmlns:aink="http://schemas.microsoft.com/office/drawing/2016/ink" xmlns:am3d="http://schemas.microsoft.com/office/drawing/2017/model3d" xmlns:o="urn:schemas-microsoft-com:office:office" xmlns:oel="http://schemas.microsoft.com/office/2019/extlst" xmlns:r="http://schemas.openxmlformats.org/officeDocument/2006/relationships" xmlns:m="http://schemas.openxmlformats.org/officeDocument/2006/math" xmlns:v="urn:schemas-microsoft-com:vml" xmlns:wp14="http://schemas.microsoft.com/office/word/2010/wordprocessingDrawing" xmlns:wp="http://schemas.openxmlformats.org/drawingml/2006/wordprocessingDrawing" xmlns:w10="urn:schemas-microsoft-com:office:word" xmlns:w="http://schemas.openxmlformats.org/wordprocessingml/2006/main" xmlns:w14="http://schemas.microsoft.com/office/word/2010/wordml" xmlns:w15="http://schemas.microsoft.com/office/word/2012/wordml" xmlns:w16cex="http://schemas.microsoft.com/office/word/2018/wordml/cex" xmlns:w16cid="http://schemas.microsoft.com/office/word/2016/wordml/cid" xmlns:w16="http://schemas.microsoft.com/office/word/2018/wordml" xmlns:w16sdtdh="http://schemas.microsoft.com/office/word/2020/wordml/sdtdatahash" xmlns:w16se="http://schemas.microsoft.com/office/word/2015/wordml/symex" xmlns:wpg="http://schemas.microsoft.com/office/word/2010/wordprocessingGroup" xmlns:wpi="http://schemas.microsoft.com/office/word/2010/wordprocessingInk" xmlns:wne="http://schemas.microsoft.com/office/word/2006/wordml" xmlns:wps="http://schemas.microsoft.com/office/word/2010/wordprocessingShape" mc:Ignorable="w14 w15 w16se w16cid w16 w16cex w16sdtdh wp14">
   <w:p/>
 </w:hdr>
 </file>
 
 <file path=word/header3.xml><?xml version="1.0" encoding="utf-8"?>
-<w:hdr xmlns:wpc="http://schemas.microsoft.com/office/word/2010/wordprocessingCanvas" xmlns:cx="http://schemas.microsoft.com/office/drawing/2014/chartex" xmlns:cx1="http://schemas.microsoft.com/office/drawing/2015/9/8/chartex" xmlns:cx2="http://schemas.microsoft.com/office/drawing/2015/10/21/chartex" xmlns:cx3="http://schemas.microsoft.com/office/drawing/2016/5/9/chartex" xmlns:cx4="http://schemas.microsoft.com/office/drawing/2016/5/10/chartex" xmlns:cx5="http://schemas.microsoft.com/office/drawing/2016/5/11/chartex" xmlns:cx6="http://schemas.microsoft.com/office/drawing/2016/5/12/chartex" xmlns:cx7="http://schemas.microsoft.com/office/drawing/2016/5/13/chartex" xmlns:cx8="http://schemas.microsoft.com/office/drawing/2016/5/14/chartex" xmlns:mc="http://schemas.openxmlformats.org/markup-compatibility/2006" xmlns:aink="http://schemas.microsoft.com/office/drawing/2016/ink" xmlns:am3d="http://schemas.microsoft.com/office/drawing/2017/model3d" xmlns:o="urn:schemas-microsoft-com:office:office" xmlns:r="http://schemas.openxmlformats.org/officeDocument/2006/relationships" xmlns:m="http://schemas.openxmlformats.org/officeDocument/2006/math" xmlns:v="urn:schemas-microsoft-com:vml" xmlns:wp14="http://schemas.microsoft.com/office/word/2010/wordprocessingDrawing" xmlns:wp="http://schemas.openxmlformats.org/drawingml/2006/wordprocessingDrawing" xmlns:w10="urn:schemas-microsoft-com:office:word" xmlns:w="http://schemas.openxmlformats.org/wordprocessingml/2006/main" xmlns:w14="http://schemas.microsoft.com/office/word/2010/wordml" xmlns:w15="http://schemas.microsoft.com/office/word/2012/wordml" xmlns:w16cex="http://schemas.microsoft.com/office/word/2018/wordml/cex" xmlns:w16cid="http://schemas.microsoft.com/office/word/2016/wordml/cid" xmlns:w16="http://schemas.microsoft.com/office/word/2018/wordml" xmlns:w16se="http://schemas.microsoft.com/office/word/2015/wordml/symex" xmlns:wpg="http://schemas.microsoft.com/office/word/2010/wordprocessingGroup" xmlns:wpi="http://schemas.microsoft.com/office/word/2010/wordprocessingInk" xmlns:wne="http://schemas.microsoft.com/office/word/2006/wordml" xmlns:wps="http://schemas.microsoft.com/office/word/2010/wordprocessingShape" mc:Ignorable="w14 w15 w16se w16cid w16 w16cex wp14">
+<w:hdr xmlns:wpc="http://schemas.microsoft.com/office/word/2010/wordprocessingCanvas" xmlns:cx="http://schemas.microsoft.com/office/drawing/2014/chartex" xmlns:cx1="http://schemas.microsoft.com/office/drawing/2015/9/8/chartex" xmlns:cx2="http://schemas.microsoft.com/office/drawing/2015/10/21/chartex" xmlns:cx3="http://schemas.microsoft.com/office/drawing/2016/5/9/chartex" xmlns:cx4="http://schemas.microsoft.com/office/drawing/2016/5/10/chartex" xmlns:cx5="http://schemas.microsoft.com/office/drawing/2016/5/11/chartex" xmlns:cx6="http://schemas.microsoft.com/office/drawing/2016/5/12/chartex" xmlns:cx7="http://schemas.microsoft.com/office/drawing/2016/5/13/chartex" xmlns:cx8="http://schemas.microsoft.com/office/drawing/2016/5/14/chartex" xmlns:mc="http://schemas.openxmlformats.org/markup-compatibility/2006" xmlns:aink="http://schemas.microsoft.com/office/drawing/2016/ink" xmlns:am3d="http://schemas.microsoft.com/office/drawing/2017/model3d" xmlns:o="urn:schemas-microsoft-com:office:office" xmlns:oel="http://schemas.microsoft.com/office/2019/extlst" xmlns:r="http://schemas.openxmlformats.org/officeDocument/2006/relationships" xmlns:m="http://schemas.openxmlformats.org/officeDocument/2006/math" xmlns:v="urn:schemas-microsoft-com:vml" xmlns:wp14="http://schemas.microsoft.com/office/word/2010/wordprocessingDrawing" xmlns:wp="http://schemas.openxmlformats.org/drawingml/2006/wordprocessingDrawing" xmlns:w10="urn:schemas-microsoft-com:office:word" xmlns:w="http://schemas.openxmlformats.org/wordprocessingml/2006/main" xmlns:w14="http://schemas.microsoft.com/office/word/2010/wordml" xmlns:w15="http://schemas.microsoft.com/office/word/2012/wordml" xmlns:w16cex="http://schemas.microsoft.com/office/word/2018/wordml/cex" xmlns:w16cid="http://schemas.microsoft.com/office/word/2016/wordml/cid" xmlns:w16="http://schemas.microsoft.com/office/word/2018/wordml" xmlns:w16sdtdh="http://schemas.microsoft.com/office/word/2020/wordml/sdtdatahash" xmlns:w16se="http://schemas.microsoft.com/office/word/2015/wordml/symex" xmlns:wpg="http://schemas.microsoft.com/office/word/2010/wordprocessingGroup" xmlns:wpi="http://schemas.microsoft.com/office/word/2010/wordprocessingInk" xmlns:wne="http://schemas.microsoft.com/office/word/2006/wordml" xmlns:wps="http://schemas.microsoft.com/office/word/2010/wordprocessingShape" mc:Ignorable="w14 w15 w16se w16cid w16 w16cex w16sdtdh wp14">
   <w:p/>
 </w:hdr>
 </file>
 
 <file path=word/header4.xml><?xml version="1.0" encoding="utf-8"?>
-<w:hdr xmlns:wpc="http://schemas.microsoft.com/office/word/2010/wordprocessingCanvas" xmlns:cx="http://schemas.microsoft.com/office/drawing/2014/chartex" xmlns:cx1="http://schemas.microsoft.com/office/drawing/2015/9/8/chartex" xmlns:cx2="http://schemas.microsoft.com/office/drawing/2015/10/21/chartex" xmlns:cx3="http://schemas.microsoft.com/office/drawing/2016/5/9/chartex" xmlns:cx4="http://schemas.microsoft.com/office/drawing/2016/5/10/chartex" xmlns:cx5="http://schemas.microsoft.com/office/drawing/2016/5/11/chartex" xmlns:cx6="http://schemas.microsoft.com/office/drawing/2016/5/12/chartex" xmlns:cx7="http://schemas.microsoft.com/office/drawing/2016/5/13/chartex" xmlns:cx8="http://schemas.microsoft.com/office/drawing/2016/5/14/chartex" xmlns:mc="http://schemas.openxmlformats.org/markup-compatibility/2006" xmlns:aink="http://schemas.microsoft.com/office/drawing/2016/ink" xmlns:am3d="http://schemas.microsoft.com/office/drawing/2017/model3d" xmlns:o="urn:schemas-microsoft-com:office:office" xmlns:r="http://schemas.openxmlformats.org/officeDocument/2006/relationships" xmlns:m="http://schemas.openxmlformats.org/officeDocument/2006/math" xmlns:v="urn:schemas-microsoft-com:vml" xmlns:wp14="http://schemas.microsoft.com/office/word/2010/wordprocessingDrawing" xmlns:wp="http://schemas.openxmlformats.org/drawingml/2006/wordprocessingDrawing" xmlns:w10="urn:schemas-microsoft-com:office:word" xmlns:w="http://schemas.openxmlformats.org/wordprocessingml/2006/main" xmlns:w14="http://schemas.microsoft.com/office/word/2010/wordml" xmlns:w15="http://schemas.microsoft.com/office/word/2012/wordml" xmlns:w16cex="http://schemas.microsoft.com/office/word/2018/wordml/cex" xmlns:w16cid="http://schemas.microsoft.com/office/word/2016/wordml/cid" xmlns:w16="http://schemas.microsoft.com/office/word/2018/wordml" xmlns:w16se="http://schemas.microsoft.com/office/word/2015/wordml/symex" xmlns:wpg="http://schemas.microsoft.com/office/word/2010/wordprocessingGroup" xmlns:wpi="http://schemas.microsoft.com/office/word/2010/wordprocessingInk" xmlns:wne="http://schemas.microsoft.com/office/word/2006/wordml" xmlns:wps="http://schemas.microsoft.com/office/word/2010/wordprocessingShape" mc:Ignorable="w14 w15 w16se w16cid w16 w16cex wp14">
+<w:hdr xmlns:wpc="http://schemas.microsoft.com/office/word/2010/wordprocessingCanvas" xmlns:cx="http://schemas.microsoft.com/office/drawing/2014/chartex" xmlns:cx1="http://schemas.microsoft.com/office/drawing/2015/9/8/chartex" xmlns:cx2="http://schemas.microsoft.com/office/drawing/2015/10/21/chartex" xmlns:cx3="http://schemas.microsoft.com/office/drawing/2016/5/9/chartex" xmlns:cx4="http://schemas.microsoft.com/office/drawing/2016/5/10/chartex" xmlns:cx5="http://schemas.microsoft.com/office/drawing/2016/5/11/chartex" xmlns:cx6="http://schemas.microsoft.com/office/drawing/2016/5/12/chartex" xmlns:cx7="http://schemas.microsoft.com/office/drawing/2016/5/13/chartex" xmlns:cx8="http://schemas.microsoft.com/office/drawing/2016/5/14/chartex" xmlns:mc="http://schemas.openxmlformats.org/markup-compatibility/2006" xmlns:aink="http://schemas.microsoft.com/office/drawing/2016/ink" xmlns:am3d="http://schemas.microsoft.com/office/drawing/2017/model3d" xmlns:o="urn:schemas-microsoft-com:office:office" xmlns:oel="http://schemas.microsoft.com/office/2019/extlst" xmlns:r="http://schemas.openxmlformats.org/officeDocument/2006/relationships" xmlns:m="http://schemas.openxmlformats.org/officeDocument/2006/math" xmlns:v="urn:schemas-microsoft-com:vml" xmlns:wp14="http://schemas.microsoft.com/office/word/2010/wordprocessingDrawing" xmlns:wp="http://schemas.openxmlformats.org/drawingml/2006/wordprocessingDrawing" xmlns:w10="urn:schemas-microsoft-com:office:word" xmlns:w="http://schemas.openxmlformats.org/wordprocessingml/2006/main" xmlns:w14="http://schemas.microsoft.com/office/word/2010/wordml" xmlns:w15="http://schemas.microsoft.com/office/word/2012/wordml" xmlns:w16cex="http://schemas.microsoft.com/office/word/2018/wordml/cex" xmlns:w16cid="http://schemas.microsoft.com/office/word/2016/wordml/cid" xmlns:w16="http://schemas.microsoft.com/office/word/2018/wordml" xmlns:w16sdtdh="http://schemas.microsoft.com/office/word/2020/wordml/sdtdatahash" xmlns:w16se="http://schemas.microsoft.com/office/word/2015/wordml/symex" xmlns:wpg="http://schemas.microsoft.com/office/word/2010/wordprocessingGroup" xmlns:wpi="http://schemas.microsoft.com/office/word/2010/wordprocessingInk" xmlns:wne="http://schemas.microsoft.com/office/word/2006/wordml" xmlns:wps="http://schemas.microsoft.com/office/word/2010/wordprocessingShape" mc:Ignorable="w14 w15 w16se w16cid w16 w16cex w16sdtdh wp14">
   <w:p/>
 </w:hdr>
 </file>
 
 <file path=word/header5.xml><?xml version="1.0" encoding="utf-8"?>
-<w:hdr xmlns:wpc="http://schemas.microsoft.com/office/word/2010/wordprocessingCanvas" xmlns:cx="http://schemas.microsoft.com/office/drawing/2014/chartex" xmlns:cx1="http://schemas.microsoft.com/office/drawing/2015/9/8/chartex" xmlns:cx2="http://schemas.microsoft.com/office/drawing/2015/10/21/chartex" xmlns:cx3="http://schemas.microsoft.com/office/drawing/2016/5/9/chartex" xmlns:cx4="http://schemas.microsoft.com/office/drawing/2016/5/10/chartex" xmlns:cx5="http://schemas.microsoft.com/office/drawing/2016/5/11/chartex" xmlns:cx6="http://schemas.microsoft.com/office/drawing/2016/5/12/chartex" xmlns:cx7="http://schemas.microsoft.com/office/drawing/2016/5/13/chartex" xmlns:cx8="http://schemas.microsoft.com/office/drawing/2016/5/14/chartex" xmlns:mc="http://schemas.openxmlformats.org/markup-compatibility/2006" xmlns:aink="http://schemas.microsoft.com/office/drawing/2016/ink" xmlns:am3d="http://schemas.microsoft.com/office/drawing/2017/model3d" xmlns:o="urn:schemas-microsoft-com:office:office" xmlns:r="http://schemas.openxmlformats.org/officeDocument/2006/relationships" xmlns:m="http://schemas.openxmlformats.org/officeDocument/2006/math" xmlns:v="urn:schemas-microsoft-com:vml" xmlns:wp14="http://schemas.microsoft.com/office/word/2010/wordprocessingDrawing" xmlns:wp="http://schemas.openxmlformats.org/drawingml/2006/wordprocessingDrawing" xmlns:w10="urn:schemas-microsoft-com:office:word" xmlns:w="http://schemas.openxmlformats.org/wordprocessingml/2006/main" xmlns:w14="http://schemas.microsoft.com/office/word/2010/wordml" xmlns:w15="http://schemas.microsoft.com/office/word/2012/wordml" xmlns:w16cex="http://schemas.microsoft.com/office/word/2018/wordml/cex" xmlns:w16cid="http://schemas.microsoft.com/office/word/2016/wordml/cid" xmlns:w16="http://schemas.microsoft.com/office/word/2018/wordml" xmlns:w16se="http://schemas.microsoft.com/office/word/2015/wordml/symex" xmlns:wpg="http://schemas.microsoft.com/office/word/2010/wordprocessingGroup" xmlns:wpi="http://schemas.microsoft.com/office/word/2010/wordprocessingInk" xmlns:wne="http://schemas.microsoft.com/office/word/2006/wordml" xmlns:wps="http://schemas.microsoft.com/office/word/2010/wordprocessingShape" mc:Ignorable="w14 w15 w16se w16cid w16 w16cex wp14">
+<w:hdr xmlns:wpc="http://schemas.microsoft.com/office/word/2010/wordprocessingCanvas" xmlns:cx="http://schemas.microsoft.com/office/drawing/2014/chartex" xmlns:cx1="http://schemas.microsoft.com/office/drawing/2015/9/8/chartex" xmlns:cx2="http://schemas.microsoft.com/office/drawing/2015/10/21/chartex" xmlns:cx3="http://schemas.microsoft.com/office/drawing/2016/5/9/chartex" xmlns:cx4="http://schemas.microsoft.com/office/drawing/2016/5/10/chartex" xmlns:cx5="http://schemas.microsoft.com/office/drawing/2016/5/11/chartex" xmlns:cx6="http://schemas.microsoft.com/office/drawing/2016/5/12/chartex" xmlns:cx7="http://schemas.microsoft.com/office/drawing/2016/5/13/chartex" xmlns:cx8="http://schemas.microsoft.com/office/drawing/2016/5/14/chartex" xmlns:mc="http://schemas.openxmlformats.org/markup-compatibility/2006" xmlns:aink="http://schemas.microsoft.com/office/drawing/2016/ink" xmlns:am3d="http://schemas.microsoft.com/office/drawing/2017/model3d" xmlns:o="urn:schemas-microsoft-com:office:office" xmlns:oel="http://schemas.microsoft.com/office/2019/extlst" xmlns:r="http://schemas.openxmlformats.org/officeDocument/2006/relationships" xmlns:m="http://schemas.openxmlformats.org/officeDocument/2006/math" xmlns:v="urn:schemas-microsoft-com:vml" xmlns:wp14="http://schemas.microsoft.com/office/word/2010/wordprocessingDrawing" xmlns:wp="http://schemas.openxmlformats.org/drawingml/2006/wordprocessingDrawing" xmlns:w10="urn:schemas-microsoft-com:office:word" xmlns:w="http://schemas.openxmlformats.org/wordprocessingml/2006/main" xmlns:w14="http://schemas.microsoft.com/office/word/2010/wordml" xmlns:w15="http://schemas.microsoft.com/office/word/2012/wordml" xmlns:w16cex="http://schemas.microsoft.com/office/word/2018/wordml/cex" xmlns:w16cid="http://schemas.microsoft.com/office/word/2016/wordml/cid" xmlns:w16="http://schemas.microsoft.com/office/word/2018/wordml" xmlns:w16sdtdh="http://schemas.microsoft.com/office/word/2020/wordml/sdtdatahash" xmlns:w16se="http://schemas.microsoft.com/office/word/2015/wordml/symex" xmlns:wpg="http://schemas.microsoft.com/office/word/2010/wordprocessingGroup" xmlns:wpi="http://schemas.microsoft.com/office/word/2010/wordprocessingInk" xmlns:wne="http://schemas.microsoft.com/office/word/2006/wordml" xmlns:wps="http://schemas.microsoft.com/office/word/2010/wordprocessingShape" mc:Ignorable="w14 w15 w16se w16cid w16 w16cex w16sdtdh wp14">
   <w:p/>
 </w:hdr>
 </file>
 
 <file path=word/header6.xml><?xml version="1.0" encoding="utf-8"?>
-<w:hdr xmlns:wpc="http://schemas.microsoft.com/office/word/2010/wordprocessingCanvas" xmlns:cx="http://schemas.microsoft.com/office/drawing/2014/chartex" xmlns:cx1="http://schemas.microsoft.com/office/drawing/2015/9/8/chartex" xmlns:cx2="http://schemas.microsoft.com/office/drawing/2015/10/21/chartex" xmlns:cx3="http://schemas.microsoft.com/office/drawing/2016/5/9/chartex" xmlns:cx4="http://schemas.microsoft.com/office/drawing/2016/5/10/chartex" xmlns:cx5="http://schemas.microsoft.com/office/drawing/2016/5/11/chartex" xmlns:cx6="http://schemas.microsoft.com/office/drawing/2016/5/12/chartex" xmlns:cx7="http://schemas.microsoft.com/office/drawing/2016/5/13/chartex" xmlns:cx8="http://schemas.microsoft.com/office/drawing/2016/5/14/chartex" xmlns:mc="http://schemas.openxmlformats.org/markup-compatibility/2006" xmlns:aink="http://schemas.microsoft.com/office/drawing/2016/ink" xmlns:am3d="http://schemas.microsoft.com/office/drawing/2017/model3d" xmlns:o="urn:schemas-microsoft-com:office:office" xmlns:r="http://schemas.openxmlformats.org/officeDocument/2006/relationships" xmlns:m="http://schemas.openxmlformats.org/officeDocument/2006/math" xmlns:v="urn:schemas-microsoft-com:vml" xmlns:wp14="http://schemas.microsoft.com/office/word/2010/wordprocessingDrawing" xmlns:wp="http://schemas.openxmlformats.org/drawingml/2006/wordprocessingDrawing" xmlns:w10="urn:schemas-microsoft-com:office:word" xmlns:w="http://schemas.openxmlformats.org/wordprocessingml/2006/main" xmlns:w14="http://schemas.microsoft.com/office/word/2010/wordml" xmlns:w15="http://schemas.microsoft.com/office/word/2012/wordml" xmlns:w16cex="http://schemas.microsoft.com/office/word/2018/wordml/cex" xmlns:w16cid="http://schemas.microsoft.com/office/word/2016/wordml/cid" xmlns:w16="http://schemas.microsoft.com/office/word/2018/wordml" xmlns:w16se="http://schemas.microsoft.com/office/word/2015/wordml/symex" xmlns:wpg="http://schemas.microsoft.com/office/word/2010/wordprocessingGroup" xmlns:wpi="http://schemas.microsoft.com/office/word/2010/wordprocessingInk" xmlns:wne="http://schemas.microsoft.com/office/word/2006/wordml" xmlns:wps="http://schemas.microsoft.com/office/word/2010/wordprocessingShape" mc:Ignorable="w14 w15 w16se w16cid w16 w16cex wp14">
+<w:hdr xmlns:wpc="http://schemas.microsoft.com/office/word/2010/wordprocessingCanvas" xmlns:cx="http://schemas.microsoft.com/office/drawing/2014/chartex" xmlns:cx1="http://schemas.microsoft.com/office/drawing/2015/9/8/chartex" xmlns:cx2="http://schemas.microsoft.com/office/drawing/2015/10/21/chartex" xmlns:cx3="http://schemas.microsoft.com/office/drawing/2016/5/9/chartex" xmlns:cx4="http://schemas.microsoft.com/office/drawing/2016/5/10/chartex" xmlns:cx5="http://schemas.microsoft.com/office/drawing/2016/5/11/chartex" xmlns:cx6="http://schemas.microsoft.com/office/drawing/2016/5/12/chartex" xmlns:cx7="http://schemas.microsoft.com/office/drawing/2016/5/13/chartex" xmlns:cx8="http://schemas.microsoft.com/office/drawing/2016/5/14/chartex" xmlns:mc="http://schemas.openxmlformats.org/markup-compatibility/2006" xmlns:aink="http://schemas.microsoft.com/office/drawing/2016/ink" xmlns:am3d="http://schemas.microsoft.com/office/drawing/2017/model3d" xmlns:o="urn:schemas-microsoft-com:office:office" xmlns:oel="http://schemas.microsoft.com/office/2019/extlst" xmlns:r="http://schemas.openxmlformats.org/officeDocument/2006/relationships" xmlns:m="http://schemas.openxmlformats.org/officeDocument/2006/math" xmlns:v="urn:schemas-microsoft-com:vml" xmlns:wp14="http://schemas.microsoft.com/office/word/2010/wordprocessingDrawing" xmlns:wp="http://schemas.openxmlformats.org/drawingml/2006/wordprocessingDrawing" xmlns:w10="urn:schemas-microsoft-com:office:word" xmlns:w="http://schemas.openxmlformats.org/wordprocessingml/2006/main" xmlns:w14="http://schemas.microsoft.com/office/word/2010/wordml" xmlns:w15="http://schemas.microsoft.com/office/word/2012/wordml" xmlns:w16cex="http://schemas.microsoft.com/office/word/2018/wordml/cex" xmlns:w16cid="http://schemas.microsoft.com/office/word/2016/wordml/cid" xmlns:w16="http://schemas.microsoft.com/office/word/2018/wordml" xmlns:w16sdtdh="http://schemas.microsoft.com/office/word/2020/wordml/sdtdatahash" xmlns:w16se="http://schemas.microsoft.com/office/word/2015/wordml/symex" xmlns:wpg="http://schemas.microsoft.com/office/word/2010/wordprocessingGroup" xmlns:wpi="http://schemas.microsoft.com/office/word/2010/wordprocessingInk" xmlns:wne="http://schemas.microsoft.com/office/word/2006/wordml" xmlns:wps="http://schemas.microsoft.com/office/word/2010/wordprocessingShape" mc:Ignorable="w14 w15 w16se w16cid w16 w16cex w16sdtdh wp14">
   <w:p/>
 </w:hdr>
 </file>
 
 <file path=word/header7.xml><?xml version="1.0" encoding="utf-8"?>
-<w:hdr xmlns:wpc="http://schemas.microsoft.com/office/word/2010/wordprocessingCanvas" xmlns:cx="http://schemas.microsoft.com/office/drawing/2014/chartex" xmlns:cx1="http://schemas.microsoft.com/office/drawing/2015/9/8/chartex" xmlns:cx2="http://schemas.microsoft.com/office/drawing/2015/10/21/chartex" xmlns:cx3="http://schemas.microsoft.com/office/drawing/2016/5/9/chartex" xmlns:cx4="http://schemas.microsoft.com/office/drawing/2016/5/10/chartex" xmlns:cx5="http://schemas.microsoft.com/office/drawing/2016/5/11/chartex" xmlns:cx6="http://schemas.microsoft.com/office/drawing/2016/5/12/chartex" xmlns:cx7="http://schemas.microsoft.com/office/drawing/2016/5/13/chartex" xmlns:cx8="http://schemas.microsoft.com/office/drawing/2016/5/14/chartex" xmlns:mc="http://schemas.openxmlformats.org/markup-compatibility/2006" xmlns:aink="http://schemas.microsoft.com/office/drawing/2016/ink" xmlns:am3d="http://schemas.microsoft.com/office/drawing/2017/model3d" xmlns:o="urn:schemas-microsoft-com:office:office" xmlns:r="http://schemas.openxmlformats.org/officeDocument/2006/relationships" xmlns:m="http://schemas.openxmlformats.org/officeDocument/2006/math" xmlns:v="urn:schemas-microsoft-com:vml" xmlns:wp14="http://schemas.microsoft.com/office/word/2010/wordprocessingDrawing" xmlns:wp="http://schemas.openxmlformats.org/drawingml/2006/wordprocessingDrawing" xmlns:w10="urn:schemas-microsoft-com:office:word" xmlns:w="http://schemas.openxmlformats.org/wordprocessingml/2006/main" xmlns:w14="http://schemas.microsoft.com/office/word/2010/wordml" xmlns:w15="http://schemas.microsoft.com/office/word/2012/wordml" xmlns:w16cex="http://schemas.microsoft.com/office/word/2018/wordml/cex" xmlns:w16cid="http://schemas.microsoft.com/office/word/2016/wordml/cid" xmlns:w16="http://schemas.microsoft.com/office/word/2018/wordml" xmlns:w16se="http://schemas.microsoft.com/office/word/2015/wordml/symex" xmlns:wpg="http://schemas.microsoft.com/office/word/2010/wordprocessingGroup" xmlns:wpi="http://schemas.microsoft.com/office/word/2010/wordprocessingInk" xmlns:wne="http://schemas.microsoft.com/office/word/2006/wordml" xmlns:wps="http://schemas.microsoft.com/office/word/2010/wordprocessingShape" mc:Ignorable="w14 w15 w16se w16cid w16 w16cex wp14">
+<w:hdr xmlns:wpc="http://schemas.microsoft.com/office/word/2010/wordprocessingCanvas" xmlns:cx="http://schemas.microsoft.com/office/drawing/2014/chartex" xmlns:cx1="http://schemas.microsoft.com/office/drawing/2015/9/8/chartex" xmlns:cx2="http://schemas.microsoft.com/office/drawing/2015/10/21/chartex" xmlns:cx3="http://schemas.microsoft.com/office/drawing/2016/5/9/chartex" xmlns:cx4="http://schemas.microsoft.com/office/drawing/2016/5/10/chartex" xmlns:cx5="http://schemas.microsoft.com/office/drawing/2016/5/11/chartex" xmlns:cx6="http://schemas.microsoft.com/office/drawing/2016/5/12/chartex" xmlns:cx7="http://schemas.microsoft.com/office/drawing/2016/5/13/chartex" xmlns:cx8="http://schemas.microsoft.com/office/drawing/2016/5/14/chartex" xmlns:mc="http://schemas.openxmlformats.org/markup-compatibility/2006" xmlns:aink="http://schemas.microsoft.com/office/drawing/2016/ink" xmlns:am3d="http://schemas.microsoft.com/office/drawing/2017/model3d" xmlns:o="urn:schemas-microsoft-com:office:office" xmlns:oel="http://schemas.microsoft.com/office/2019/extlst" xmlns:r="http://schemas.openxmlformats.org/officeDocument/2006/relationships" xmlns:m="http://schemas.openxmlformats.org/officeDocument/2006/math" xmlns:v="urn:schemas-microsoft-com:vml" xmlns:wp14="http://schemas.microsoft.com/office/word/2010/wordprocessingDrawing" xmlns:wp="http://schemas.openxmlformats.org/drawingml/2006/wordprocessingDrawing" xmlns:w10="urn:schemas-microsoft-com:office:word" xmlns:w="http://schemas.openxmlformats.org/wordprocessingml/2006/main" xmlns:w14="http://schemas.microsoft.com/office/word/2010/wordml" xmlns:w15="http://schemas.microsoft.com/office/word/2012/wordml" xmlns:w16cex="http://schemas.microsoft.com/office/word/2018/wordml/cex" xmlns:w16cid="http://schemas.microsoft.com/office/word/2016/wordml/cid" xmlns:w16="http://schemas.microsoft.com/office/word/2018/wordml" xmlns:w16sdtdh="http://schemas.microsoft.com/office/word/2020/wordml/sdtdatahash" xmlns:w16se="http://schemas.microsoft.com/office/word/2015/wordml/symex" xmlns:wpg="http://schemas.microsoft.com/office/word/2010/wordprocessingGroup" xmlns:wpi="http://schemas.microsoft.com/office/word/2010/wordprocessingInk" xmlns:wne="http://schemas.microsoft.com/office/word/2006/wordml" xmlns:wps="http://schemas.microsoft.com/office/word/2010/wordprocessingShape" mc:Ignorable="w14 w15 w16se w16cid w16 w16cex w16sdtdh wp14">
   <w:p/>
 </w:hdr>
 </file>
 
 <file path=word/header8.xml><?xml version="1.0" encoding="utf-8"?>
-<w:hdr xmlns:wpc="http://schemas.microsoft.com/office/word/2010/wordprocessingCanvas" xmlns:cx="http://schemas.microsoft.com/office/drawing/2014/chartex" xmlns:cx1="http://schemas.microsoft.com/office/drawing/2015/9/8/chartex" xmlns:cx2="http://schemas.microsoft.com/office/drawing/2015/10/21/chartex" xmlns:cx3="http://schemas.microsoft.com/office/drawing/2016/5/9/chartex" xmlns:cx4="http://schemas.microsoft.com/office/drawing/2016/5/10/chartex" xmlns:cx5="http://schemas.microsoft.com/office/drawing/2016/5/11/chartex" xmlns:cx6="http://schemas.microsoft.com/office/drawing/2016/5/12/chartex" xmlns:cx7="http://schemas.microsoft.com/office/drawing/2016/5/13/chartex" xmlns:cx8="http://schemas.microsoft.com/office/drawing/2016/5/14/chartex" xmlns:mc="http://schemas.openxmlformats.org/markup-compatibility/2006" xmlns:aink="http://schemas.microsoft.com/office/drawing/2016/ink" xmlns:am3d="http://schemas.microsoft.com/office/drawing/2017/model3d" xmlns:o="urn:schemas-microsoft-com:office:office" xmlns:r="http://schemas.openxmlformats.org/officeDocument/2006/relationships" xmlns:m="http://schemas.openxmlformats.org/officeDocument/2006/math" xmlns:v="urn:schemas-microsoft-com:vml" xmlns:wp14="http://schemas.microsoft.com/office/word/2010/wordprocessingDrawing" xmlns:wp="http://schemas.openxmlformats.org/drawingml/2006/wordprocessingDrawing" xmlns:w10="urn:schemas-microsoft-com:office:word" xmlns:w="http://schemas.openxmlformats.org/wordprocessingml/2006/main" xmlns:w14="http://schemas.microsoft.com/office/word/2010/wordml" xmlns:w15="http://schemas.microsoft.com/office/word/2012/wordml" xmlns:w16cex="http://schemas.microsoft.com/office/word/2018/wordml/cex" xmlns:w16cid="http://schemas.microsoft.com/office/word/2016/wordml/cid" xmlns:w16="http://schemas.microsoft.com/office/word/2018/wordml" xmlns:w16se="http://schemas.microsoft.com/office/word/2015/wordml/symex" xmlns:wpg="http://schemas.microsoft.com/office/word/2010/wordprocessingGroup" xmlns:wpi="http://schemas.microsoft.com/office/word/2010/wordprocessingInk" xmlns:wne="http://schemas.microsoft.com/office/word/2006/wordml" xmlns:wps="http://schemas.microsoft.com/office/word/2010/wordprocessingShape" mc:Ignorable="w14 w15 w16se w16cid w16 w16cex wp14">
+<w:hdr xmlns:wpc="http://schemas.microsoft.com/office/word/2010/wordprocessingCanvas" xmlns:cx="http://schemas.microsoft.com/office/drawing/2014/chartex" xmlns:cx1="http://schemas.microsoft.com/office/drawing/2015/9/8/chartex" xmlns:cx2="http://schemas.microsoft.com/office/drawing/2015/10/21/chartex" xmlns:cx3="http://schemas.microsoft.com/office/drawing/2016/5/9/chartex" xmlns:cx4="http://schemas.microsoft.com/office/drawing/2016/5/10/chartex" xmlns:cx5="http://schemas.microsoft.com/office/drawing/2016/5/11/chartex" xmlns:cx6="http://schemas.microsoft.com/office/drawing/2016/5/12/chartex" xmlns:cx7="http://schemas.microsoft.com/office/drawing/2016/5/13/chartex" xmlns:cx8="http://schemas.microsoft.com/office/drawing/2016/5/14/chartex" xmlns:mc="http://schemas.openxmlformats.org/markup-compatibility/2006" xmlns:aink="http://schemas.microsoft.com/office/drawing/2016/ink" xmlns:am3d="http://schemas.microsoft.com/office/drawing/2017/model3d" xmlns:o="urn:schemas-microsoft-com:office:office" xmlns:oel="http://schemas.microsoft.com/office/2019/extlst" xmlns:r="http://schemas.openxmlformats.org/officeDocument/2006/relationships" xmlns:m="http://schemas.openxmlformats.org/officeDocument/2006/math" xmlns:v="urn:schemas-microsoft-com:vml" xmlns:wp14="http://schemas.microsoft.com/office/word/2010/wordprocessingDrawing" xmlns:wp="http://schemas.openxmlformats.org/drawingml/2006/wordprocessingDrawing" xmlns:w10="urn:schemas-microsoft-com:office:word" xmlns:w="http://schemas.openxmlformats.org/wordprocessingml/2006/main" xmlns:w14="http://schemas.microsoft.com/office/word/2010/wordml" xmlns:w15="http://schemas.microsoft.com/office/word/2012/wordml" xmlns:w16cex="http://schemas.microsoft.com/office/word/2018/wordml/cex" xmlns:w16cid="http://schemas.microsoft.com/office/word/2016/wordml/cid" xmlns:w16="http://schemas.microsoft.com/office/word/2018/wordml" xmlns:w16sdtdh="http://schemas.microsoft.com/office/word/2020/wordml/sdtdatahash" xmlns:w16se="http://schemas.microsoft.com/office/word/2015/wordml/symex" xmlns:wpg="http://schemas.microsoft.com/office/word/2010/wordprocessingGroup" xmlns:wpi="http://schemas.microsoft.com/office/word/2010/wordprocessingInk" xmlns:wne="http://schemas.microsoft.com/office/word/2006/wordml" xmlns:wps="http://schemas.microsoft.com/office/word/2010/wordprocessingShape" mc:Ignorable="w14 w15 w16se w16cid w16 w16cex w16sdtdh wp14">
   <w:p/>
   <w:p/>
 </w:hdr>
 </file>
 
 <file path=word/numbering.xml><?xml version="1.0" encoding="utf-8"?>
-<w:numbering xmlns:wpc="http://schemas.microsoft.com/office/word/2010/wordprocessingCanvas" xmlns:cx="http://schemas.microsoft.com/office/drawing/2014/chartex" xmlns:cx1="http://schemas.microsoft.com/office/drawing/2015/9/8/chartex" xmlns:cx2="http://schemas.microsoft.com/office/drawing/2015/10/21/chartex" xmlns:cx3="http://schemas.microsoft.com/office/drawing/2016/5/9/chartex" xmlns:cx4="http://schemas.microsoft.com/office/drawing/2016/5/10/chartex" xmlns:cx5="http://schemas.microsoft.com/office/drawing/2016/5/11/chartex" xmlns:cx6="http://schemas.microsoft.com/office/drawing/2016/5/12/chartex" xmlns:cx7="http://schemas.microsoft.com/office/drawing/2016/5/13/chartex" xmlns:cx8="http://schemas.microsoft.com/office/drawing/2016/5/14/chartex" xmlns:mc="http://schemas.openxmlformats.org/markup-compatibility/2006" xmlns:aink="http://schemas.microsoft.com/office/drawing/2016/ink" xmlns:am3d="http://schemas.microsoft.com/office/drawing/2017/model3d" xmlns:o="urn:schemas-microsoft-com:office:office" xmlns:r="http://schemas.openxmlformats.org/officeDocument/2006/relationships" xmlns:m="http://schemas.openxmlformats.org/officeDocument/2006/math" xmlns:v="urn:schemas-microsoft-com:vml" xmlns:wp14="http://schemas.microsoft.com/office/word/2010/wordprocessingDrawing" xmlns:wp="http://schemas.openxmlformats.org/drawingml/2006/wordprocessingDrawing" xmlns:w10="urn:schemas-microsoft-com:office:word" xmlns:w="http://schemas.openxmlformats.org/wordprocessingml/2006/main" xmlns:w14="http://schemas.microsoft.com/office/word/2010/wordml" xmlns:w15="http://schemas.microsoft.com/office/word/2012/wordml" xmlns:w16cex="http://schemas.microsoft.com/office/word/2018/wordml/cex" xmlns:w16cid="http://schemas.microsoft.com/office/word/2016/wordml/cid" xmlns:w16="http://schemas.microsoft.com/office/word/2018/wordml" xmlns:w16se="http://schemas.microsoft.com/office/word/2015/wordml/symex" xmlns:wpg="http://schemas.microsoft.com/office/word/2010/wordprocessingGroup" xmlns:wpi="http://schemas.microsoft.com/office/word/2010/wordprocessingInk" xmlns:wne="http://schemas.microsoft.com/office/word/2006/wordml" xmlns:wps="http://schemas.microsoft.com/office/word/2010/wordprocessingShape" mc:Ignorable="w14 w15 w16se w16cid w16 w16cex wp14">
+<w:numbering xmlns:wpc="http://schemas.microsoft.com/office/word/2010/wordprocessingCanvas" xmlns:cx="http://schemas.microsoft.com/office/drawing/2014/chartex" xmlns:cx1="http://schemas.microsoft.com/office/drawing/2015/9/8/chartex" xmlns:cx2="http://schemas.microsoft.com/office/drawing/2015/10/21/chartex" xmlns:cx3="http://schemas.microsoft.com/office/drawing/2016/5/9/chartex" xmlns:cx4="http://schemas.microsoft.com/office/drawing/2016/5/10/chartex" xmlns:cx5="http://schemas.microsoft.com/office/drawing/2016/5/11/chartex" xmlns:cx6="http://schemas.microsoft.com/office/drawing/2016/5/12/chartex" xmlns:cx7="http://schemas.microsoft.com/office/drawing/2016/5/13/chartex" xmlns:cx8="http://schemas.microsoft.com/office/drawing/2016/5/14/chartex" xmlns:mc="http://schemas.openxmlformats.org/markup-compatibility/2006" xmlns:aink="http://schemas.microsoft.com/office/drawing/2016/ink" xmlns:am3d="http://schemas.microsoft.com/office/drawing/2017/model3d" xmlns:o="urn:schemas-microsoft-com:office:office" xmlns:oel="http://schemas.microsoft.com/office/2019/extlst" xmlns:r="http://schemas.openxmlformats.org/officeDocument/2006/relationships" xmlns:m="http://schemas.openxmlformats.org/officeDocument/2006/math" xmlns:v="urn:schemas-microsoft-com:vml" xmlns:wp14="http://schemas.microsoft.com/office/word/2010/wordprocessingDrawing" xmlns:wp="http://schemas.openxmlformats.org/drawingml/2006/wordprocessingDrawing" xmlns:w10="urn:schemas-microsoft-com:office:word" xmlns:w="http://schemas.openxmlformats.org/wordprocessingml/2006/main" xmlns:w14="http://schemas.microsoft.com/office/word/2010/wordml" xmlns:w15="http://schemas.microsoft.com/office/word/2012/wordml" xmlns:w16cex="http://schemas.microsoft.com/office/word/2018/wordml/cex" xmlns:w16cid="http://schemas.microsoft.com/office/word/2016/wordml/cid" xmlns:w16="http://schemas.microsoft.com/office/word/2018/wordml" xmlns:w16sdtdh="http://schemas.microsoft.com/office/word/2020/wordml/sdtdatahash" xmlns:w16se="http://schemas.microsoft.com/office/word/2015/wordml/symex" xmlns:wpg="http://schemas.microsoft.com/office/word/2010/wordprocessingGroup" xmlns:wpi="http://schemas.microsoft.com/office/word/2010/wordprocessingInk" xmlns:wne="http://schemas.microsoft.com/office/word/2006/wordml" xmlns:wps="http://schemas.microsoft.com/office/word/2010/wordprocessingShape" mc:Ignorable="w14 w15 w16se w16cid w16 w16cex w16sdtdh wp14">
   <w:abstractNum w:abstractNumId="0" w15:restartNumberingAfterBreak="0">
     <w:nsid w:val="724A600E"/>
     <w:multiLevelType w:val="hybridMultilevel"/>
@@ -29696,17 +29648,17 @@
       </w:rPr>
     </w:lvl>
   </w:abstractNum>
-  <w:num w:numId="1">
+  <w:num w:numId="1" w16cid:durableId="590890533">
     <w:abstractNumId w:val="1"/>
   </w:num>
-  <w:num w:numId="2">
+  <w:num w:numId="2" w16cid:durableId="2116514042">
     <w:abstractNumId w:val="0"/>
   </w:num>
 </w:numbering>
 </file>
 
 <file path=word/styles.xml><?xml version="1.0" encoding="utf-8"?>
-<w:styles xmlns:mc="http://schemas.openxmlformats.org/markup-compatibility/2006" xmlns:r="http://schemas.openxmlformats.org/officeDocument/2006/relationships" xmlns:w="http://schemas.openxmlformats.org/wordprocessingml/2006/main" xmlns:w14="http://schemas.microsoft.com/office/word/2010/wordml" xmlns:w15="http://schemas.microsoft.com/office/word/2012/wordml" xmlns:w16cex="http://schemas.microsoft.com/office/word/2018/wordml/cex" xmlns:w16cid="http://schemas.microsoft.com/office/word/2016/wordml/cid" xmlns:w16="http://schemas.microsoft.com/office/word/2018/wordml" xmlns:w16se="http://schemas.microsoft.com/office/word/2015/wordml/symex" mc:Ignorable="w14 w15 w16se w16cid w16 w16cex">
+<w:styles xmlns:mc="http://schemas.openxmlformats.org/markup-compatibility/2006" xmlns:r="http://schemas.openxmlformats.org/officeDocument/2006/relationships" xmlns:w="http://schemas.openxmlformats.org/wordprocessingml/2006/main" xmlns:w14="http://schemas.microsoft.com/office/word/2010/wordml" xmlns:w15="http://schemas.microsoft.com/office/word/2012/wordml" xmlns:w16cex="http://schemas.microsoft.com/office/word/2018/wordml/cex" xmlns:w16cid="http://schemas.microsoft.com/office/word/2016/wordml/cid" xmlns:w16="http://schemas.microsoft.com/office/word/2018/wordml" xmlns:w16sdtdh="http://schemas.microsoft.com/office/word/2020/wordml/sdtdatahash" xmlns:w16se="http://schemas.microsoft.com/office/word/2015/wordml/symex" mc:Ignorable="w14 w15 w16se w16cid w16 w16cex w16sdtdh">
   <w:docDefaults>
     <w:rPrDefault>
       <w:rPr>
@@ -29836,6 +29788,7 @@
     <w:lsdException w:name="HTML Sample" w:semiHidden="1" w:unhideWhenUsed="1"/>
     <w:lsdException w:name="HTML Typewriter" w:semiHidden="1" w:unhideWhenUsed="1"/>
     <w:lsdException w:name="HTML Variable" w:semiHidden="1" w:unhideWhenUsed="1"/>
+    <w:lsdException w:name="Normal Table" w:semiHidden="1" w:unhideWhenUsed="1"/>
     <w:lsdException w:name="annotation subject" w:semiHidden="1" w:unhideWhenUsed="1"/>
     <w:lsdException w:name="No List" w:semiHidden="1" w:unhideWhenUsed="1"/>
     <w:lsdException w:name="Outline List 1" w:semiHidden="1" w:unhideWhenUsed="1"/>
@@ -29882,8 +29835,10 @@
     <w:lsdException w:name="Table Subtle 2" w:semiHidden="1" w:unhideWhenUsed="1"/>
     <w:lsdException w:name="Table Web 1" w:semiHidden="1" w:unhideWhenUsed="1"/>
     <w:lsdException w:name="Table Web 2" w:semiHidden="1" w:unhideWhenUsed="1"/>
+    <w:lsdException w:name="Table Web 3" w:semiHidden="1" w:unhideWhenUsed="1"/>
     <w:lsdException w:name="Balloon Text" w:semiHidden="1" w:unhideWhenUsed="1"/>
     <w:lsdException w:name="Table Grid" w:uiPriority="39"/>
+    <w:lsdException w:name="Table Theme" w:semiHidden="1" w:unhideWhenUsed="1"/>
     <w:lsdException w:name="Placeholder Text" w:semiHidden="1"/>
     <w:lsdException w:name="No Spacing" w:uiPriority="1" w:qFormat="1"/>
     <w:lsdException w:name="Light Shading" w:uiPriority="60"/>
@@ -30103,16 +30058,16 @@
     <w:lsdException w:name="Smart Hyperlink" w:semiHidden="1" w:unhideWhenUsed="1"/>
     <w:lsdException w:name="Smart Link" w:semiHidden="1" w:unhideWhenUsed="1"/>
   </w:latentStyles>
-  <w:style w:type="paragraph" w:default="1" w:styleId="Normal">
+  <w:style w:type="paragraph" w:default="1" w:styleId="a">
     <w:name w:val="Normal"/>
   </w:style>
-  <w:style w:type="character" w:default="1" w:styleId="DefaultParagraphFont">
+  <w:style w:type="character" w:default="1" w:styleId="a0">
     <w:name w:val="Default Paragraph Font"/>
     <w:uiPriority w:val="1"/>
     <w:semiHidden/>
     <w:unhideWhenUsed/>
   </w:style>
-  <w:style w:type="table" w:default="1" w:styleId="TableNormal">
+  <w:style w:type="table" w:default="1" w:styleId="a1">
     <w:name w:val="Normal Table"/>
     <w:uiPriority w:val="99"/>
     <w:semiHidden/>
@@ -30127,13 +30082,13 @@
       </w:tblCellMar>
     </w:tblPr>
   </w:style>
-  <w:style w:type="numbering" w:default="1" w:styleId="NoList">
+  <w:style w:type="numbering" w:default="1" w:styleId="a2">
     <w:name w:val="No List"/>
     <w:uiPriority w:val="99"/>
     <w:semiHidden/>
     <w:unhideWhenUsed/>
   </w:style>
-  <w:style w:type="character" w:styleId="Hyperlink">
+  <w:style w:type="character" w:styleId="a3">
     <w:name w:val="Hyperlink"/>
     <w:rPr>
       <w:u w:val="single"/>
@@ -30182,10 +30137,10 @@
       <w:szCs w:val="22"/>
     </w:rPr>
   </w:style>
-  <w:style w:type="paragraph" w:styleId="Header">
+  <w:style w:type="paragraph" w:styleId="a4">
     <w:name w:val="header"/>
-    <w:basedOn w:val="Normal"/>
-    <w:link w:val="HeaderChar"/>
+    <w:basedOn w:val="a"/>
+    <w:link w:val="a5"/>
     <w:uiPriority w:val="99"/>
     <w:unhideWhenUsed/>
     <w:rsid w:val="00D80D6F"/>
@@ -30196,10 +30151,10 @@
       </w:tabs>
     </w:pPr>
   </w:style>
-  <w:style w:type="character" w:customStyle="1" w:styleId="HeaderChar">
-    <w:name w:val="Header Char"/>
-    <w:basedOn w:val="DefaultParagraphFont"/>
-    <w:link w:val="Header"/>
+  <w:style w:type="character" w:customStyle="1" w:styleId="a5">
+    <w:name w:val="ヘッダー (文字)"/>
+    <w:basedOn w:val="a0"/>
+    <w:link w:val="a4"/>
     <w:uiPriority w:val="99"/>
     <w:rsid w:val="00D80D6F"/>
     <w:rPr>
@@ -30207,10 +30162,10 @@
       <w:szCs w:val="24"/>
     </w:rPr>
   </w:style>
-  <w:style w:type="paragraph" w:styleId="Footer">
+  <w:style w:type="paragraph" w:styleId="a6">
     <w:name w:val="footer"/>
-    <w:basedOn w:val="Normal"/>
-    <w:link w:val="FooterChar"/>
+    <w:basedOn w:val="a"/>
+    <w:link w:val="a7"/>
     <w:uiPriority w:val="99"/>
     <w:unhideWhenUsed/>
     <w:rsid w:val="00D80D6F"/>
@@ -30221,10 +30176,10 @@
       </w:tabs>
     </w:pPr>
   </w:style>
-  <w:style w:type="character" w:customStyle="1" w:styleId="FooterChar">
-    <w:name w:val="Footer Char"/>
-    <w:basedOn w:val="DefaultParagraphFont"/>
-    <w:link w:val="Footer"/>
+  <w:style w:type="character" w:customStyle="1" w:styleId="a7">
+    <w:name w:val="フッター (文字)"/>
+    <w:basedOn w:val="a0"/>
+    <w:link w:val="a6"/>
     <w:uiPriority w:val="99"/>
     <w:rsid w:val="00D80D6F"/>
     <w:rPr>
@@ -30232,7 +30187,7 @@
       <w:szCs w:val="24"/>
     </w:rPr>
   </w:style>
-  <w:style w:type="paragraph" w:styleId="Revision">
+  <w:style w:type="paragraph" w:styleId="a8">
     <w:name w:val="Revision"/>
     <w:hidden/>
     <w:uiPriority w:val="99"/>
@@ -30249,10 +30204,10 @@
       </w:pBdr>
     </w:pPr>
   </w:style>
-  <w:style w:type="paragraph" w:styleId="BalloonText">
+  <w:style w:type="paragraph" w:styleId="a9">
     <w:name w:val="Balloon Text"/>
-    <w:basedOn w:val="Normal"/>
-    <w:link w:val="BalloonTextChar"/>
+    <w:basedOn w:val="a"/>
+    <w:link w:val="aa"/>
     <w:uiPriority w:val="99"/>
     <w:semiHidden/>
     <w:unhideWhenUsed/>
@@ -30262,16 +30217,38 @@
       <w:szCs w:val="18"/>
     </w:rPr>
   </w:style>
-  <w:style w:type="character" w:customStyle="1" w:styleId="BalloonTextChar">
-    <w:name w:val="Balloon Text Char"/>
-    <w:basedOn w:val="DefaultParagraphFont"/>
-    <w:link w:val="BalloonText"/>
+  <w:style w:type="character" w:customStyle="1" w:styleId="aa">
+    <w:name w:val="吹き出し (文字)"/>
+    <w:basedOn w:val="a0"/>
+    <w:link w:val="a9"/>
     <w:uiPriority w:val="99"/>
     <w:semiHidden/>
     <w:rsid w:val="00556A18"/>
     <w:rPr>
       <w:sz w:val="18"/>
       <w:szCs w:val="18"/>
+    </w:rPr>
+  </w:style>
+  <w:style w:type="character" w:styleId="ab">
+    <w:name w:val="Unresolved Mention"/>
+    <w:basedOn w:val="a0"/>
+    <w:uiPriority w:val="99"/>
+    <w:rsid w:val="003D7E68"/>
+    <w:rPr>
+      <w:color w:val="605E5C"/>
+      <w:shd w:val="clear" w:color="auto" w:fill="E1DFDD"/>
+    </w:rPr>
+  </w:style>
+  <w:style w:type="character" w:styleId="ac">
+    <w:name w:val="FollowedHyperlink"/>
+    <w:basedOn w:val="a0"/>
+    <w:uiPriority w:val="99"/>
+    <w:semiHidden/>
+    <w:unhideWhenUsed/>
+    <w:rsid w:val="003D7E68"/>
+    <w:rPr>
+      <w:color w:val="FF00FF" w:themeColor="followedHyperlink"/>
+      <w:u w:val="single"/>
     </w:rPr>
   </w:style>
 </w:styles>
@@ -30321,12 +30298,12 @@
     <a:fontScheme name="BlankLandscape">
       <a:majorFont>
         <a:latin typeface="Helvetica"/>
-        <a:ea typeface="Helvetica"/>
+        <a:ea typeface="ＭＳ ゴシック"/>
         <a:cs typeface="Helvetica"/>
       </a:majorFont>
       <a:minorFont>
         <a:latin typeface="Helvetica"/>
-        <a:ea typeface="Helvetica"/>
+        <a:ea typeface="ＭＳ 明朝"/>
         <a:cs typeface="Helvetica"/>
       </a:minorFont>
     </a:fontScheme>

</xml_diff>